<commit_message>
completed half of COCOMO estimation
</commit_message>
<xml_diff>
--- a/docs/FP/FP estimation.docx
+++ b/docs/FP/FP estimation.docx
@@ -81,7 +81,6 @@
         </w:rPr>
         <w:t xml:space="preserve">نوع محاسبه </w:t>
       </w:r>
-      <w:proofErr w:type="spellStart"/>
       <w:r>
         <w:rPr>
           <w:b/>
@@ -89,7 +88,6 @@
         </w:rPr>
         <w:t>fp</w:t>
       </w:r>
-      <w:proofErr w:type="spellEnd"/>
       <w:r>
         <w:rPr>
           <w:rFonts w:hint="cs"/>
@@ -298,18 +296,8 @@
           <w:sz w:val="24"/>
           <w:szCs w:val="24"/>
         </w:rPr>
-        <w:t xml:space="preserve"> Significant </w:t>
-      </w:r>
-      <w:proofErr w:type="gramStart"/>
-      <w:r>
-        <w:rPr>
-          <w:rFonts w:ascii="Times New Roman" w:hAnsi="Times New Roman" w:cs="Times New Roman"/>
-          <w:sz w:val="24"/>
-          <w:szCs w:val="24"/>
-        </w:rPr>
-        <w:t>influence</w:t>
-      </w:r>
-      <w:proofErr w:type="gramEnd"/>
+        <w:t xml:space="preserve"> Significant influence</w:t>
+      </w:r>
     </w:p>
     <w:p>
       <w:pPr>
@@ -1430,15 +1418,7 @@
               <w:jc w:val="center"/>
             </w:pPr>
             <w:r>
-              <w:t xml:space="preserve">FP = </w:t>
-            </w:r>
-            <w:proofErr w:type="gramStart"/>
-            <w:r>
-              <w:t>Low(</w:t>
-            </w:r>
-            <w:proofErr w:type="gramEnd"/>
-            <w:r>
-              <w:t>3)</w:t>
+              <w:t>FP = Low(3)</w:t>
             </w:r>
           </w:p>
         </w:tc>
@@ -1595,13 +1575,8 @@
               </w:rPr>
             </w:pPr>
             <w:r>
-              <w:t xml:space="preserve">FP = </w:t>
-            </w:r>
-            <w:proofErr w:type="gramStart"/>
-            <w:r>
-              <w:t>Low(</w:t>
-            </w:r>
-            <w:proofErr w:type="gramEnd"/>
+              <w:t>FP = Low(</w:t>
+            </w:r>
             <w:r>
               <w:t>4</w:t>
             </w:r>
@@ -1746,15 +1721,7 @@
               </w:rPr>
             </w:pPr>
             <w:r>
-              <w:t xml:space="preserve">FP = </w:t>
-            </w:r>
-            <w:proofErr w:type="gramStart"/>
-            <w:r>
-              <w:t>Low(</w:t>
-            </w:r>
-            <w:proofErr w:type="gramEnd"/>
-            <w:r>
-              <w:t>7)</w:t>
+              <w:t>FP = Low(7)</w:t>
             </w:r>
           </w:p>
         </w:tc>
@@ -1848,40 +1815,11 @@
               <w:t>5</w:t>
             </w:r>
             <w:r>
-              <w:t xml:space="preserve">: </w:t>
-            </w:r>
-            <w:proofErr w:type="spellStart"/>
-            <w:r>
-              <w:t>group_id</w:t>
-            </w:r>
-            <w:proofErr w:type="spellEnd"/>
-            <w:r>
-              <w:t xml:space="preserve">, </w:t>
-            </w:r>
-            <w:proofErr w:type="spellStart"/>
-            <w:r>
-              <w:t>user_id</w:t>
-            </w:r>
-            <w:proofErr w:type="spellEnd"/>
-            <w:r>
-              <w:t>, balance</w:t>
-            </w:r>
-            <w:r>
-              <w:t xml:space="preserve">, </w:t>
-            </w:r>
-            <w:proofErr w:type="spellStart"/>
-            <w:r>
-              <w:t>group_image</w:t>
-            </w:r>
-            <w:proofErr w:type="spellEnd"/>
-            <w:r>
-              <w:t xml:space="preserve">, </w:t>
-            </w:r>
-            <w:proofErr w:type="spellStart"/>
-            <w:r>
-              <w:t>creation_date</w:t>
-            </w:r>
-            <w:proofErr w:type="spellEnd"/>
+              <w:t>: group_id, user_id, balance</w:t>
+            </w:r>
+            <w:r>
+              <w:t>, group_image, creation_date</w:t>
+            </w:r>
           </w:p>
         </w:tc>
         <w:tc>
@@ -1971,15 +1909,7 @@
               <w:jc w:val="center"/>
             </w:pPr>
             <w:r>
-              <w:t xml:space="preserve">FP = </w:t>
-            </w:r>
-            <w:proofErr w:type="gramStart"/>
-            <w:r>
-              <w:t>Low(</w:t>
-            </w:r>
-            <w:proofErr w:type="gramEnd"/>
-            <w:r>
-              <w:t>3)</w:t>
+              <w:t>FP = Low(3)</w:t>
             </w:r>
           </w:p>
         </w:tc>
@@ -2121,15 +2051,7 @@
               </w:rPr>
             </w:pPr>
             <w:r>
-              <w:t xml:space="preserve">FP = </w:t>
-            </w:r>
-            <w:proofErr w:type="gramStart"/>
-            <w:r>
-              <w:t>Low(</w:t>
-            </w:r>
-            <w:proofErr w:type="gramEnd"/>
-            <w:r>
-              <w:t>7)</w:t>
+              <w:t>FP = Low(7)</w:t>
             </w:r>
           </w:p>
         </w:tc>
@@ -2220,23 +2142,7 @@
               </w:rPr>
             </w:pPr>
             <w:r>
-              <w:t xml:space="preserve">3: </w:t>
-            </w:r>
-            <w:proofErr w:type="spellStart"/>
-            <w:r>
-              <w:t>group_id</w:t>
-            </w:r>
-            <w:proofErr w:type="spellEnd"/>
-            <w:r>
-              <w:t xml:space="preserve">, </w:t>
-            </w:r>
-            <w:proofErr w:type="spellStart"/>
-            <w:r>
-              <w:t>user_id</w:t>
-            </w:r>
-            <w:proofErr w:type="spellEnd"/>
-            <w:r>
-              <w:t>, balance</w:t>
+              <w:t>3: group_id, user_id, balance</w:t>
             </w:r>
           </w:p>
         </w:tc>
@@ -2327,15 +2233,7 @@
               <w:jc w:val="center"/>
             </w:pPr>
             <w:r>
-              <w:t xml:space="preserve">FP = </w:t>
-            </w:r>
-            <w:proofErr w:type="gramStart"/>
-            <w:r>
-              <w:t>Low(</w:t>
-            </w:r>
-            <w:proofErr w:type="gramEnd"/>
-            <w:r>
-              <w:t>3)</w:t>
+              <w:t>FP = Low(3)</w:t>
             </w:r>
           </w:p>
         </w:tc>
@@ -2489,15 +2387,7 @@
               </w:rPr>
             </w:pPr>
             <w:r>
-              <w:t xml:space="preserve">FP = </w:t>
-            </w:r>
-            <w:proofErr w:type="gramStart"/>
-            <w:r>
-              <w:t>Low(</w:t>
-            </w:r>
-            <w:proofErr w:type="gramEnd"/>
-            <w:r>
-              <w:t>3)</w:t>
+              <w:t>FP = Low(3)</w:t>
             </w:r>
           </w:p>
         </w:tc>
@@ -2652,15 +2542,7 @@
               </w:rPr>
             </w:pPr>
             <w:r>
-              <w:t xml:space="preserve">FP = </w:t>
-            </w:r>
-            <w:proofErr w:type="gramStart"/>
-            <w:r>
-              <w:t>Low(</w:t>
-            </w:r>
-            <w:proofErr w:type="gramEnd"/>
-            <w:r>
-              <w:t>7)</w:t>
+              <w:t>FP = Low(7)</w:t>
             </w:r>
           </w:p>
         </w:tc>
@@ -2751,57 +2633,23 @@
               <w:t>8</w:t>
             </w:r>
             <w:r>
-              <w:t xml:space="preserve">: </w:t>
-            </w:r>
-            <w:proofErr w:type="spellStart"/>
-            <w:r>
-              <w:t>group_id</w:t>
-            </w:r>
-            <w:proofErr w:type="spellEnd"/>
-            <w:r>
-              <w:t>,</w:t>
+              <w:t>: group_id,</w:t>
             </w:r>
             <w:r>
               <w:t xml:space="preserve"> group name,</w:t>
             </w:r>
             <w:r>
-              <w:t xml:space="preserve"> </w:t>
-            </w:r>
-            <w:proofErr w:type="spellStart"/>
-            <w:r>
-              <w:t>user_id</w:t>
-            </w:r>
-            <w:proofErr w:type="spellEnd"/>
-            <w:r>
-              <w:t>,</w:t>
+              <w:t xml:space="preserve"> user_id,</w:t>
             </w:r>
             <w:r>
               <w:t xml:space="preserve"> user name, user</w:t>
             </w:r>
             <w:r>
-              <w:t xml:space="preserve"> balance, </w:t>
-            </w:r>
-            <w:proofErr w:type="spellStart"/>
-            <w:r>
-              <w:t>group_image</w:t>
-            </w:r>
-            <w:proofErr w:type="spellEnd"/>
-            <w:r>
-              <w:t xml:space="preserve">, </w:t>
-            </w:r>
-            <w:proofErr w:type="spellStart"/>
-            <w:r>
-              <w:t>userimage</w:t>
-            </w:r>
-            <w:proofErr w:type="spellEnd"/>
-            <w:r>
-              <w:t xml:space="preserve">, </w:t>
-            </w:r>
-            <w:proofErr w:type="spellStart"/>
-            <w:r>
-              <w:t>group_invite_link</w:t>
-            </w:r>
-            <w:proofErr w:type="spellEnd"/>
+              <w:t xml:space="preserve"> balance, group_image, </w:t>
+            </w:r>
+            <w:r>
+              <w:t>userimage, group_invite_link</w:t>
+            </w:r>
           </w:p>
         </w:tc>
         <w:tc>
@@ -2893,13 +2741,8 @@
             <w:r>
               <w:t xml:space="preserve">FP = </w:t>
             </w:r>
-            <w:proofErr w:type="gramStart"/>
-            <w:r>
-              <w:t>High(</w:t>
-            </w:r>
-            <w:proofErr w:type="gramEnd"/>
-            <w:r>
-              <w:t>6)</w:t>
+            <w:r>
+              <w:t>High(6)</w:t>
             </w:r>
           </w:p>
         </w:tc>
@@ -3005,15 +2848,7 @@
               <w:t xml:space="preserve"> expense price input,</w:t>
             </w:r>
             <w:r>
-              <w:t xml:space="preserve"> payer info radio button, shared members checkbox, datetime input, </w:t>
-            </w:r>
-            <w:proofErr w:type="spellStart"/>
-            <w:r>
-              <w:t>decription</w:t>
-            </w:r>
-            <w:proofErr w:type="spellEnd"/>
-            <w:r>
-              <w:t xml:space="preserve"> input, receipt imag</w:t>
+              <w:t xml:space="preserve"> payer info radio button, shared members checkbox, datetime input, decription input, receipt imag</w:t>
             </w:r>
             <w:r>
               <w:t>e file input, submit button</w:t>
@@ -3073,15 +2908,7 @@
               </w:rPr>
             </w:pPr>
             <w:r>
-              <w:t xml:space="preserve">FP = </w:t>
-            </w:r>
-            <w:proofErr w:type="gramStart"/>
-            <w:r>
-              <w:t>Low(</w:t>
-            </w:r>
-            <w:proofErr w:type="gramEnd"/>
-            <w:r>
-              <w:t>7)</w:t>
+              <w:t>FP = Low(7)</w:t>
             </w:r>
           </w:p>
         </w:tc>
@@ -3184,64 +3011,11 @@
               <w:t>7</w:t>
             </w:r>
             <w:r>
-              <w:t xml:space="preserve">: </w:t>
-            </w:r>
-            <w:proofErr w:type="spellStart"/>
-            <w:r>
-              <w:t>group_id</w:t>
-            </w:r>
-            <w:proofErr w:type="spellEnd"/>
-            <w:r>
-              <w:t xml:space="preserve">, </w:t>
-            </w:r>
-            <w:proofErr w:type="spellStart"/>
-            <w:r>
-              <w:t>user_id</w:t>
-            </w:r>
-            <w:proofErr w:type="spellEnd"/>
-            <w:r>
-              <w:t>, balance</w:t>
-            </w:r>
-            <w:r>
-              <w:t xml:space="preserve">, </w:t>
-            </w:r>
-            <w:proofErr w:type="spellStart"/>
-            <w:r>
-              <w:t>expense_id</w:t>
-            </w:r>
-            <w:proofErr w:type="spellEnd"/>
-            <w:r>
-              <w:t xml:space="preserve">, </w:t>
-            </w:r>
-            <w:proofErr w:type="spellStart"/>
-            <w:r>
-              <w:t>expense_price</w:t>
-            </w:r>
-            <w:proofErr w:type="spellEnd"/>
-            <w:r>
-              <w:t xml:space="preserve">, </w:t>
-            </w:r>
-            <w:proofErr w:type="spellStart"/>
-            <w:r>
-              <w:t>expense_receipt_image</w:t>
-            </w:r>
-            <w:proofErr w:type="spellEnd"/>
-            <w:r>
-              <w:t xml:space="preserve">, </w:t>
-            </w:r>
-            <w:proofErr w:type="spellStart"/>
-            <w:r>
-              <w:t>expense_name</w:t>
-            </w:r>
-            <w:proofErr w:type="spellEnd"/>
-            <w:r>
-              <w:t xml:space="preserve">, </w:t>
-            </w:r>
-            <w:proofErr w:type="spellStart"/>
-            <w:r>
-              <w:t>expense_desc</w:t>
-            </w:r>
-            <w:proofErr w:type="spellEnd"/>
+              <w:t>: group_id, user_id, balance</w:t>
+            </w:r>
+            <w:r>
+              <w:t>, expense_id, expense_price, expense_receipt_image, expense_name, expense_desc</w:t>
+            </w:r>
           </w:p>
         </w:tc>
         <w:tc>
@@ -3331,15 +3105,7 @@
               <w:jc w:val="center"/>
             </w:pPr>
             <w:r>
-              <w:t xml:space="preserve">FP = </w:t>
-            </w:r>
-            <w:proofErr w:type="gramStart"/>
-            <w:r>
-              <w:t>High(</w:t>
-            </w:r>
-            <w:proofErr w:type="gramEnd"/>
-            <w:r>
-              <w:t>6)</w:t>
+              <w:t>FP = High(6)</w:t>
             </w:r>
           </w:p>
         </w:tc>
@@ -3421,15 +3187,7 @@
               <w:ind w:firstLine="0"/>
             </w:pPr>
             <w:r>
-              <w:t xml:space="preserve">8: expense name input, expense price input, payer info radio button, shared members checkbox, datetime input, </w:t>
-            </w:r>
-            <w:proofErr w:type="spellStart"/>
-            <w:r>
-              <w:t>decription</w:t>
-            </w:r>
-            <w:proofErr w:type="spellEnd"/>
-            <w:r>
-              <w:t xml:space="preserve"> input, receipt image file input, submit changes button</w:t>
+              <w:t>8: expense name input, expense price input, payer info radio button, shared members checkbox, datetime input, decription input, receipt image file input, submit changes button</w:t>
             </w:r>
           </w:p>
         </w:tc>
@@ -3486,15 +3244,7 @@
               </w:rPr>
             </w:pPr>
             <w:r>
-              <w:t xml:space="preserve">FP = </w:t>
-            </w:r>
-            <w:proofErr w:type="gramStart"/>
-            <w:r>
-              <w:t>Average(</w:t>
-            </w:r>
-            <w:proofErr w:type="gramEnd"/>
-            <w:r>
-              <w:t>4)</w:t>
+              <w:t>FP = Average(4)</w:t>
             </w:r>
           </w:p>
         </w:tc>
@@ -3580,15 +3330,7 @@
               <w:ind w:firstLine="0"/>
             </w:pPr>
             <w:r>
-              <w:t xml:space="preserve">7: expense name input, expense price input, payer info radio button, shared members checkbox, datetime input, </w:t>
-            </w:r>
-            <w:proofErr w:type="spellStart"/>
-            <w:r>
-              <w:t>decription</w:t>
-            </w:r>
-            <w:proofErr w:type="spellEnd"/>
-            <w:r>
-              <w:t xml:space="preserve"> input, receipt image file input</w:t>
+              <w:t>7: expense name input, expense price input, payer info radio button, shared members checkbox, datetime input, decription input, receipt image file input</w:t>
             </w:r>
           </w:p>
         </w:tc>
@@ -3641,15 +3383,7 @@
               </w:rPr>
             </w:pPr>
             <w:r>
-              <w:t xml:space="preserve">FP = </w:t>
-            </w:r>
-            <w:proofErr w:type="gramStart"/>
-            <w:r>
-              <w:t>Low(</w:t>
-            </w:r>
-            <w:proofErr w:type="gramEnd"/>
-            <w:r>
-              <w:t>7)</w:t>
+              <w:t>FP = Low(7)</w:t>
             </w:r>
           </w:p>
         </w:tc>
@@ -3737,62 +3471,12 @@
               <w:ind w:firstLine="0"/>
             </w:pPr>
             <w:r>
-              <w:t xml:space="preserve">7: </w:t>
-            </w:r>
-            <w:proofErr w:type="spellStart"/>
-            <w:r>
-              <w:t>group_id</w:t>
-            </w:r>
-            <w:proofErr w:type="spellEnd"/>
-            <w:r>
-              <w:t xml:space="preserve">, </w:t>
-            </w:r>
-            <w:proofErr w:type="spellStart"/>
-            <w:r>
-              <w:t>user_id</w:t>
-            </w:r>
-            <w:proofErr w:type="spellEnd"/>
-            <w:r>
-              <w:t xml:space="preserve">, balance, </w:t>
-            </w:r>
-            <w:proofErr w:type="spellStart"/>
-            <w:r>
-              <w:t>expense_id</w:t>
-            </w:r>
-            <w:proofErr w:type="spellEnd"/>
-            <w:r>
-              <w:t xml:space="preserve">, </w:t>
-            </w:r>
-            <w:proofErr w:type="spellStart"/>
-            <w:r>
-              <w:t>expense_price</w:t>
-            </w:r>
-            <w:proofErr w:type="spellEnd"/>
-            <w:r>
-              <w:t xml:space="preserve">, </w:t>
-            </w:r>
-            <w:proofErr w:type="spellStart"/>
+              <w:t xml:space="preserve">7: group_id, user_id, balance, expense_id, expense_price, </w:t>
+            </w:r>
             <w:r>
               <w:lastRenderedPageBreak/>
-              <w:t>expense_receipt_image</w:t>
-            </w:r>
-            <w:proofErr w:type="spellEnd"/>
-            <w:r>
-              <w:t xml:space="preserve">, </w:t>
-            </w:r>
-            <w:proofErr w:type="spellStart"/>
-            <w:r>
-              <w:t>expense_name</w:t>
-            </w:r>
-            <w:proofErr w:type="spellEnd"/>
-            <w:r>
-              <w:t xml:space="preserve">, </w:t>
-            </w:r>
-            <w:proofErr w:type="spellStart"/>
-            <w:r>
-              <w:t>expense_desc</w:t>
-            </w:r>
-            <w:proofErr w:type="spellEnd"/>
+              <w:t>expense_receipt_image, expense_name, expense_desc</w:t>
+            </w:r>
           </w:p>
         </w:tc>
         <w:tc>
@@ -3883,13 +3567,8 @@
               <w:jc w:val="center"/>
             </w:pPr>
             <w:r>
-              <w:t xml:space="preserve">FP = </w:t>
-            </w:r>
-            <w:proofErr w:type="gramStart"/>
-            <w:r>
-              <w:t>Low(</w:t>
-            </w:r>
-            <w:proofErr w:type="gramEnd"/>
+              <w:t>FP = Low(</w:t>
+            </w:r>
             <w:r>
               <w:t>4</w:t>
             </w:r>
@@ -4039,13 +3718,8 @@
               </w:rPr>
             </w:pPr>
             <w:r>
-              <w:t xml:space="preserve">FP = </w:t>
-            </w:r>
-            <w:proofErr w:type="gramStart"/>
-            <w:r>
-              <w:t>Low(</w:t>
-            </w:r>
-            <w:proofErr w:type="gramEnd"/>
+              <w:t>FP = Low(</w:t>
+            </w:r>
             <w:r>
               <w:t>7</w:t>
             </w:r>
@@ -4142,35 +3816,9 @@
             <w:r>
               <w:t xml:space="preserve">: </w:t>
             </w:r>
-            <w:proofErr w:type="spellStart"/>
-            <w:r>
-              <w:t>group_id</w:t>
-            </w:r>
-            <w:proofErr w:type="spellEnd"/>
-            <w:r>
-              <w:t xml:space="preserve">, </w:t>
-            </w:r>
-            <w:proofErr w:type="spellStart"/>
-            <w:r>
-              <w:t>group_name</w:t>
-            </w:r>
-            <w:proofErr w:type="spellEnd"/>
-            <w:r>
-              <w:t xml:space="preserve">, </w:t>
-            </w:r>
-            <w:proofErr w:type="spellStart"/>
-            <w:r>
-              <w:t>group_image</w:t>
-            </w:r>
-            <w:proofErr w:type="spellEnd"/>
-            <w:r>
-              <w:t xml:space="preserve">, </w:t>
-            </w:r>
-            <w:proofErr w:type="spellStart"/>
-            <w:r>
-              <w:t>group_members</w:t>
-            </w:r>
-            <w:proofErr w:type="spellEnd"/>
+            <w:r>
+              <w:t>group_id, group_name, group_image, group_members</w:t>
+            </w:r>
           </w:p>
         </w:tc>
         <w:tc>
@@ -4222,13 +3870,8 @@
               </w:rPr>
             </w:pPr>
             <w:r>
-              <w:t xml:space="preserve">FP = </w:t>
-            </w:r>
-            <w:proofErr w:type="gramStart"/>
-            <w:r>
-              <w:t>Low(</w:t>
-            </w:r>
-            <w:proofErr w:type="gramEnd"/>
+              <w:t>FP = Low(</w:t>
+            </w:r>
             <w:r>
               <w:t>5</w:t>
             </w:r>
@@ -4326,19 +3969,9 @@
             <w:r>
               <w:t xml:space="preserve">5: </w:t>
             </w:r>
-            <w:proofErr w:type="spellStart"/>
-            <w:r>
-              <w:t>payment_api</w:t>
-            </w:r>
-            <w:proofErr w:type="spellEnd"/>
-            <w:r>
-              <w:t xml:space="preserve">, </w:t>
-            </w:r>
-            <w:proofErr w:type="spellStart"/>
-            <w:r>
-              <w:t>payment_amount</w:t>
-            </w:r>
-            <w:proofErr w:type="spellEnd"/>
+            <w:r>
+              <w:t>payment_api, payment_amount</w:t>
+            </w:r>
           </w:p>
         </w:tc>
         <w:tc>
@@ -6570,13 +6203,8 @@
         </w:rPr>
         <w:t xml:space="preserve">زبان </w:t>
       </w:r>
-      <w:proofErr w:type="spellStart"/>
-      <w:r>
-        <w:t>javascript</w:t>
-      </w:r>
-      <w:proofErr w:type="spellEnd"/>
-      <w:r>
-        <w:t>(node.js)</w:t>
+      <w:r>
+        <w:t>javascript(node.js)</w:t>
       </w:r>
       <w:r>
         <w:rPr>
@@ -6644,11 +6272,9 @@
         </w:rPr>
         <w:t xml:space="preserve">در روش </w:t>
       </w:r>
-      <w:proofErr w:type="spellStart"/>
       <w:r>
         <w:t>cocomo</w:t>
       </w:r>
-      <w:proofErr w:type="spellEnd"/>
       <w:r>
         <w:rPr>
           <w:rFonts w:hint="cs"/>
@@ -6696,39 +6322,25 @@
       <w:r>
         <w:t xml:space="preserve"> = 2.4 * (</w:t>
       </w:r>
-      <w:proofErr w:type="gramStart"/>
       <w:r>
         <w:t>3.5</w:t>
       </w:r>
       <w:r>
-        <w:t>)*</w:t>
-      </w:r>
-      <w:proofErr w:type="gramEnd"/>
-      <w:r>
-        <w:t xml:space="preserve">*1.05 = </w:t>
+        <w:t xml:space="preserve">)**1.05 = </w:t>
       </w:r>
       <w:r>
         <w:t>8.942</w:t>
       </w:r>
       <w:r>
-        <w:t xml:space="preserve"> </w:t>
-      </w:r>
-      <w:proofErr w:type="spellStart"/>
-      <w:r>
-        <w:t>PersonMonth</w:t>
-      </w:r>
-      <w:proofErr w:type="spellEnd"/>
+        <w:t xml:space="preserve"> PersonMonth</w:t>
+      </w:r>
     </w:p>
     <w:p>
       <w:pPr>
         <w:bidi w:val="0"/>
       </w:pPr>
       <w:r>
-        <w:t xml:space="preserve">D = Deployment time = </w:t>
-      </w:r>
-      <w:proofErr w:type="spellStart"/>
-      <w:r>
-        <w:t>c</w:t>
+        <w:t>D = Deployment time = c</w:t>
       </w:r>
       <w:r>
         <w:rPr>
@@ -6736,31 +6348,23 @@
         </w:rPr>
         <w:t>b</w:t>
       </w:r>
-      <w:proofErr w:type="spellEnd"/>
       <w:r>
         <w:t xml:space="preserve"> (E)</w:t>
       </w:r>
-      <w:proofErr w:type="spellStart"/>
       <w:r>
         <w:rPr>
           <w:vertAlign w:val="superscript"/>
         </w:rPr>
         <w:t>db</w:t>
       </w:r>
-      <w:proofErr w:type="spellEnd"/>
       <w:r>
         <w:t xml:space="preserve"> = 2.5* (</w:t>
       </w:r>
-      <w:proofErr w:type="gramStart"/>
       <w:r>
         <w:t>8.942</w:t>
       </w:r>
       <w:r>
-        <w:t>)*</w:t>
-      </w:r>
-      <w:proofErr w:type="gramEnd"/>
-      <w:r>
-        <w:t xml:space="preserve">*0.38 = </w:t>
+        <w:t xml:space="preserve">)**0.38 = </w:t>
       </w:r>
       <w:r>
         <w:t>5.747</w:t>
@@ -6960,6 +6564,7 @@
       </w:pPr>
       <w:r>
         <w:rPr>
+          <w:noProof/>
           <w:rtl/>
         </w:rPr>
         <w:drawing>
@@ -7007,6 +6612,7 @@
       </w:pPr>
       <w:r>
         <w:rPr>
+          <w:noProof/>
           <w:rtl/>
         </w:rPr>
         <w:lastRenderedPageBreak/>
@@ -7182,7 +6788,21 @@
           <w:rFonts w:hint="cs"/>
           <w:rtl/>
         </w:rPr>
-        <w:t xml:space="preserve"> کوکومو، توسعه‌ی نرم‌افزار به چهار بخش تقسیم می‌شود:</w:t>
+        <w:t xml:space="preserve"> کوکومو، توسعه‌ی نرم‌افزار به </w:t>
+      </w:r>
+      <w:r>
+        <w:rPr>
+          <w:rFonts w:hint="cs"/>
+          <w:rtl/>
+        </w:rPr>
+        <w:t>پنج</w:t>
+      </w:r>
+      <w:r>
+        <w:rPr>
+          <w:rFonts w:hint="cs"/>
+          <w:rtl/>
+        </w:rPr>
+        <w:t xml:space="preserve"> بخش تقسیم می‌شود:</w:t>
       </w:r>
     </w:p>
     <w:p>
@@ -7206,7 +6826,10 @@
         </w:numPr>
       </w:pPr>
       <w:r>
-        <w:t>Product Design</w:t>
+        <w:t>System</w:t>
+      </w:r>
+      <w:r>
+        <w:t xml:space="preserve"> Design</w:t>
       </w:r>
     </w:p>
     <w:p>
@@ -7218,7 +6841,7 @@
         </w:numPr>
       </w:pPr>
       <w:r>
-        <w:t>Programming</w:t>
+        <w:t>Detail Design</w:t>
       </w:r>
     </w:p>
     <w:p>
@@ -7230,21 +6853,28 @@
         </w:numPr>
       </w:pPr>
       <w:r>
-        <w:t>Integration/Test</w:t>
+        <w:t>Programming</w:t>
+      </w:r>
+      <w:r>
+        <w:t xml:space="preserve"> and Test</w:t>
       </w:r>
     </w:p>
     <w:p>
       <w:pPr>
-        <w:rPr>
-          <w:rtl/>
-        </w:rPr>
+        <w:pStyle w:val="ListParagraph"/>
+        <w:numPr>
+          <w:ilvl w:val="0"/>
+          <w:numId w:val="2"/>
+        </w:numPr>
       </w:pPr>
       <w:r>
-        <w:rPr>
-          <w:rFonts w:hint="cs"/>
-          <w:rtl/>
-        </w:rPr>
-        <w:t>ابتدا باید ضرایب هر بخش را طبق جدول زیر به دست آوریم.</w:t>
+        <w:t>Integration</w:t>
+      </w:r>
+      <w:r>
+        <w:t xml:space="preserve"> and </w:t>
+      </w:r>
+      <w:r>
+        <w:t>Test</w:t>
       </w:r>
     </w:p>
     <w:p>
@@ -7255,6 +6885,21 @@
       </w:pPr>
       <w:r>
         <w:rPr>
+          <w:rFonts w:hint="cs"/>
+          <w:rtl/>
+        </w:rPr>
+        <w:t>ابتدا باید ضرایب هر بخش را طبق جدول زیر به دست آوریم.</w:t>
+      </w:r>
+    </w:p>
+    <w:p>
+      <w:pPr>
+        <w:rPr>
+          <w:rtl/>
+        </w:rPr>
+      </w:pPr>
+      <w:r>
+        <w:rPr>
+          <w:noProof/>
           <w:rtl/>
         </w:rPr>
         <w:lastRenderedPageBreak/>
@@ -7298,7 +6943,6 @@
     <w:p>
       <w:pPr>
         <w:rPr>
-          <w:rFonts w:hint="cs"/>
           <w:rtl/>
         </w:rPr>
       </w:pPr>
@@ -7337,7 +6981,6 @@
     <w:p>
       <w:pPr>
         <w:rPr>
-          <w:rFonts w:hint="cs"/>
           <w:rtl/>
         </w:rPr>
       </w:pPr>
@@ -7448,11 +7091,7 @@
           </mc:Choice>
           <mc:Fallback>
             <w:pict>
-              <v:shapetype w14:anchorId="60C1D637" id="_x0000_t202" coordsize="21600,21600" o:spt="202" path="m,l,21600r21600,l21600,xe">
-                <v:stroke joinstyle="miter"/>
-                <v:path gradientshapeok="t" o:connecttype="rect"/>
-              </v:shapetype>
-              <v:shape id="Text Box 4" o:spid="_x0000_s1046" type="#_x0000_t202" style="position:absolute;left:0;text-align:left;margin-left:358.8pt;margin-top:131.7pt;width:52.85pt;height:28.3pt;z-index:251764736;visibility:visible;mso-wrap-style:square;mso-width-percent:0;mso-height-percent:0;mso-wrap-distance-left:9pt;mso-wrap-distance-top:0;mso-wrap-distance-right:9pt;mso-wrap-distance-bottom:0;mso-position-horizontal:absolute;mso-position-horizontal-relative:text;mso-position-vertical:absolute;mso-position-vertical-relative:text;mso-width-percent:0;mso-height-percent:0;mso-width-relative:margin;mso-height-relative:margin;v-text-anchor:top" o:gfxdata="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" filled="f" stroked="f" strokeweight=".5pt">
+              <v:shape w14:anchorId="60C1D637" id="Text Box 4" o:spid="_x0000_s1046" type="#_x0000_t202" style="position:absolute;left:0;text-align:left;margin-left:358.8pt;margin-top:131.7pt;width:52.85pt;height:28.3pt;z-index:251764736;visibility:visible;mso-wrap-style:square;mso-width-percent:0;mso-height-percent:0;mso-wrap-distance-left:9pt;mso-wrap-distance-top:0;mso-wrap-distance-right:9pt;mso-wrap-distance-bottom:0;mso-position-horizontal:absolute;mso-position-horizontal-relative:text;mso-position-vertical:absolute;mso-position-vertical-relative:text;mso-width-percent:0;mso-height-percent:0;mso-width-relative:margin;mso-height-relative:margin;v-text-anchor:top" o:gfxdata="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" filled="f" stroked="f" strokeweight=".5pt">
                 <v:textbox>
                   <w:txbxContent>
                     <w:p>
@@ -8456,14 +8095,808 @@
     </w:p>
     <w:p>
       <w:pPr>
-        <w:rPr>
-          <w:rtl/>
+        <w:bidi w:val="0"/>
+        <w:rPr>
+          <w:sz w:val="24"/>
+          <w:szCs w:val="28"/>
         </w:rPr>
       </w:pPr>
+      <w:r>
+        <w:rPr>
+          <w:sz w:val="24"/>
+          <w:szCs w:val="28"/>
+        </w:rPr>
+        <w:t>SLOC = FP * 47 = 12.6*47 = 592.2 = 0.</w:t>
+      </w:r>
+      <w:r>
+        <w:rPr>
+          <w:sz w:val="24"/>
+          <w:szCs w:val="28"/>
+        </w:rPr>
+        <w:t>592 KLOC</w:t>
+      </w:r>
     </w:p>
     <w:p>
       <w:pPr>
-        <w:rPr>
+        <w:bidi w:val="0"/>
+        <w:rPr>
+          <w:sz w:val="24"/>
+          <w:szCs w:val="28"/>
+        </w:rPr>
+      </w:pPr>
+      <w:r>
+        <w:rPr>
+          <w:sz w:val="24"/>
+          <w:szCs w:val="28"/>
+        </w:rPr>
+        <w:t>E = a</w:t>
+      </w:r>
+      <w:r>
+        <w:rPr>
+          <w:sz w:val="24"/>
+          <w:szCs w:val="28"/>
+          <w:vertAlign w:val="subscript"/>
+        </w:rPr>
+        <w:t>i</w:t>
+      </w:r>
+      <w:r>
+        <w:rPr>
+          <w:sz w:val="24"/>
+          <w:szCs w:val="28"/>
+        </w:rPr>
+        <w:t xml:space="preserve"> (KLOC)</w:t>
+      </w:r>
+      <w:r>
+        <w:rPr>
+          <w:sz w:val="24"/>
+          <w:szCs w:val="28"/>
+          <w:vertAlign w:val="superscript"/>
+        </w:rPr>
+        <w:t>bi</w:t>
+      </w:r>
+      <w:r>
+        <w:rPr>
+          <w:sz w:val="24"/>
+          <w:szCs w:val="28"/>
+        </w:rPr>
+        <w:t xml:space="preserve"> * EAF = 3.2 * (</w:t>
+      </w:r>
+      <w:r>
+        <w:rPr>
+          <w:sz w:val="24"/>
+          <w:szCs w:val="28"/>
+        </w:rPr>
+        <w:t>0.592)^1.05 * 1.45 = 2.675 PersonMonth</w:t>
+      </w:r>
+    </w:p>
+    <w:p>
+      <w:pPr>
+        <w:bidi w:val="0"/>
+        <w:rPr>
+          <w:sz w:val="24"/>
+          <w:szCs w:val="28"/>
+        </w:rPr>
+      </w:pPr>
+      <w:r>
+        <w:rPr>
+          <w:sz w:val="24"/>
+          <w:szCs w:val="28"/>
+        </w:rPr>
+        <w:t>D = c</w:t>
+      </w:r>
+      <w:r>
+        <w:rPr>
+          <w:sz w:val="24"/>
+          <w:szCs w:val="28"/>
+          <w:vertAlign w:val="subscript"/>
+        </w:rPr>
+        <w:t>i</w:t>
+      </w:r>
+      <w:r>
+        <w:rPr>
+          <w:sz w:val="24"/>
+          <w:szCs w:val="28"/>
+        </w:rPr>
+        <w:t xml:space="preserve"> (E)</w:t>
+      </w:r>
+      <w:r>
+        <w:rPr>
+          <w:sz w:val="24"/>
+          <w:szCs w:val="28"/>
+          <w:vertAlign w:val="superscript"/>
+        </w:rPr>
+        <w:t>di</w:t>
+      </w:r>
+      <w:r>
+        <w:rPr>
+          <w:sz w:val="24"/>
+          <w:szCs w:val="28"/>
+        </w:rPr>
+        <w:t xml:space="preserve"> = </w:t>
+      </w:r>
+      <w:r>
+        <w:rPr>
+          <w:sz w:val="24"/>
+          <w:szCs w:val="28"/>
+        </w:rPr>
+        <w:t xml:space="preserve">2.5 * (2.675)^0.38 = </w:t>
+      </w:r>
+      <w:r>
+        <w:rPr>
+          <w:sz w:val="24"/>
+          <w:szCs w:val="28"/>
+        </w:rPr>
+        <w:t>3.633 Month</w:t>
+      </w:r>
+    </w:p>
+    <w:p>
+      <w:pPr>
+        <w:bidi w:val="0"/>
+        <w:rPr>
+          <w:sz w:val="24"/>
+          <w:szCs w:val="28"/>
+        </w:rPr>
+      </w:pPr>
+      <w:r>
+        <w:rPr>
+          <w:sz w:val="24"/>
+          <w:szCs w:val="28"/>
+        </w:rPr>
+        <w:t>E</w:t>
+      </w:r>
+      <w:r>
+        <w:rPr>
+          <w:sz w:val="24"/>
+          <w:szCs w:val="28"/>
+          <w:vertAlign w:val="subscript"/>
+        </w:rPr>
+        <w:t>p</w:t>
+      </w:r>
+      <w:r>
+        <w:rPr>
+          <w:sz w:val="24"/>
+          <w:szCs w:val="28"/>
+        </w:rPr>
+        <w:t xml:space="preserve"> = μ</w:t>
+      </w:r>
+      <w:r>
+        <w:rPr>
+          <w:sz w:val="24"/>
+          <w:szCs w:val="28"/>
+          <w:vertAlign w:val="subscript"/>
+        </w:rPr>
+        <w:t>p</w:t>
+      </w:r>
+      <w:r>
+        <w:rPr>
+          <w:sz w:val="24"/>
+          <w:szCs w:val="28"/>
+        </w:rPr>
+        <w:t>E</w:t>
+      </w:r>
+      <w:r>
+        <w:rPr>
+          <w:sz w:val="24"/>
+          <w:szCs w:val="28"/>
+        </w:rPr>
+        <w:t xml:space="preserve"> </w:t>
+      </w:r>
+    </w:p>
+    <w:tbl>
+      <w:tblPr>
+        <w:tblStyle w:val="TableGrid"/>
+        <w:tblW w:w="0" w:type="auto"/>
+        <w:tblInd w:w="1413" w:type="dxa"/>
+        <w:tblLook w:val="04A0" w:firstRow="1" w:lastRow="0" w:firstColumn="1" w:lastColumn="0" w:noHBand="0" w:noVBand="1"/>
+      </w:tblPr>
+      <w:tblGrid>
+        <w:gridCol w:w="2835"/>
+        <w:gridCol w:w="3827"/>
+      </w:tblGrid>
+      <w:tr>
+        <w:tc>
+          <w:tcPr>
+            <w:tcW w:w="2835" w:type="dxa"/>
+          </w:tcPr>
+          <w:p>
+            <w:pPr>
+              <w:bidi w:val="0"/>
+              <w:ind w:firstLine="0"/>
+              <w:rPr>
+                <w:szCs w:val="24"/>
+              </w:rPr>
+            </w:pPr>
+            <w:r>
+              <w:rPr>
+                <w:szCs w:val="24"/>
+              </w:rPr>
+              <w:t>Plan and requirements</w:t>
+            </w:r>
+          </w:p>
+        </w:tc>
+        <w:tc>
+          <w:tcPr>
+            <w:tcW w:w="3827" w:type="dxa"/>
+          </w:tcPr>
+          <w:p>
+            <w:pPr>
+              <w:bidi w:val="0"/>
+              <w:ind w:firstLine="0"/>
+              <w:rPr>
+                <w:szCs w:val="24"/>
+              </w:rPr>
+            </w:pPr>
+            <w:r>
+              <w:rPr>
+                <w:szCs w:val="24"/>
+              </w:rPr>
+              <w:t xml:space="preserve">2.675 * 0.06 = 0.16 </w:t>
+            </w:r>
+            <w:r>
+              <w:rPr>
+                <w:szCs w:val="24"/>
+              </w:rPr>
+              <w:t>PM</w:t>
+            </w:r>
+            <w:r>
+              <w:rPr>
+                <w:szCs w:val="24"/>
+              </w:rPr>
+              <w:t xml:space="preserve"> = </w:t>
+            </w:r>
+            <w:r>
+              <w:rPr>
+                <w:szCs w:val="24"/>
+              </w:rPr>
+              <w:t>5</w:t>
+            </w:r>
+            <w:r>
+              <w:rPr>
+                <w:szCs w:val="24"/>
+              </w:rPr>
+              <w:t xml:space="preserve"> </w:t>
+            </w:r>
+            <w:r>
+              <w:rPr>
+                <w:szCs w:val="24"/>
+              </w:rPr>
+              <w:t>PD</w:t>
+            </w:r>
+          </w:p>
+        </w:tc>
+      </w:tr>
+      <w:tr>
+        <w:tc>
+          <w:tcPr>
+            <w:tcW w:w="2835" w:type="dxa"/>
+          </w:tcPr>
+          <w:p>
+            <w:pPr>
+              <w:bidi w:val="0"/>
+              <w:ind w:firstLine="0"/>
+              <w:rPr>
+                <w:szCs w:val="24"/>
+              </w:rPr>
+            </w:pPr>
+            <w:r>
+              <w:rPr>
+                <w:szCs w:val="24"/>
+              </w:rPr>
+              <w:t>System Design</w:t>
+            </w:r>
+          </w:p>
+        </w:tc>
+        <w:tc>
+          <w:tcPr>
+            <w:tcW w:w="3827" w:type="dxa"/>
+          </w:tcPr>
+          <w:p>
+            <w:pPr>
+              <w:bidi w:val="0"/>
+              <w:ind w:firstLine="0"/>
+              <w:rPr>
+                <w:szCs w:val="24"/>
+              </w:rPr>
+            </w:pPr>
+            <w:r>
+              <w:rPr>
+                <w:szCs w:val="24"/>
+              </w:rPr>
+              <w:t xml:space="preserve">2.675*0.16 = 0.428 </w:t>
+            </w:r>
+            <w:r>
+              <w:rPr>
+                <w:szCs w:val="24"/>
+              </w:rPr>
+              <w:t>PM</w:t>
+            </w:r>
+            <w:r>
+              <w:rPr>
+                <w:szCs w:val="24"/>
+              </w:rPr>
+              <w:t xml:space="preserve"> = 13 </w:t>
+            </w:r>
+            <w:r>
+              <w:rPr>
+                <w:szCs w:val="24"/>
+              </w:rPr>
+              <w:t>PD</w:t>
+            </w:r>
+          </w:p>
+        </w:tc>
+      </w:tr>
+      <w:tr>
+        <w:tc>
+          <w:tcPr>
+            <w:tcW w:w="2835" w:type="dxa"/>
+          </w:tcPr>
+          <w:p>
+            <w:pPr>
+              <w:bidi w:val="0"/>
+              <w:ind w:firstLine="0"/>
+              <w:rPr>
+                <w:szCs w:val="24"/>
+              </w:rPr>
+            </w:pPr>
+            <w:r>
+              <w:rPr>
+                <w:szCs w:val="24"/>
+              </w:rPr>
+              <w:t>Detail Design</w:t>
+            </w:r>
+          </w:p>
+        </w:tc>
+        <w:tc>
+          <w:tcPr>
+            <w:tcW w:w="3827" w:type="dxa"/>
+          </w:tcPr>
+          <w:p>
+            <w:pPr>
+              <w:bidi w:val="0"/>
+              <w:ind w:firstLine="0"/>
+              <w:rPr>
+                <w:szCs w:val="24"/>
+              </w:rPr>
+            </w:pPr>
+            <w:r>
+              <w:rPr>
+                <w:szCs w:val="24"/>
+              </w:rPr>
+              <w:t>2.675</w:t>
+            </w:r>
+            <w:r>
+              <w:rPr>
+                <w:szCs w:val="24"/>
+              </w:rPr>
+              <w:t>*0.26 = 0.6955 PM = 21 PD</w:t>
+            </w:r>
+          </w:p>
+        </w:tc>
+      </w:tr>
+      <w:tr>
+        <w:tc>
+          <w:tcPr>
+            <w:tcW w:w="2835" w:type="dxa"/>
+          </w:tcPr>
+          <w:p>
+            <w:pPr>
+              <w:bidi w:val="0"/>
+              <w:ind w:firstLine="0"/>
+              <w:rPr>
+                <w:szCs w:val="24"/>
+              </w:rPr>
+            </w:pPr>
+            <w:r>
+              <w:rPr>
+                <w:szCs w:val="24"/>
+              </w:rPr>
+              <w:t>Module Code and Test</w:t>
+            </w:r>
+          </w:p>
+        </w:tc>
+        <w:tc>
+          <w:tcPr>
+            <w:tcW w:w="3827" w:type="dxa"/>
+          </w:tcPr>
+          <w:p>
+            <w:pPr>
+              <w:bidi w:val="0"/>
+              <w:ind w:firstLine="0"/>
+              <w:rPr>
+                <w:szCs w:val="24"/>
+              </w:rPr>
+            </w:pPr>
+            <w:r>
+              <w:rPr>
+                <w:szCs w:val="24"/>
+              </w:rPr>
+              <w:t>2.675*0.42 = 1.12 PM = 34 PD</w:t>
+            </w:r>
+          </w:p>
+        </w:tc>
+      </w:tr>
+      <w:tr>
+        <w:tc>
+          <w:tcPr>
+            <w:tcW w:w="2835" w:type="dxa"/>
+          </w:tcPr>
+          <w:p>
+            <w:pPr>
+              <w:bidi w:val="0"/>
+              <w:ind w:firstLine="0"/>
+              <w:rPr>
+                <w:szCs w:val="24"/>
+              </w:rPr>
+            </w:pPr>
+            <w:r>
+              <w:rPr>
+                <w:szCs w:val="24"/>
+              </w:rPr>
+              <w:t>Integration and Test</w:t>
+            </w:r>
+          </w:p>
+        </w:tc>
+        <w:tc>
+          <w:tcPr>
+            <w:tcW w:w="3827" w:type="dxa"/>
+          </w:tcPr>
+          <w:p>
+            <w:pPr>
+              <w:bidi w:val="0"/>
+              <w:ind w:firstLine="0"/>
+              <w:rPr>
+                <w:szCs w:val="24"/>
+              </w:rPr>
+            </w:pPr>
+            <w:r>
+              <w:rPr>
+                <w:szCs w:val="24"/>
+              </w:rPr>
+              <w:t xml:space="preserve">2.675*0.16 = </w:t>
+            </w:r>
+            <w:r>
+              <w:rPr>
+                <w:szCs w:val="24"/>
+              </w:rPr>
+              <w:t>0.428 PM = 13 PD</w:t>
+            </w:r>
+          </w:p>
+        </w:tc>
+      </w:tr>
+    </w:tbl>
+    <w:p>
+      <w:pPr>
+        <w:bidi w:val="0"/>
+        <w:rPr>
+          <w:sz w:val="24"/>
+          <w:szCs w:val="28"/>
+        </w:rPr>
+      </w:pPr>
+      <w:r>
+        <w:rPr>
+          <w:sz w:val="24"/>
+          <w:szCs w:val="28"/>
+        </w:rPr>
+        <w:t>D</w:t>
+      </w:r>
+      <w:r>
+        <w:rPr>
+          <w:sz w:val="24"/>
+          <w:szCs w:val="28"/>
+          <w:vertAlign w:val="subscript"/>
+        </w:rPr>
+        <w:t>p</w:t>
+      </w:r>
+      <w:r>
+        <w:rPr>
+          <w:sz w:val="24"/>
+          <w:szCs w:val="28"/>
+        </w:rPr>
+        <w:t xml:space="preserve"> = </w:t>
+      </w:r>
+      <w:r>
+        <w:rPr>
+          <w:rFonts w:ascii="IRNazanin" w:hAnsi="IRNazanin"/>
+          <w:sz w:val="24"/>
+          <w:szCs w:val="28"/>
+        </w:rPr>
+        <w:t>□</w:t>
+      </w:r>
+      <w:r>
+        <w:rPr>
+          <w:sz w:val="24"/>
+          <w:szCs w:val="28"/>
+          <w:vertAlign w:val="subscript"/>
+        </w:rPr>
+        <w:t>p</w:t>
+      </w:r>
+      <w:r>
+        <w:rPr>
+          <w:sz w:val="24"/>
+          <w:szCs w:val="28"/>
+        </w:rPr>
+        <w:t>D</w:t>
+      </w:r>
+    </w:p>
+    <w:tbl>
+      <w:tblPr>
+        <w:tblStyle w:val="TableGrid"/>
+        <w:tblW w:w="0" w:type="auto"/>
+        <w:tblInd w:w="1413" w:type="dxa"/>
+        <w:tblLook w:val="04A0" w:firstRow="1" w:lastRow="0" w:firstColumn="1" w:lastColumn="0" w:noHBand="0" w:noVBand="1"/>
+      </w:tblPr>
+      <w:tblGrid>
+        <w:gridCol w:w="2835"/>
+        <w:gridCol w:w="3827"/>
+      </w:tblGrid>
+      <w:tr>
+        <w:tc>
+          <w:tcPr>
+            <w:tcW w:w="2835" w:type="dxa"/>
+          </w:tcPr>
+          <w:p>
+            <w:pPr>
+              <w:bidi w:val="0"/>
+              <w:ind w:firstLine="0"/>
+              <w:rPr>
+                <w:szCs w:val="24"/>
+              </w:rPr>
+            </w:pPr>
+            <w:r>
+              <w:rPr>
+                <w:szCs w:val="24"/>
+              </w:rPr>
+              <w:t>Plan and requirements</w:t>
+            </w:r>
+          </w:p>
+        </w:tc>
+        <w:tc>
+          <w:tcPr>
+            <w:tcW w:w="3827" w:type="dxa"/>
+          </w:tcPr>
+          <w:p>
+            <w:pPr>
+              <w:bidi w:val="0"/>
+              <w:ind w:firstLine="0"/>
+              <w:rPr>
+                <w:szCs w:val="24"/>
+              </w:rPr>
+            </w:pPr>
+            <w:r>
+              <w:rPr>
+                <w:szCs w:val="24"/>
+              </w:rPr>
+              <w:t>3.633*0.10 = 0.363 M = 11 D</w:t>
+            </w:r>
+          </w:p>
+        </w:tc>
+      </w:tr>
+      <w:tr>
+        <w:tc>
+          <w:tcPr>
+            <w:tcW w:w="2835" w:type="dxa"/>
+          </w:tcPr>
+          <w:p>
+            <w:pPr>
+              <w:bidi w:val="0"/>
+              <w:ind w:firstLine="0"/>
+              <w:rPr>
+                <w:szCs w:val="24"/>
+              </w:rPr>
+            </w:pPr>
+            <w:r>
+              <w:rPr>
+                <w:szCs w:val="24"/>
+              </w:rPr>
+              <w:t>System Design</w:t>
+            </w:r>
+          </w:p>
+        </w:tc>
+        <w:tc>
+          <w:tcPr>
+            <w:tcW w:w="3827" w:type="dxa"/>
+          </w:tcPr>
+          <w:p>
+            <w:pPr>
+              <w:bidi w:val="0"/>
+              <w:ind w:firstLine="0"/>
+              <w:rPr>
+                <w:szCs w:val="24"/>
+              </w:rPr>
+            </w:pPr>
+            <w:r>
+              <w:rPr>
+                <w:szCs w:val="24"/>
+              </w:rPr>
+              <w:t>3.633*0.19 = 0.69 M = 21 D</w:t>
+            </w:r>
+          </w:p>
+        </w:tc>
+      </w:tr>
+      <w:tr>
+        <w:tc>
+          <w:tcPr>
+            <w:tcW w:w="2835" w:type="dxa"/>
+          </w:tcPr>
+          <w:p>
+            <w:pPr>
+              <w:bidi w:val="0"/>
+              <w:ind w:firstLine="0"/>
+              <w:rPr>
+                <w:szCs w:val="24"/>
+              </w:rPr>
+            </w:pPr>
+            <w:r>
+              <w:rPr>
+                <w:szCs w:val="24"/>
+              </w:rPr>
+              <w:t>Detail Design</w:t>
+            </w:r>
+          </w:p>
+        </w:tc>
+        <w:tc>
+          <w:tcPr>
+            <w:tcW w:w="3827" w:type="dxa"/>
+          </w:tcPr>
+          <w:p>
+            <w:pPr>
+              <w:bidi w:val="0"/>
+              <w:ind w:firstLine="0"/>
+              <w:rPr>
+                <w:szCs w:val="24"/>
+              </w:rPr>
+            </w:pPr>
+            <w:r>
+              <w:rPr>
+                <w:szCs w:val="24"/>
+              </w:rPr>
+              <w:t>3.633*0.24 = 0.87 M = 26 D</w:t>
+            </w:r>
+          </w:p>
+        </w:tc>
+      </w:tr>
+      <w:tr>
+        <w:tc>
+          <w:tcPr>
+            <w:tcW w:w="2835" w:type="dxa"/>
+          </w:tcPr>
+          <w:p>
+            <w:pPr>
+              <w:bidi w:val="0"/>
+              <w:ind w:firstLine="0"/>
+              <w:rPr>
+                <w:szCs w:val="24"/>
+              </w:rPr>
+            </w:pPr>
+            <w:r>
+              <w:rPr>
+                <w:szCs w:val="24"/>
+              </w:rPr>
+              <w:t>Module Code and Test</w:t>
+            </w:r>
+          </w:p>
+        </w:tc>
+        <w:tc>
+          <w:tcPr>
+            <w:tcW w:w="3827" w:type="dxa"/>
+          </w:tcPr>
+          <w:p>
+            <w:pPr>
+              <w:bidi w:val="0"/>
+              <w:ind w:firstLine="0"/>
+              <w:rPr>
+                <w:szCs w:val="24"/>
+              </w:rPr>
+            </w:pPr>
+            <w:r>
+              <w:rPr>
+                <w:szCs w:val="24"/>
+              </w:rPr>
+              <w:t>3.633*0.39 = 1.41 M = 43 D</w:t>
+            </w:r>
+          </w:p>
+        </w:tc>
+      </w:tr>
+      <w:tr>
+        <w:tc>
+          <w:tcPr>
+            <w:tcW w:w="2835" w:type="dxa"/>
+          </w:tcPr>
+          <w:p>
+            <w:pPr>
+              <w:bidi w:val="0"/>
+              <w:ind w:firstLine="0"/>
+              <w:rPr>
+                <w:szCs w:val="24"/>
+              </w:rPr>
+            </w:pPr>
+            <w:r>
+              <w:rPr>
+                <w:szCs w:val="24"/>
+              </w:rPr>
+              <w:t>Integration and Test</w:t>
+            </w:r>
+          </w:p>
+        </w:tc>
+        <w:tc>
+          <w:tcPr>
+            <w:tcW w:w="3827" w:type="dxa"/>
+          </w:tcPr>
+          <w:p>
+            <w:pPr>
+              <w:bidi w:val="0"/>
+              <w:ind w:firstLine="0"/>
+              <w:rPr>
+                <w:szCs w:val="24"/>
+              </w:rPr>
+            </w:pPr>
+            <w:r>
+              <w:rPr>
+                <w:szCs w:val="24"/>
+              </w:rPr>
+              <w:t>3.633*0.18 = 0.65 M = 17 D</w:t>
+            </w:r>
+          </w:p>
+        </w:tc>
+      </w:tr>
+    </w:tbl>
+    <w:p>
+      <w:pPr>
+        <w:bidi w:val="0"/>
+        <w:rPr>
+          <w:sz w:val="24"/>
+          <w:szCs w:val="28"/>
+        </w:rPr>
+      </w:pPr>
+      <w:r>
+        <w:rPr>
+          <w:sz w:val="24"/>
+          <w:szCs w:val="28"/>
+        </w:rPr>
+        <w:t>SS = E/D persons</w:t>
+      </w:r>
+      <w:r>
+        <w:rPr>
+          <w:sz w:val="24"/>
+          <w:szCs w:val="28"/>
+        </w:rPr>
+        <w:t xml:space="preserve"> = </w:t>
+      </w:r>
+      <w:r>
+        <w:rPr>
+          <w:sz w:val="24"/>
+          <w:szCs w:val="28"/>
+        </w:rPr>
+        <w:t>2.675 / 3.633 = 0.736</w:t>
+      </w:r>
+    </w:p>
+    <w:p>
+      <w:pPr>
+        <w:bidi w:val="0"/>
+        <w:rPr>
+          <w:sz w:val="24"/>
+          <w:szCs w:val="28"/>
+        </w:rPr>
+      </w:pPr>
+      <w:r>
+        <w:rPr>
+          <w:sz w:val="24"/>
+          <w:szCs w:val="28"/>
+        </w:rPr>
+        <w:t>P = KLOC/E</w:t>
+      </w:r>
+      <w:r>
+        <w:rPr>
+          <w:sz w:val="24"/>
+          <w:szCs w:val="28"/>
+        </w:rPr>
+        <w:t xml:space="preserve"> = 0.592 / 2.675 = 0.221</w:t>
+      </w:r>
+    </w:p>
+    <w:p>
+      <w:pPr>
+        <w:rPr>
+          <w:rFonts w:hint="cs"/>
           <w:rtl/>
         </w:rPr>
       </w:pPr>
@@ -8536,6 +8969,7 @@
       <w:pPr>
         <w:pStyle w:val="Heading2"/>
         <w:rPr>
+          <w:rFonts w:hint="cs"/>
           <w:rtl/>
         </w:rPr>
       </w:pPr>
@@ -8544,6 +8978,7 @@
           <w:rFonts w:hint="cs"/>
           <w:rtl/>
         </w:rPr>
+        <w:lastRenderedPageBreak/>
         <w:t>افزودن خرج جدید:</w:t>
       </w:r>
     </w:p>
@@ -9335,6 +9770,7 @@
       <w:pPr>
         <w:pStyle w:val="Heading3"/>
         <w:rPr>
+          <w:rFonts w:hint="cs"/>
           <w:rtl/>
         </w:rPr>
       </w:pPr>
@@ -9348,15 +9784,1245 @@
     </w:p>
     <w:p>
       <w:pPr>
-        <w:rPr>
-          <w:rtl/>
+        <w:bidi w:val="0"/>
+        <w:rPr>
+          <w:sz w:val="24"/>
+          <w:szCs w:val="28"/>
         </w:rPr>
       </w:pPr>
+      <w:r>
+        <w:rPr>
+          <w:sz w:val="24"/>
+          <w:szCs w:val="28"/>
+        </w:rPr>
+        <w:t xml:space="preserve">SLOC = FP * 47 = </w:t>
+      </w:r>
+      <w:r>
+        <w:rPr>
+          <w:sz w:val="24"/>
+          <w:szCs w:val="28"/>
+        </w:rPr>
+        <w:t>11.7</w:t>
+      </w:r>
+      <w:r>
+        <w:rPr>
+          <w:sz w:val="24"/>
+          <w:szCs w:val="28"/>
+        </w:rPr>
+        <w:t xml:space="preserve">*47 = </w:t>
+      </w:r>
+      <w:r>
+        <w:rPr>
+          <w:sz w:val="24"/>
+          <w:szCs w:val="28"/>
+        </w:rPr>
+        <w:t>549.9</w:t>
+      </w:r>
+      <w:r>
+        <w:rPr>
+          <w:sz w:val="24"/>
+          <w:szCs w:val="28"/>
+        </w:rPr>
+        <w:t xml:space="preserve"> = </w:t>
+      </w:r>
+      <w:r>
+        <w:rPr>
+          <w:sz w:val="24"/>
+          <w:szCs w:val="28"/>
+        </w:rPr>
+        <w:t>0.549</w:t>
+      </w:r>
+      <w:r>
+        <w:rPr>
+          <w:sz w:val="24"/>
+          <w:szCs w:val="28"/>
+        </w:rPr>
+        <w:t xml:space="preserve"> KLOC</w:t>
+      </w:r>
+    </w:p>
+    <w:p>
+      <w:pPr>
+        <w:bidi w:val="0"/>
+        <w:rPr>
+          <w:sz w:val="24"/>
+          <w:szCs w:val="28"/>
+        </w:rPr>
+      </w:pPr>
+      <w:r>
+        <w:rPr>
+          <w:sz w:val="24"/>
+          <w:szCs w:val="28"/>
+        </w:rPr>
+        <w:t>E = a</w:t>
+      </w:r>
+      <w:r>
+        <w:rPr>
+          <w:sz w:val="24"/>
+          <w:szCs w:val="28"/>
+          <w:vertAlign w:val="subscript"/>
+        </w:rPr>
+        <w:t>i</w:t>
+      </w:r>
+      <w:r>
+        <w:rPr>
+          <w:sz w:val="24"/>
+          <w:szCs w:val="28"/>
+        </w:rPr>
+        <w:t xml:space="preserve"> (KLOC)</w:t>
+      </w:r>
+      <w:r>
+        <w:rPr>
+          <w:sz w:val="24"/>
+          <w:szCs w:val="28"/>
+          <w:vertAlign w:val="superscript"/>
+        </w:rPr>
+        <w:t>bi</w:t>
+      </w:r>
+      <w:r>
+        <w:rPr>
+          <w:sz w:val="24"/>
+          <w:szCs w:val="28"/>
+        </w:rPr>
+        <w:t xml:space="preserve"> * EAF = 3.2 * (0.592)^1.05 * 1.45 = 2.</w:t>
+      </w:r>
+      <w:r>
+        <w:rPr>
+          <w:sz w:val="24"/>
+          <w:szCs w:val="28"/>
+        </w:rPr>
+        <w:t>472</w:t>
+      </w:r>
+      <w:r>
+        <w:rPr>
+          <w:sz w:val="24"/>
+          <w:szCs w:val="28"/>
+        </w:rPr>
+        <w:t xml:space="preserve"> PersonMonth</w:t>
+      </w:r>
+    </w:p>
+    <w:p>
+      <w:pPr>
+        <w:bidi w:val="0"/>
+        <w:rPr>
+          <w:sz w:val="24"/>
+          <w:szCs w:val="28"/>
+        </w:rPr>
+      </w:pPr>
+      <w:r>
+        <w:rPr>
+          <w:sz w:val="24"/>
+          <w:szCs w:val="28"/>
+        </w:rPr>
+        <w:t>D = c</w:t>
+      </w:r>
+      <w:r>
+        <w:rPr>
+          <w:sz w:val="24"/>
+          <w:szCs w:val="28"/>
+          <w:vertAlign w:val="subscript"/>
+        </w:rPr>
+        <w:t>i</w:t>
+      </w:r>
+      <w:r>
+        <w:rPr>
+          <w:sz w:val="24"/>
+          <w:szCs w:val="28"/>
+        </w:rPr>
+        <w:t xml:space="preserve"> (E)</w:t>
+      </w:r>
+      <w:r>
+        <w:rPr>
+          <w:sz w:val="24"/>
+          <w:szCs w:val="28"/>
+          <w:vertAlign w:val="superscript"/>
+        </w:rPr>
+        <w:t>di</w:t>
+      </w:r>
+      <w:r>
+        <w:rPr>
+          <w:sz w:val="24"/>
+          <w:szCs w:val="28"/>
+        </w:rPr>
+        <w:t xml:space="preserve"> = </w:t>
+      </w:r>
+      <w:r>
+        <w:rPr>
+          <w:sz w:val="24"/>
+          <w:szCs w:val="28"/>
+        </w:rPr>
+        <w:t>2.5 * (2.</w:t>
+      </w:r>
+      <w:r>
+        <w:rPr>
+          <w:sz w:val="24"/>
+          <w:szCs w:val="28"/>
+        </w:rPr>
+        <w:t>472</w:t>
+      </w:r>
+      <w:r>
+        <w:rPr>
+          <w:sz w:val="24"/>
+          <w:szCs w:val="28"/>
+        </w:rPr>
+        <w:t>)^0.38 = 3.</w:t>
+      </w:r>
+      <w:r>
+        <w:rPr>
+          <w:sz w:val="24"/>
+          <w:szCs w:val="28"/>
+        </w:rPr>
+        <w:t>52</w:t>
+      </w:r>
+      <w:r>
+        <w:rPr>
+          <w:sz w:val="24"/>
+          <w:szCs w:val="28"/>
+        </w:rPr>
+        <w:t>6</w:t>
+      </w:r>
+      <w:r>
+        <w:rPr>
+          <w:sz w:val="24"/>
+          <w:szCs w:val="28"/>
+        </w:rPr>
+        <w:t xml:space="preserve"> Month</w:t>
+      </w:r>
+    </w:p>
+    <w:p>
+      <w:pPr>
+        <w:bidi w:val="0"/>
+        <w:rPr>
+          <w:sz w:val="24"/>
+          <w:szCs w:val="28"/>
+        </w:rPr>
+      </w:pPr>
+      <w:r>
+        <w:rPr>
+          <w:sz w:val="24"/>
+          <w:szCs w:val="28"/>
+        </w:rPr>
+        <w:t>E</w:t>
+      </w:r>
+      <w:r>
+        <w:rPr>
+          <w:sz w:val="24"/>
+          <w:szCs w:val="28"/>
+          <w:vertAlign w:val="subscript"/>
+        </w:rPr>
+        <w:t>p</w:t>
+      </w:r>
+      <w:r>
+        <w:rPr>
+          <w:sz w:val="24"/>
+          <w:szCs w:val="28"/>
+        </w:rPr>
+        <w:t xml:space="preserve"> = μ</w:t>
+      </w:r>
+      <w:r>
+        <w:rPr>
+          <w:sz w:val="24"/>
+          <w:szCs w:val="28"/>
+          <w:vertAlign w:val="subscript"/>
+        </w:rPr>
+        <w:t>p</w:t>
+      </w:r>
+      <w:r>
+        <w:rPr>
+          <w:sz w:val="24"/>
+          <w:szCs w:val="28"/>
+        </w:rPr>
+        <w:t>E</w:t>
+      </w:r>
+      <w:r>
+        <w:rPr>
+          <w:sz w:val="24"/>
+          <w:szCs w:val="28"/>
+        </w:rPr>
+        <w:t xml:space="preserve"> </w:t>
+      </w:r>
+    </w:p>
+    <w:tbl>
+      <w:tblPr>
+        <w:tblStyle w:val="TableGrid"/>
+        <w:tblW w:w="0" w:type="auto"/>
+        <w:tblInd w:w="1413" w:type="dxa"/>
+        <w:tblLook w:val="04A0" w:firstRow="1" w:lastRow="0" w:firstColumn="1" w:lastColumn="0" w:noHBand="0" w:noVBand="1"/>
+      </w:tblPr>
+      <w:tblGrid>
+        <w:gridCol w:w="2835"/>
+        <w:gridCol w:w="3827"/>
+      </w:tblGrid>
+      <w:tr>
+        <w:tc>
+          <w:tcPr>
+            <w:tcW w:w="2835" w:type="dxa"/>
+          </w:tcPr>
+          <w:p>
+            <w:pPr>
+              <w:bidi w:val="0"/>
+              <w:ind w:firstLine="0"/>
+              <w:rPr>
+                <w:szCs w:val="24"/>
+              </w:rPr>
+            </w:pPr>
+            <w:r>
+              <w:rPr>
+                <w:szCs w:val="24"/>
+              </w:rPr>
+              <w:t>Plan and requirements</w:t>
+            </w:r>
+          </w:p>
+        </w:tc>
+        <w:tc>
+          <w:tcPr>
+            <w:tcW w:w="3827" w:type="dxa"/>
+          </w:tcPr>
+          <w:p>
+            <w:pPr>
+              <w:bidi w:val="0"/>
+              <w:ind w:firstLine="0"/>
+              <w:rPr>
+                <w:szCs w:val="24"/>
+              </w:rPr>
+            </w:pPr>
+            <w:r>
+              <w:rPr>
+                <w:szCs w:val="24"/>
+              </w:rPr>
+              <w:t>2.</w:t>
+            </w:r>
+            <w:r>
+              <w:rPr>
+                <w:szCs w:val="24"/>
+              </w:rPr>
+              <w:t>472</w:t>
+            </w:r>
+            <w:r>
+              <w:rPr>
+                <w:szCs w:val="24"/>
+              </w:rPr>
+              <w:t xml:space="preserve"> * 0.06 = 0.1</w:t>
+            </w:r>
+            <w:r>
+              <w:rPr>
+                <w:szCs w:val="24"/>
+              </w:rPr>
+              <w:t>4</w:t>
+            </w:r>
+            <w:r>
+              <w:rPr>
+                <w:szCs w:val="24"/>
+              </w:rPr>
+              <w:t xml:space="preserve"> </w:t>
+            </w:r>
+            <w:r>
+              <w:rPr>
+                <w:szCs w:val="24"/>
+              </w:rPr>
+              <w:t>PM</w:t>
+            </w:r>
+            <w:r>
+              <w:rPr>
+                <w:szCs w:val="24"/>
+              </w:rPr>
+              <w:t xml:space="preserve"> = </w:t>
+            </w:r>
+            <w:r>
+              <w:rPr>
+                <w:szCs w:val="24"/>
+              </w:rPr>
+              <w:t>4</w:t>
+            </w:r>
+            <w:r>
+              <w:rPr>
+                <w:szCs w:val="24"/>
+              </w:rPr>
+              <w:t xml:space="preserve"> </w:t>
+            </w:r>
+            <w:r>
+              <w:rPr>
+                <w:szCs w:val="24"/>
+              </w:rPr>
+              <w:t>PD</w:t>
+            </w:r>
+          </w:p>
+        </w:tc>
+      </w:tr>
+      <w:tr>
+        <w:tc>
+          <w:tcPr>
+            <w:tcW w:w="2835" w:type="dxa"/>
+          </w:tcPr>
+          <w:p>
+            <w:pPr>
+              <w:bidi w:val="0"/>
+              <w:ind w:firstLine="0"/>
+              <w:rPr>
+                <w:szCs w:val="24"/>
+              </w:rPr>
+            </w:pPr>
+            <w:r>
+              <w:rPr>
+                <w:szCs w:val="24"/>
+              </w:rPr>
+              <w:t>System Design</w:t>
+            </w:r>
+          </w:p>
+        </w:tc>
+        <w:tc>
+          <w:tcPr>
+            <w:tcW w:w="3827" w:type="dxa"/>
+          </w:tcPr>
+          <w:p>
+            <w:pPr>
+              <w:bidi w:val="0"/>
+              <w:ind w:firstLine="0"/>
+              <w:rPr>
+                <w:szCs w:val="24"/>
+              </w:rPr>
+            </w:pPr>
+            <w:r>
+              <w:rPr>
+                <w:szCs w:val="24"/>
+              </w:rPr>
+              <w:t>2.</w:t>
+            </w:r>
+            <w:r>
+              <w:rPr>
+                <w:szCs w:val="24"/>
+              </w:rPr>
+              <w:t>472</w:t>
+            </w:r>
+            <w:r>
+              <w:rPr>
+                <w:szCs w:val="24"/>
+              </w:rPr>
+              <w:t>*0.16 = 0.</w:t>
+            </w:r>
+            <w:r>
+              <w:rPr>
+                <w:szCs w:val="24"/>
+              </w:rPr>
+              <w:t>39</w:t>
+            </w:r>
+            <w:r>
+              <w:rPr>
+                <w:szCs w:val="24"/>
+              </w:rPr>
+              <w:t xml:space="preserve"> PM = </w:t>
+            </w:r>
+            <w:r>
+              <w:rPr>
+                <w:szCs w:val="24"/>
+              </w:rPr>
+              <w:t>12</w:t>
+            </w:r>
+            <w:r>
+              <w:rPr>
+                <w:szCs w:val="24"/>
+              </w:rPr>
+              <w:t xml:space="preserve"> PD</w:t>
+            </w:r>
+          </w:p>
+        </w:tc>
+      </w:tr>
+      <w:tr>
+        <w:tc>
+          <w:tcPr>
+            <w:tcW w:w="2835" w:type="dxa"/>
+          </w:tcPr>
+          <w:p>
+            <w:pPr>
+              <w:bidi w:val="0"/>
+              <w:ind w:firstLine="0"/>
+              <w:rPr>
+                <w:szCs w:val="24"/>
+              </w:rPr>
+            </w:pPr>
+            <w:r>
+              <w:rPr>
+                <w:szCs w:val="24"/>
+              </w:rPr>
+              <w:t>Detail Design</w:t>
+            </w:r>
+          </w:p>
+        </w:tc>
+        <w:tc>
+          <w:tcPr>
+            <w:tcW w:w="3827" w:type="dxa"/>
+          </w:tcPr>
+          <w:p>
+            <w:pPr>
+              <w:bidi w:val="0"/>
+              <w:ind w:firstLine="0"/>
+              <w:rPr>
+                <w:szCs w:val="24"/>
+              </w:rPr>
+            </w:pPr>
+            <w:r>
+              <w:rPr>
+                <w:szCs w:val="24"/>
+              </w:rPr>
+              <w:t>2.</w:t>
+            </w:r>
+            <w:r>
+              <w:rPr>
+                <w:szCs w:val="24"/>
+              </w:rPr>
+              <w:t>472</w:t>
+            </w:r>
+            <w:r>
+              <w:rPr>
+                <w:szCs w:val="24"/>
+              </w:rPr>
+              <w:t>*0.26 = 0.6</w:t>
+            </w:r>
+            <w:r>
+              <w:rPr>
+                <w:szCs w:val="24"/>
+              </w:rPr>
+              <w:t>42</w:t>
+            </w:r>
+            <w:r>
+              <w:rPr>
+                <w:szCs w:val="24"/>
+              </w:rPr>
+              <w:t xml:space="preserve"> PM = </w:t>
+            </w:r>
+            <w:r>
+              <w:rPr>
+                <w:szCs w:val="24"/>
+              </w:rPr>
+              <w:t>19</w:t>
+            </w:r>
+            <w:r>
+              <w:rPr>
+                <w:szCs w:val="24"/>
+              </w:rPr>
+              <w:t xml:space="preserve"> PD</w:t>
+            </w:r>
+          </w:p>
+        </w:tc>
+      </w:tr>
+      <w:tr>
+        <w:tc>
+          <w:tcPr>
+            <w:tcW w:w="2835" w:type="dxa"/>
+          </w:tcPr>
+          <w:p>
+            <w:pPr>
+              <w:bidi w:val="0"/>
+              <w:ind w:firstLine="0"/>
+              <w:rPr>
+                <w:szCs w:val="24"/>
+              </w:rPr>
+            </w:pPr>
+            <w:r>
+              <w:rPr>
+                <w:szCs w:val="24"/>
+              </w:rPr>
+              <w:t>Module Code and Test</w:t>
+            </w:r>
+          </w:p>
+        </w:tc>
+        <w:tc>
+          <w:tcPr>
+            <w:tcW w:w="3827" w:type="dxa"/>
+          </w:tcPr>
+          <w:p>
+            <w:pPr>
+              <w:bidi w:val="0"/>
+              <w:ind w:firstLine="0"/>
+              <w:rPr>
+                <w:szCs w:val="24"/>
+              </w:rPr>
+            </w:pPr>
+            <w:r>
+              <w:rPr>
+                <w:szCs w:val="24"/>
+              </w:rPr>
+              <w:t>2.</w:t>
+            </w:r>
+            <w:r>
+              <w:rPr>
+                <w:szCs w:val="24"/>
+              </w:rPr>
+              <w:t>472</w:t>
+            </w:r>
+            <w:r>
+              <w:rPr>
+                <w:szCs w:val="24"/>
+              </w:rPr>
+              <w:t>*0.42 = 1.</w:t>
+            </w:r>
+            <w:r>
+              <w:rPr>
+                <w:szCs w:val="24"/>
+              </w:rPr>
+              <w:t>03</w:t>
+            </w:r>
+            <w:r>
+              <w:rPr>
+                <w:szCs w:val="24"/>
+              </w:rPr>
+              <w:t xml:space="preserve"> PM = 3</w:t>
+            </w:r>
+            <w:r>
+              <w:rPr>
+                <w:szCs w:val="24"/>
+              </w:rPr>
+              <w:t>1</w:t>
+            </w:r>
+            <w:r>
+              <w:rPr>
+                <w:szCs w:val="24"/>
+              </w:rPr>
+              <w:t xml:space="preserve"> PD</w:t>
+            </w:r>
+          </w:p>
+        </w:tc>
+      </w:tr>
+      <w:tr>
+        <w:tc>
+          <w:tcPr>
+            <w:tcW w:w="2835" w:type="dxa"/>
+          </w:tcPr>
+          <w:p>
+            <w:pPr>
+              <w:bidi w:val="0"/>
+              <w:ind w:firstLine="0"/>
+              <w:rPr>
+                <w:szCs w:val="24"/>
+              </w:rPr>
+            </w:pPr>
+            <w:r>
+              <w:rPr>
+                <w:szCs w:val="24"/>
+              </w:rPr>
+              <w:t>Integration and Test</w:t>
+            </w:r>
+          </w:p>
+        </w:tc>
+        <w:tc>
+          <w:tcPr>
+            <w:tcW w:w="3827" w:type="dxa"/>
+          </w:tcPr>
+          <w:p>
+            <w:pPr>
+              <w:bidi w:val="0"/>
+              <w:ind w:firstLine="0"/>
+              <w:rPr>
+                <w:szCs w:val="24"/>
+              </w:rPr>
+            </w:pPr>
+            <w:r>
+              <w:rPr>
+                <w:szCs w:val="24"/>
+              </w:rPr>
+              <w:t>2.</w:t>
+            </w:r>
+            <w:r>
+              <w:rPr>
+                <w:szCs w:val="24"/>
+              </w:rPr>
+              <w:t>472</w:t>
+            </w:r>
+            <w:r>
+              <w:rPr>
+                <w:szCs w:val="24"/>
+              </w:rPr>
+              <w:t>*0.16 = 0.</w:t>
+            </w:r>
+            <w:r>
+              <w:rPr>
+                <w:szCs w:val="24"/>
+              </w:rPr>
+              <w:t>395</w:t>
+            </w:r>
+            <w:r>
+              <w:rPr>
+                <w:szCs w:val="24"/>
+              </w:rPr>
+              <w:t xml:space="preserve"> PM = 1</w:t>
+            </w:r>
+            <w:r>
+              <w:rPr>
+                <w:szCs w:val="24"/>
+              </w:rPr>
+              <w:t>2</w:t>
+            </w:r>
+            <w:r>
+              <w:rPr>
+                <w:szCs w:val="24"/>
+              </w:rPr>
+              <w:t xml:space="preserve"> PD</w:t>
+            </w:r>
+          </w:p>
+        </w:tc>
+      </w:tr>
+    </w:tbl>
+    <w:p>
+      <w:pPr>
+        <w:bidi w:val="0"/>
+        <w:rPr>
+          <w:sz w:val="24"/>
+          <w:szCs w:val="28"/>
+        </w:rPr>
+      </w:pPr>
+      <w:r>
+        <w:rPr>
+          <w:sz w:val="24"/>
+          <w:szCs w:val="28"/>
+        </w:rPr>
+        <w:t>D</w:t>
+      </w:r>
+      <w:r>
+        <w:rPr>
+          <w:sz w:val="24"/>
+          <w:szCs w:val="28"/>
+          <w:vertAlign w:val="subscript"/>
+        </w:rPr>
+        <w:t>p</w:t>
+      </w:r>
+      <w:r>
+        <w:rPr>
+          <w:sz w:val="24"/>
+          <w:szCs w:val="28"/>
+        </w:rPr>
+        <w:t xml:space="preserve"> = </w:t>
+      </w:r>
+      <w:r>
+        <w:rPr>
+          <w:rFonts w:ascii="IRNazanin" w:hAnsi="IRNazanin"/>
+          <w:sz w:val="24"/>
+          <w:szCs w:val="28"/>
+        </w:rPr>
+        <w:t>□</w:t>
+      </w:r>
+      <w:r>
+        <w:rPr>
+          <w:sz w:val="24"/>
+          <w:szCs w:val="28"/>
+          <w:vertAlign w:val="subscript"/>
+        </w:rPr>
+        <w:t>p</w:t>
+      </w:r>
+      <w:r>
+        <w:rPr>
+          <w:sz w:val="24"/>
+          <w:szCs w:val="28"/>
+        </w:rPr>
+        <w:t>D</w:t>
+      </w:r>
+    </w:p>
+    <w:tbl>
+      <w:tblPr>
+        <w:tblStyle w:val="TableGrid"/>
+        <w:tblW w:w="0" w:type="auto"/>
+        <w:tblInd w:w="1413" w:type="dxa"/>
+        <w:tblLook w:val="04A0" w:firstRow="1" w:lastRow="0" w:firstColumn="1" w:lastColumn="0" w:noHBand="0" w:noVBand="1"/>
+      </w:tblPr>
+      <w:tblGrid>
+        <w:gridCol w:w="2835"/>
+        <w:gridCol w:w="3827"/>
+      </w:tblGrid>
+      <w:tr>
+        <w:tc>
+          <w:tcPr>
+            <w:tcW w:w="2835" w:type="dxa"/>
+          </w:tcPr>
+          <w:p>
+            <w:pPr>
+              <w:bidi w:val="0"/>
+              <w:ind w:firstLine="0"/>
+              <w:rPr>
+                <w:szCs w:val="24"/>
+              </w:rPr>
+            </w:pPr>
+            <w:r>
+              <w:rPr>
+                <w:szCs w:val="24"/>
+              </w:rPr>
+              <w:t>Plan and requirements</w:t>
+            </w:r>
+          </w:p>
+        </w:tc>
+        <w:tc>
+          <w:tcPr>
+            <w:tcW w:w="3827" w:type="dxa"/>
+          </w:tcPr>
+          <w:p>
+            <w:pPr>
+              <w:bidi w:val="0"/>
+              <w:ind w:firstLine="0"/>
+              <w:rPr>
+                <w:szCs w:val="24"/>
+              </w:rPr>
+            </w:pPr>
+            <w:r>
+              <w:rPr>
+                <w:szCs w:val="24"/>
+              </w:rPr>
+              <w:t>3.526</w:t>
+            </w:r>
+            <w:r>
+              <w:rPr>
+                <w:szCs w:val="24"/>
+              </w:rPr>
+              <w:t>*0.10 = 0.3</w:t>
+            </w:r>
+            <w:r>
+              <w:rPr>
+                <w:szCs w:val="24"/>
+              </w:rPr>
+              <w:t>52</w:t>
+            </w:r>
+            <w:r>
+              <w:rPr>
+                <w:szCs w:val="24"/>
+              </w:rPr>
+              <w:t xml:space="preserve"> M = 11 D</w:t>
+            </w:r>
+          </w:p>
+        </w:tc>
+      </w:tr>
+      <w:tr>
+        <w:tc>
+          <w:tcPr>
+            <w:tcW w:w="2835" w:type="dxa"/>
+          </w:tcPr>
+          <w:p>
+            <w:pPr>
+              <w:bidi w:val="0"/>
+              <w:ind w:firstLine="0"/>
+              <w:rPr>
+                <w:szCs w:val="24"/>
+              </w:rPr>
+            </w:pPr>
+            <w:r>
+              <w:rPr>
+                <w:szCs w:val="24"/>
+              </w:rPr>
+              <w:t>System Design</w:t>
+            </w:r>
+          </w:p>
+        </w:tc>
+        <w:tc>
+          <w:tcPr>
+            <w:tcW w:w="3827" w:type="dxa"/>
+          </w:tcPr>
+          <w:p>
+            <w:pPr>
+              <w:bidi w:val="0"/>
+              <w:ind w:firstLine="0"/>
+              <w:rPr>
+                <w:szCs w:val="24"/>
+              </w:rPr>
+            </w:pPr>
+            <w:r>
+              <w:rPr>
+                <w:szCs w:val="24"/>
+              </w:rPr>
+              <w:t>3.</w:t>
+            </w:r>
+            <w:r>
+              <w:rPr>
+                <w:szCs w:val="24"/>
+              </w:rPr>
+              <w:t>526</w:t>
+            </w:r>
+            <w:r>
+              <w:rPr>
+                <w:szCs w:val="24"/>
+              </w:rPr>
+              <w:t>*0.19 = 0.6</w:t>
+            </w:r>
+            <w:r>
+              <w:rPr>
+                <w:szCs w:val="24"/>
+              </w:rPr>
+              <w:t>6</w:t>
+            </w:r>
+            <w:r>
+              <w:rPr>
+                <w:szCs w:val="24"/>
+              </w:rPr>
+              <w:t xml:space="preserve"> M = 2</w:t>
+            </w:r>
+            <w:r>
+              <w:rPr>
+                <w:szCs w:val="24"/>
+              </w:rPr>
+              <w:t>0</w:t>
+            </w:r>
+            <w:r>
+              <w:rPr>
+                <w:szCs w:val="24"/>
+              </w:rPr>
+              <w:t xml:space="preserve"> D</w:t>
+            </w:r>
+          </w:p>
+        </w:tc>
+      </w:tr>
+      <w:tr>
+        <w:tc>
+          <w:tcPr>
+            <w:tcW w:w="2835" w:type="dxa"/>
+          </w:tcPr>
+          <w:p>
+            <w:pPr>
+              <w:bidi w:val="0"/>
+              <w:ind w:firstLine="0"/>
+              <w:rPr>
+                <w:szCs w:val="24"/>
+              </w:rPr>
+            </w:pPr>
+            <w:r>
+              <w:rPr>
+                <w:szCs w:val="24"/>
+              </w:rPr>
+              <w:lastRenderedPageBreak/>
+              <w:t>Detail Design</w:t>
+            </w:r>
+          </w:p>
+        </w:tc>
+        <w:tc>
+          <w:tcPr>
+            <w:tcW w:w="3827" w:type="dxa"/>
+          </w:tcPr>
+          <w:p>
+            <w:pPr>
+              <w:bidi w:val="0"/>
+              <w:ind w:firstLine="0"/>
+              <w:rPr>
+                <w:szCs w:val="24"/>
+              </w:rPr>
+            </w:pPr>
+            <w:r>
+              <w:rPr>
+                <w:szCs w:val="24"/>
+              </w:rPr>
+              <w:t>3.</w:t>
+            </w:r>
+            <w:r>
+              <w:rPr>
+                <w:szCs w:val="24"/>
+              </w:rPr>
+              <w:t>526</w:t>
+            </w:r>
+            <w:r>
+              <w:rPr>
+                <w:szCs w:val="24"/>
+              </w:rPr>
+              <w:t>*0.24 = 0.8</w:t>
+            </w:r>
+            <w:r>
+              <w:rPr>
+                <w:szCs w:val="24"/>
+              </w:rPr>
+              <w:t>4</w:t>
+            </w:r>
+            <w:r>
+              <w:rPr>
+                <w:szCs w:val="24"/>
+              </w:rPr>
+              <w:t xml:space="preserve"> M = 2</w:t>
+            </w:r>
+            <w:r>
+              <w:rPr>
+                <w:szCs w:val="24"/>
+              </w:rPr>
+              <w:t>5</w:t>
+            </w:r>
+            <w:r>
+              <w:rPr>
+                <w:szCs w:val="24"/>
+              </w:rPr>
+              <w:t xml:space="preserve"> D</w:t>
+            </w:r>
+          </w:p>
+        </w:tc>
+      </w:tr>
+      <w:tr>
+        <w:tc>
+          <w:tcPr>
+            <w:tcW w:w="2835" w:type="dxa"/>
+          </w:tcPr>
+          <w:p>
+            <w:pPr>
+              <w:bidi w:val="0"/>
+              <w:ind w:firstLine="0"/>
+              <w:rPr>
+                <w:szCs w:val="24"/>
+              </w:rPr>
+            </w:pPr>
+            <w:r>
+              <w:rPr>
+                <w:szCs w:val="24"/>
+              </w:rPr>
+              <w:t>Module Code and Test</w:t>
+            </w:r>
+          </w:p>
+        </w:tc>
+        <w:tc>
+          <w:tcPr>
+            <w:tcW w:w="3827" w:type="dxa"/>
+          </w:tcPr>
+          <w:p>
+            <w:pPr>
+              <w:bidi w:val="0"/>
+              <w:ind w:firstLine="0"/>
+              <w:rPr>
+                <w:szCs w:val="24"/>
+              </w:rPr>
+            </w:pPr>
+            <w:r>
+              <w:rPr>
+                <w:szCs w:val="24"/>
+              </w:rPr>
+              <w:t>3.</w:t>
+            </w:r>
+            <w:r>
+              <w:rPr>
+                <w:szCs w:val="24"/>
+              </w:rPr>
+              <w:t>526</w:t>
+            </w:r>
+            <w:r>
+              <w:rPr>
+                <w:szCs w:val="24"/>
+              </w:rPr>
+              <w:t>*0.39 = 1.</w:t>
+            </w:r>
+            <w:r>
+              <w:rPr>
+                <w:szCs w:val="24"/>
+              </w:rPr>
+              <w:t>37</w:t>
+            </w:r>
+            <w:r>
+              <w:rPr>
+                <w:szCs w:val="24"/>
+              </w:rPr>
+              <w:t xml:space="preserve"> M = 4</w:t>
+            </w:r>
+            <w:r>
+              <w:rPr>
+                <w:szCs w:val="24"/>
+              </w:rPr>
+              <w:t>1</w:t>
+            </w:r>
+            <w:r>
+              <w:rPr>
+                <w:szCs w:val="24"/>
+              </w:rPr>
+              <w:t xml:space="preserve"> D</w:t>
+            </w:r>
+          </w:p>
+        </w:tc>
+      </w:tr>
+      <w:tr>
+        <w:tc>
+          <w:tcPr>
+            <w:tcW w:w="2835" w:type="dxa"/>
+          </w:tcPr>
+          <w:p>
+            <w:pPr>
+              <w:bidi w:val="0"/>
+              <w:ind w:firstLine="0"/>
+              <w:rPr>
+                <w:szCs w:val="24"/>
+              </w:rPr>
+            </w:pPr>
+            <w:r>
+              <w:rPr>
+                <w:szCs w:val="24"/>
+              </w:rPr>
+              <w:t>Integration and Test</w:t>
+            </w:r>
+          </w:p>
+        </w:tc>
+        <w:tc>
+          <w:tcPr>
+            <w:tcW w:w="3827" w:type="dxa"/>
+          </w:tcPr>
+          <w:p>
+            <w:pPr>
+              <w:bidi w:val="0"/>
+              <w:ind w:firstLine="0"/>
+              <w:rPr>
+                <w:szCs w:val="24"/>
+              </w:rPr>
+            </w:pPr>
+            <w:r>
+              <w:rPr>
+                <w:szCs w:val="24"/>
+              </w:rPr>
+              <w:t>3.</w:t>
+            </w:r>
+            <w:r>
+              <w:rPr>
+                <w:szCs w:val="24"/>
+              </w:rPr>
+              <w:t>526</w:t>
+            </w:r>
+            <w:r>
+              <w:rPr>
+                <w:szCs w:val="24"/>
+              </w:rPr>
+              <w:t>*0.18 = 0.</w:t>
+            </w:r>
+            <w:r>
+              <w:rPr>
+                <w:szCs w:val="24"/>
+              </w:rPr>
+              <w:t>63</w:t>
+            </w:r>
+            <w:r>
+              <w:rPr>
+                <w:szCs w:val="24"/>
+              </w:rPr>
+              <w:t xml:space="preserve"> M = 1</w:t>
+            </w:r>
+            <w:r>
+              <w:rPr>
+                <w:szCs w:val="24"/>
+              </w:rPr>
+              <w:t>9</w:t>
+            </w:r>
+            <w:r>
+              <w:rPr>
+                <w:szCs w:val="24"/>
+              </w:rPr>
+              <w:t xml:space="preserve"> D</w:t>
+            </w:r>
+          </w:p>
+        </w:tc>
+      </w:tr>
+    </w:tbl>
+    <w:p>
+      <w:pPr>
+        <w:bidi w:val="0"/>
+        <w:rPr>
+          <w:sz w:val="24"/>
+          <w:szCs w:val="28"/>
+        </w:rPr>
+      </w:pPr>
+      <w:r>
+        <w:rPr>
+          <w:sz w:val="24"/>
+          <w:szCs w:val="28"/>
+        </w:rPr>
+        <w:t>SS = E/D persons</w:t>
+      </w:r>
+      <w:r>
+        <w:rPr>
+          <w:sz w:val="24"/>
+          <w:szCs w:val="28"/>
+        </w:rPr>
+        <w:t xml:space="preserve"> = 2.</w:t>
+      </w:r>
+      <w:r>
+        <w:rPr>
+          <w:sz w:val="24"/>
+          <w:szCs w:val="28"/>
+        </w:rPr>
+        <w:t>472</w:t>
+      </w:r>
+      <w:r>
+        <w:rPr>
+          <w:sz w:val="24"/>
+          <w:szCs w:val="28"/>
+        </w:rPr>
+        <w:t xml:space="preserve"> / 3.</w:t>
+      </w:r>
+      <w:r>
+        <w:rPr>
+          <w:sz w:val="24"/>
+          <w:szCs w:val="28"/>
+        </w:rPr>
+        <w:t>526</w:t>
+      </w:r>
+      <w:r>
+        <w:rPr>
+          <w:sz w:val="24"/>
+          <w:szCs w:val="28"/>
+        </w:rPr>
+        <w:t xml:space="preserve"> = 0.</w:t>
+      </w:r>
+      <w:r>
+        <w:rPr>
+          <w:sz w:val="24"/>
+          <w:szCs w:val="28"/>
+        </w:rPr>
+        <w:t>701</w:t>
+      </w:r>
+    </w:p>
+    <w:p>
+      <w:pPr>
+        <w:bidi w:val="0"/>
+        <w:rPr>
+          <w:rFonts w:hint="cs"/>
+          <w:sz w:val="24"/>
+          <w:szCs w:val="28"/>
+          <w:rtl/>
+        </w:rPr>
+      </w:pPr>
+      <w:r>
+        <w:rPr>
+          <w:sz w:val="24"/>
+          <w:szCs w:val="28"/>
+        </w:rPr>
+        <w:t>P = KLOC/E</w:t>
+      </w:r>
+      <w:r>
+        <w:rPr>
+          <w:sz w:val="24"/>
+          <w:szCs w:val="28"/>
+        </w:rPr>
+        <w:t xml:space="preserve"> = 0.5</w:t>
+      </w:r>
+      <w:r>
+        <w:rPr>
+          <w:sz w:val="24"/>
+          <w:szCs w:val="28"/>
+        </w:rPr>
+        <w:t>49</w:t>
+      </w:r>
+      <w:r>
+        <w:rPr>
+          <w:sz w:val="24"/>
+          <w:szCs w:val="28"/>
+        </w:rPr>
+        <w:t xml:space="preserve"> / 2.</w:t>
+      </w:r>
+      <w:r>
+        <w:rPr>
+          <w:sz w:val="24"/>
+          <w:szCs w:val="28"/>
+        </w:rPr>
+        <w:t>472</w:t>
+      </w:r>
+      <w:r>
+        <w:rPr>
+          <w:sz w:val="24"/>
+          <w:szCs w:val="28"/>
+        </w:rPr>
+        <w:t xml:space="preserve"> = 0.</w:t>
+      </w:r>
+      <w:r>
+        <w:rPr>
+          <w:sz w:val="24"/>
+          <w:szCs w:val="28"/>
+        </w:rPr>
+        <w:t>222</w:t>
+      </w:r>
     </w:p>
     <w:p>
       <w:pPr>
         <w:pStyle w:val="Heading2"/>
         <w:rPr>
+          <w:rFonts w:hint="cs"/>
           <w:rtl/>
         </w:rPr>
       </w:pPr>
@@ -10022,7 +11688,7 @@
     <w:name w:val="Normal"/>
     <w:aliases w:val="متن عادی"/>
     <w:qFormat/>
-    <w:rsid w:val="00E36658"/>
+    <w:rsid w:val="00D049E2"/>
     <w:pPr>
       <w:bidi/>
       <w:spacing w:after="240"/>

</xml_diff>

<commit_message>
final FP & cocomo
</commit_message>
<xml_diff>
--- a/docs/FP/FP estimation.docx
+++ b/docs/FP/FP estimation.docx
@@ -4141,7 +4141,7 @@
                 <v:stroke joinstyle="miter"/>
                 <v:path gradientshapeok="t" o:connecttype="rect"/>
               </v:shapetype>
-              <v:shape id="Text Box 44" o:spid="_x0000_s1026" type="#_x0000_t202" style="position:absolute;left:0;text-align:left;margin-left:358.8pt;margin-top:161.6pt;width:52.85pt;height:28.3pt;z-index:251716608;visibility:visible;mso-wrap-style:square;mso-width-percent:0;mso-height-percent:0;mso-wrap-distance-left:9pt;mso-wrap-distance-top:0;mso-wrap-distance-right:9pt;mso-wrap-distance-bottom:0;mso-position-horizontal:absolute;mso-position-horizontal-relative:text;mso-position-vertical:absolute;mso-position-vertical-relative:text;mso-width-percent:0;mso-height-percent:0;mso-width-relative:margin;mso-height-relative:margin;v-text-anchor:top" o:gfxdata="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" filled="f" stroked="f" strokeweight=".5pt">
+              <v:shape id="Text Box 44" o:spid="_x0000_s1026" type="#_x0000_t202" style="position:absolute;left:0;text-align:left;margin-left:358.8pt;margin-top:161.6pt;width:52.85pt;height:28.3pt;z-index:251716608;visibility:visible;mso-wrap-style:square;mso-width-percent:0;mso-height-percent:0;mso-wrap-distance-left:9pt;mso-wrap-distance-top:0;mso-wrap-distance-right:9pt;mso-wrap-distance-bottom:0;mso-position-horizontal:absolute;mso-position-horizontal-relative:text;mso-position-vertical:absolute;mso-position-vertical-relative:text;mso-width-percent:0;mso-height-percent:0;mso-width-relative:margin;mso-height-relative:margin;v-text-anchor:top" o:gfxdata="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" filled="f" stroked="f" strokeweight=".5pt">
                 <v:textbox>
                   <w:txbxContent>
                     <w:p>
@@ -4242,7 +4242,7 @@
           </mc:Choice>
           <mc:Fallback>
             <w:pict>
-              <v:shape w14:anchorId="104CCDD7" id="Text Box 42" o:spid="_x0000_s1027" type="#_x0000_t202" style="position:absolute;left:0;text-align:left;margin-left:78.2pt;margin-top:155.6pt;width:52.85pt;height:28.25pt;z-index:251713536;visibility:visible;mso-wrap-style:square;mso-width-percent:0;mso-height-percent:0;mso-wrap-distance-left:9pt;mso-wrap-distance-top:0;mso-wrap-distance-right:9pt;mso-wrap-distance-bottom:0;mso-position-horizontal:absolute;mso-position-horizontal-relative:text;mso-position-vertical:absolute;mso-position-vertical-relative:text;mso-width-percent:0;mso-height-percent:0;mso-width-relative:margin;mso-height-relative:margin;v-text-anchor:top" o:gfxdata="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" filled="f" stroked="f" strokeweight=".5pt">
+              <v:shape w14:anchorId="104CCDD7" id="Text Box 42" o:spid="_x0000_s1027" type="#_x0000_t202" style="position:absolute;left:0;text-align:left;margin-left:78.2pt;margin-top:155.6pt;width:52.85pt;height:28.25pt;z-index:251713536;visibility:visible;mso-wrap-style:square;mso-width-percent:0;mso-height-percent:0;mso-wrap-distance-left:9pt;mso-wrap-distance-top:0;mso-wrap-distance-right:9pt;mso-wrap-distance-bottom:0;mso-position-horizontal:absolute;mso-position-horizontal-relative:text;mso-position-vertical:absolute;mso-position-vertical-relative:text;mso-width-percent:0;mso-height-percent:0;mso-width-relative:margin;mso-height-relative:margin;v-text-anchor:top" o:gfxdata="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" filled="f" stroked="f" strokeweight=".5pt">
                 <v:textbox>
                   <w:txbxContent>
                     <w:p>
@@ -4343,7 +4343,7 @@
           </mc:Choice>
           <mc:Fallback>
             <w:pict>
-              <v:shape w14:anchorId="1A01E286" id="Text Box 43" o:spid="_x0000_s1028" type="#_x0000_t202" style="position:absolute;left:0;text-align:left;margin-left:129.15pt;margin-top:155.6pt;width:52.85pt;height:28.25pt;z-index:251714560;visibility:visible;mso-wrap-style:square;mso-width-percent:0;mso-height-percent:0;mso-wrap-distance-left:9pt;mso-wrap-distance-top:0;mso-wrap-distance-right:9pt;mso-wrap-distance-bottom:0;mso-position-horizontal:absolute;mso-position-horizontal-relative:text;mso-position-vertical:absolute;mso-position-vertical-relative:text;mso-width-percent:0;mso-height-percent:0;mso-width-relative:margin;mso-height-relative:margin;v-text-anchor:top" o:gfxdata="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" filled="f" stroked="f" strokeweight=".5pt">
+              <v:shape w14:anchorId="1A01E286" id="Text Box 43" o:spid="_x0000_s1028" type="#_x0000_t202" style="position:absolute;left:0;text-align:left;margin-left:129.15pt;margin-top:155.6pt;width:52.85pt;height:28.25pt;z-index:251714560;visibility:visible;mso-wrap-style:square;mso-width-percent:0;mso-height-percent:0;mso-wrap-distance-left:9pt;mso-wrap-distance-top:0;mso-wrap-distance-right:9pt;mso-wrap-distance-bottom:0;mso-position-horizontal:absolute;mso-position-horizontal-relative:text;mso-position-vertical:absolute;mso-position-vertical-relative:text;mso-width-percent:0;mso-height-percent:0;mso-width-relative:margin;mso-height-relative:margin;v-text-anchor:top" o:gfxdata="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" filled="f" stroked="f" strokeweight=".5pt">
                 <v:textbox>
                   <w:txbxContent>
                     <w:p>
@@ -4444,7 +4444,7 @@
           </mc:Choice>
           <mc:Fallback>
             <w:pict>
-              <v:shape w14:anchorId="385B4C5E" id="Text Box 41" o:spid="_x0000_s1029" type="#_x0000_t202" style="position:absolute;left:0;text-align:left;margin-left:358.8pt;margin-top:131.7pt;width:52.85pt;height:28.3pt;z-index:251711488;visibility:visible;mso-wrap-style:square;mso-width-percent:0;mso-height-percent:0;mso-wrap-distance-left:9pt;mso-wrap-distance-top:0;mso-wrap-distance-right:9pt;mso-wrap-distance-bottom:0;mso-position-horizontal:absolute;mso-position-horizontal-relative:text;mso-position-vertical:absolute;mso-position-vertical-relative:text;mso-width-percent:0;mso-height-percent:0;mso-width-relative:margin;mso-height-relative:margin;v-text-anchor:top" o:gfxdata="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" filled="f" stroked="f" strokeweight=".5pt">
+              <v:shape w14:anchorId="385B4C5E" id="Text Box 41" o:spid="_x0000_s1029" type="#_x0000_t202" style="position:absolute;left:0;text-align:left;margin-left:358.8pt;margin-top:131.7pt;width:52.85pt;height:28.3pt;z-index:251711488;visibility:visible;mso-wrap-style:square;mso-width-percent:0;mso-height-percent:0;mso-wrap-distance-left:9pt;mso-wrap-distance-top:0;mso-wrap-distance-right:9pt;mso-wrap-distance-bottom:0;mso-position-horizontal:absolute;mso-position-horizontal-relative:text;mso-position-vertical:absolute;mso-position-vertical-relative:text;mso-width-percent:0;mso-height-percent:0;mso-width-relative:margin;mso-height-relative:margin;v-text-anchor:top" o:gfxdata="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" filled="f" stroked="f" strokeweight=".5pt">
                 <v:textbox>
                   <w:txbxContent>
                     <w:p>
@@ -4545,7 +4545,7 @@
           </mc:Choice>
           <mc:Fallback>
             <w:pict>
-              <v:shape w14:anchorId="3BA405E6" id="Text Box 39" o:spid="_x0000_s1030" type="#_x0000_t202" style="position:absolute;left:0;text-align:left;margin-left:78.2pt;margin-top:125.65pt;width:52.85pt;height:28.25pt;z-index:251708416;visibility:visible;mso-wrap-style:square;mso-width-percent:0;mso-height-percent:0;mso-wrap-distance-left:9pt;mso-wrap-distance-top:0;mso-wrap-distance-right:9pt;mso-wrap-distance-bottom:0;mso-position-horizontal:absolute;mso-position-horizontal-relative:text;mso-position-vertical:absolute;mso-position-vertical-relative:text;mso-width-percent:0;mso-height-percent:0;mso-width-relative:margin;mso-height-relative:margin;v-text-anchor:top" o:gfxdata="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" filled="f" stroked="f" strokeweight=".5pt">
+              <v:shape w14:anchorId="3BA405E6" id="Text Box 39" o:spid="_x0000_s1030" type="#_x0000_t202" style="position:absolute;left:0;text-align:left;margin-left:78.2pt;margin-top:125.65pt;width:52.85pt;height:28.25pt;z-index:251708416;visibility:visible;mso-wrap-style:square;mso-width-percent:0;mso-height-percent:0;mso-wrap-distance-left:9pt;mso-wrap-distance-top:0;mso-wrap-distance-right:9pt;mso-wrap-distance-bottom:0;mso-position-horizontal:absolute;mso-position-horizontal-relative:text;mso-position-vertical:absolute;mso-position-vertical-relative:text;mso-width-percent:0;mso-height-percent:0;mso-width-relative:margin;mso-height-relative:margin;v-text-anchor:top" o:gfxdata="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" filled="f" stroked="f" strokeweight=".5pt">
                 <v:textbox>
                   <w:txbxContent>
                     <w:p>
@@ -4646,7 +4646,7 @@
           </mc:Choice>
           <mc:Fallback>
             <w:pict>
-              <v:shape w14:anchorId="295ADC63" id="Text Box 40" o:spid="_x0000_s1031" type="#_x0000_t202" style="position:absolute;left:0;text-align:left;margin-left:129.15pt;margin-top:125.65pt;width:52.85pt;height:28.25pt;z-index:251709440;visibility:visible;mso-wrap-style:square;mso-width-percent:0;mso-height-percent:0;mso-wrap-distance-left:9pt;mso-wrap-distance-top:0;mso-wrap-distance-right:9pt;mso-wrap-distance-bottom:0;mso-position-horizontal:absolute;mso-position-horizontal-relative:text;mso-position-vertical:absolute;mso-position-vertical-relative:text;mso-width-percent:0;mso-height-percent:0;mso-width-relative:margin;mso-height-relative:margin;v-text-anchor:top" o:gfxdata="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" filled="f" stroked="f" strokeweight=".5pt">
+              <v:shape w14:anchorId="295ADC63" id="Text Box 40" o:spid="_x0000_s1031" type="#_x0000_t202" style="position:absolute;left:0;text-align:left;margin-left:129.15pt;margin-top:125.65pt;width:52.85pt;height:28.25pt;z-index:251709440;visibility:visible;mso-wrap-style:square;mso-width-percent:0;mso-height-percent:0;mso-wrap-distance-left:9pt;mso-wrap-distance-top:0;mso-wrap-distance-right:9pt;mso-wrap-distance-bottom:0;mso-position-horizontal:absolute;mso-position-horizontal-relative:text;mso-position-vertical:absolute;mso-position-vertical-relative:text;mso-width-percent:0;mso-height-percent:0;mso-width-relative:margin;mso-height-relative:margin;v-text-anchor:top" o:gfxdata="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" filled="f" stroked="f" strokeweight=".5pt">
                 <v:textbox>
                   <w:txbxContent>
                     <w:p>
@@ -4747,7 +4747,7 @@
           </mc:Choice>
           <mc:Fallback>
             <w:pict>
-              <v:shape w14:anchorId="1C7A48F2" id="Text Box 38" o:spid="_x0000_s1032" type="#_x0000_t202" style="position:absolute;left:0;text-align:left;margin-left:358.4pt;margin-top:110.3pt;width:52.85pt;height:28.3pt;z-index:251706368;visibility:visible;mso-wrap-style:square;mso-width-percent:0;mso-height-percent:0;mso-wrap-distance-left:9pt;mso-wrap-distance-top:0;mso-wrap-distance-right:9pt;mso-wrap-distance-bottom:0;mso-position-horizontal:absolute;mso-position-horizontal-relative:text;mso-position-vertical:absolute;mso-position-vertical-relative:text;mso-width-percent:0;mso-height-percent:0;mso-width-relative:margin;mso-height-relative:margin;v-text-anchor:top" o:gfxdata="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" filled="f" stroked="f" strokeweight=".5pt">
+              <v:shape w14:anchorId="1C7A48F2" id="Text Box 38" o:spid="_x0000_s1032" type="#_x0000_t202" style="position:absolute;left:0;text-align:left;margin-left:358.4pt;margin-top:110.3pt;width:52.85pt;height:28.3pt;z-index:251706368;visibility:visible;mso-wrap-style:square;mso-width-percent:0;mso-height-percent:0;mso-wrap-distance-left:9pt;mso-wrap-distance-top:0;mso-wrap-distance-right:9pt;mso-wrap-distance-bottom:0;mso-position-horizontal:absolute;mso-position-horizontal-relative:text;mso-position-vertical:absolute;mso-position-vertical-relative:text;mso-width-percent:0;mso-height-percent:0;mso-width-relative:margin;mso-height-relative:margin;v-text-anchor:top" o:gfxdata="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" filled="f" stroked="f" strokeweight=".5pt">
                 <v:textbox>
                   <w:txbxContent>
                     <w:p>
@@ -4848,7 +4848,7 @@
           </mc:Choice>
           <mc:Fallback>
             <w:pict>
-              <v:shape w14:anchorId="30CDB791" id="Text Box 36" o:spid="_x0000_s1033" type="#_x0000_t202" style="position:absolute;left:0;text-align:left;margin-left:166.15pt;margin-top:110.3pt;width:52.85pt;height:28.25pt;z-index:251703296;visibility:visible;mso-wrap-style:square;mso-width-percent:0;mso-height-percent:0;mso-wrap-distance-left:9pt;mso-wrap-distance-top:0;mso-wrap-distance-right:9pt;mso-wrap-distance-bottom:0;mso-position-horizontal:absolute;mso-position-horizontal-relative:text;mso-position-vertical:absolute;mso-position-vertical-relative:text;mso-width-percent:0;mso-height-percent:0;mso-width-relative:margin;mso-height-relative:margin;v-text-anchor:top" o:gfxdata="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" filled="f" stroked="f" strokeweight=".5pt">
+              <v:shape w14:anchorId="30CDB791" id="Text Box 36" o:spid="_x0000_s1033" type="#_x0000_t202" style="position:absolute;left:0;text-align:left;margin-left:166.15pt;margin-top:110.3pt;width:52.85pt;height:28.25pt;z-index:251703296;visibility:visible;mso-wrap-style:square;mso-width-percent:0;mso-height-percent:0;mso-wrap-distance-left:9pt;mso-wrap-distance-top:0;mso-wrap-distance-right:9pt;mso-wrap-distance-bottom:0;mso-position-horizontal:absolute;mso-position-horizontal-relative:text;mso-position-vertical:absolute;mso-position-vertical-relative:text;mso-width-percent:0;mso-height-percent:0;mso-width-relative:margin;mso-height-relative:margin;v-text-anchor:top" o:gfxdata="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" filled="f" stroked="f" strokeweight=".5pt">
                 <v:textbox>
                   <w:txbxContent>
                     <w:p>
@@ -4949,7 +4949,7 @@
           </mc:Choice>
           <mc:Fallback>
             <w:pict>
-              <v:shape w14:anchorId="514583C6" id="Text Box 37" o:spid="_x0000_s1034" type="#_x0000_t202" style="position:absolute;left:0;text-align:left;margin-left:217.15pt;margin-top:110.3pt;width:52.85pt;height:28.25pt;z-index:251704320;visibility:visible;mso-wrap-style:square;mso-width-percent:0;mso-height-percent:0;mso-wrap-distance-left:9pt;mso-wrap-distance-top:0;mso-wrap-distance-right:9pt;mso-wrap-distance-bottom:0;mso-position-horizontal:absolute;mso-position-horizontal-relative:text;mso-position-vertical:absolute;mso-position-vertical-relative:text;mso-width-percent:0;mso-height-percent:0;mso-width-relative:margin;mso-height-relative:margin;v-text-anchor:top" o:gfxdata="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" filled="f" stroked="f" strokeweight=".5pt">
+              <v:shape w14:anchorId="514583C6" id="Text Box 37" o:spid="_x0000_s1034" type="#_x0000_t202" style="position:absolute;left:0;text-align:left;margin-left:217.15pt;margin-top:110.3pt;width:52.85pt;height:28.25pt;z-index:251704320;visibility:visible;mso-wrap-style:square;mso-width-percent:0;mso-height-percent:0;mso-wrap-distance-left:9pt;mso-wrap-distance-top:0;mso-wrap-distance-right:9pt;mso-wrap-distance-bottom:0;mso-position-horizontal:absolute;mso-position-horizontal-relative:text;mso-position-vertical:absolute;mso-position-vertical-relative:text;mso-width-percent:0;mso-height-percent:0;mso-width-relative:margin;mso-height-relative:margin;v-text-anchor:top" o:gfxdata="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" filled="f" stroked="f" strokeweight=".5pt">
                 <v:textbox>
                   <w:txbxContent>
                     <w:p>
@@ -5050,7 +5050,7 @@
           </mc:Choice>
           <mc:Fallback>
             <w:pict>
-              <v:shape w14:anchorId="713E98C1" id="Text Box 35" o:spid="_x0000_s1035" type="#_x0000_t202" style="position:absolute;left:0;text-align:left;margin-left:129.15pt;margin-top:110.3pt;width:52.85pt;height:28.25pt;z-index:251701248;visibility:visible;mso-wrap-style:square;mso-width-percent:0;mso-height-percent:0;mso-wrap-distance-left:9pt;mso-wrap-distance-top:0;mso-wrap-distance-right:9pt;mso-wrap-distance-bottom:0;mso-position-horizontal:absolute;mso-position-horizontal-relative:text;mso-position-vertical:absolute;mso-position-vertical-relative:text;mso-width-percent:0;mso-height-percent:0;mso-width-relative:margin;mso-height-relative:margin;v-text-anchor:top" o:gfxdata="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" filled="f" stroked="f" strokeweight=".5pt">
+              <v:shape w14:anchorId="713E98C1" id="Text Box 35" o:spid="_x0000_s1035" type="#_x0000_t202" style="position:absolute;left:0;text-align:left;margin-left:129.15pt;margin-top:110.3pt;width:52.85pt;height:28.25pt;z-index:251701248;visibility:visible;mso-wrap-style:square;mso-width-percent:0;mso-height-percent:0;mso-wrap-distance-left:9pt;mso-wrap-distance-top:0;mso-wrap-distance-right:9pt;mso-wrap-distance-bottom:0;mso-position-horizontal:absolute;mso-position-horizontal-relative:text;mso-position-vertical:absolute;mso-position-vertical-relative:text;mso-width-percent:0;mso-height-percent:0;mso-width-relative:margin;mso-height-relative:margin;v-text-anchor:top" o:gfxdata="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" filled="f" stroked="f" strokeweight=".5pt">
                 <v:textbox>
                   <w:txbxContent>
                     <w:p>
@@ -5151,7 +5151,7 @@
           </mc:Choice>
           <mc:Fallback>
             <w:pict>
-              <v:shape w14:anchorId="6B95B07C" id="Text Box 34" o:spid="_x0000_s1036" type="#_x0000_t202" style="position:absolute;left:0;text-align:left;margin-left:78.2pt;margin-top:110.35pt;width:52.85pt;height:28.3pt;z-index:251700224;visibility:visible;mso-wrap-style:square;mso-width-percent:0;mso-height-percent:0;mso-wrap-distance-left:9pt;mso-wrap-distance-top:0;mso-wrap-distance-right:9pt;mso-wrap-distance-bottom:0;mso-position-horizontal:absolute;mso-position-horizontal-relative:text;mso-position-vertical:absolute;mso-position-vertical-relative:text;mso-width-percent:0;mso-height-percent:0;mso-width-relative:margin;mso-height-relative:margin;v-text-anchor:top" o:gfxdata="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" filled="f" stroked="f" strokeweight=".5pt">
+              <v:shape w14:anchorId="6B95B07C" id="Text Box 34" o:spid="_x0000_s1036" type="#_x0000_t202" style="position:absolute;left:0;text-align:left;margin-left:78.2pt;margin-top:110.35pt;width:52.85pt;height:28.3pt;z-index:251700224;visibility:visible;mso-wrap-style:square;mso-width-percent:0;mso-height-percent:0;mso-wrap-distance-left:9pt;mso-wrap-distance-top:0;mso-wrap-distance-right:9pt;mso-wrap-distance-bottom:0;mso-position-horizontal:absolute;mso-position-horizontal-relative:text;mso-position-vertical:absolute;mso-position-vertical-relative:text;mso-width-percent:0;mso-height-percent:0;mso-width-relative:margin;mso-height-relative:margin;v-text-anchor:top" o:gfxdata="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" filled="f" stroked="f" strokeweight=".5pt">
                 <v:textbox>
                   <w:txbxContent>
                     <w:p>
@@ -5252,7 +5252,7 @@
           </mc:Choice>
           <mc:Fallback>
             <w:pict>
-              <v:shape w14:anchorId="198799F2" id="Text Box 33" o:spid="_x0000_s1037" type="#_x0000_t202" style="position:absolute;left:0;text-align:left;margin-left:358.4pt;margin-top:94.5pt;width:52.85pt;height:28.3pt;z-index:251698176;visibility:visible;mso-wrap-style:square;mso-width-percent:0;mso-height-percent:0;mso-wrap-distance-left:9pt;mso-wrap-distance-top:0;mso-wrap-distance-right:9pt;mso-wrap-distance-bottom:0;mso-position-horizontal:absolute;mso-position-horizontal-relative:text;mso-position-vertical:absolute;mso-position-vertical-relative:text;mso-width-percent:0;mso-height-percent:0;mso-width-relative:margin;mso-height-relative:margin;v-text-anchor:top" o:gfxdata="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" filled="f" stroked="f" strokeweight=".5pt">
+              <v:shape w14:anchorId="198799F2" id="Text Box 33" o:spid="_x0000_s1037" type="#_x0000_t202" style="position:absolute;left:0;text-align:left;margin-left:358.4pt;margin-top:94.5pt;width:52.85pt;height:28.3pt;z-index:251698176;visibility:visible;mso-wrap-style:square;mso-width-percent:0;mso-height-percent:0;mso-wrap-distance-left:9pt;mso-wrap-distance-top:0;mso-wrap-distance-right:9pt;mso-wrap-distance-bottom:0;mso-position-horizontal:absolute;mso-position-horizontal-relative:text;mso-position-vertical:absolute;mso-position-vertical-relative:text;mso-width-percent:0;mso-height-percent:0;mso-width-relative:margin;mso-height-relative:margin;v-text-anchor:top" o:gfxdata="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" filled="f" stroked="f" strokeweight=".5pt">
                 <v:textbox>
                   <w:txbxContent>
                     <w:p>
@@ -5353,7 +5353,7 @@
           </mc:Choice>
           <mc:Fallback>
             <w:pict>
-              <v:shape w14:anchorId="0EE277F0" id="Text Box 32" o:spid="_x0000_s1038" type="#_x0000_t202" style="position:absolute;left:0;text-align:left;margin-left:128.8pt;margin-top:96.25pt;width:52.85pt;height:28.3pt;z-index:251696128;visibility:visible;mso-wrap-style:square;mso-width-percent:0;mso-height-percent:0;mso-wrap-distance-left:9pt;mso-wrap-distance-top:0;mso-wrap-distance-right:9pt;mso-wrap-distance-bottom:0;mso-position-horizontal:absolute;mso-position-horizontal-relative:text;mso-position-vertical:absolute;mso-position-vertical-relative:text;mso-width-percent:0;mso-height-percent:0;mso-width-relative:margin;mso-height-relative:margin;v-text-anchor:top" o:gfxdata="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" filled="f" stroked="f" strokeweight=".5pt">
+              <v:shape w14:anchorId="0EE277F0" id="Text Box 32" o:spid="_x0000_s1038" type="#_x0000_t202" style="position:absolute;left:0;text-align:left;margin-left:128.8pt;margin-top:96.25pt;width:52.85pt;height:28.3pt;z-index:251696128;visibility:visible;mso-wrap-style:square;mso-width-percent:0;mso-height-percent:0;mso-wrap-distance-left:9pt;mso-wrap-distance-top:0;mso-wrap-distance-right:9pt;mso-wrap-distance-bottom:0;mso-position-horizontal:absolute;mso-position-horizontal-relative:text;mso-position-vertical:absolute;mso-position-vertical-relative:text;mso-width-percent:0;mso-height-percent:0;mso-width-relative:margin;mso-height-relative:margin;v-text-anchor:top" o:gfxdata="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" filled="f" stroked="f" strokeweight=".5pt">
                 <v:textbox>
                   <w:txbxContent>
                     <w:p>
@@ -5454,7 +5454,7 @@
           </mc:Choice>
           <mc:Fallback>
             <w:pict>
-              <v:shape w14:anchorId="49769E28" id="Text Box 31" o:spid="_x0000_s1039" type="#_x0000_t202" style="position:absolute;left:0;text-align:left;margin-left:77.8pt;margin-top:96.25pt;width:52.85pt;height:28.3pt;z-index:251694080;visibility:visible;mso-wrap-style:square;mso-width-percent:0;mso-height-percent:0;mso-wrap-distance-left:9pt;mso-wrap-distance-top:0;mso-wrap-distance-right:9pt;mso-wrap-distance-bottom:0;mso-position-horizontal:absolute;mso-position-horizontal-relative:text;mso-position-vertical:absolute;mso-position-vertical-relative:text;mso-width-percent:0;mso-height-percent:0;mso-width-relative:margin;mso-height-relative:margin;v-text-anchor:top" o:gfxdata="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" filled="f" stroked="f" strokeweight=".5pt">
+              <v:shape w14:anchorId="49769E28" id="Text Box 31" o:spid="_x0000_s1039" type="#_x0000_t202" style="position:absolute;left:0;text-align:left;margin-left:77.8pt;margin-top:96.25pt;width:52.85pt;height:28.3pt;z-index:251694080;visibility:visible;mso-wrap-style:square;mso-width-percent:0;mso-height-percent:0;mso-wrap-distance-left:9pt;mso-wrap-distance-top:0;mso-wrap-distance-right:9pt;mso-wrap-distance-bottom:0;mso-position-horizontal:absolute;mso-position-horizontal-relative:text;mso-position-vertical:absolute;mso-position-vertical-relative:text;mso-width-percent:0;mso-height-percent:0;mso-width-relative:margin;mso-height-relative:margin;v-text-anchor:top" o:gfxdata="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" filled="f" stroked="f" strokeweight=".5pt">
                 <v:textbox>
                   <w:txbxContent>
                     <w:p>
@@ -5555,7 +5555,7 @@
           </mc:Choice>
           <mc:Fallback>
             <w:pict>
-              <v:shape w14:anchorId="480D5A13" id="Text Box 30" o:spid="_x0000_s1040" type="#_x0000_t202" style="position:absolute;left:0;text-align:left;margin-left:358pt;margin-top:80pt;width:52.85pt;height:28.3pt;z-index:251692032;visibility:visible;mso-wrap-style:square;mso-width-percent:0;mso-height-percent:0;mso-wrap-distance-left:9pt;mso-wrap-distance-top:0;mso-wrap-distance-right:9pt;mso-wrap-distance-bottom:0;mso-position-horizontal:absolute;mso-position-horizontal-relative:text;mso-position-vertical:absolute;mso-position-vertical-relative:text;mso-width-percent:0;mso-height-percent:0;mso-width-relative:margin;mso-height-relative:margin;v-text-anchor:top" o:gfxdata="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" filled="f" stroked="f" strokeweight=".5pt">
+              <v:shape w14:anchorId="480D5A13" id="Text Box 30" o:spid="_x0000_s1040" type="#_x0000_t202" style="position:absolute;left:0;text-align:left;margin-left:358pt;margin-top:80pt;width:52.85pt;height:28.3pt;z-index:251692032;visibility:visible;mso-wrap-style:square;mso-width-percent:0;mso-height-percent:0;mso-wrap-distance-left:9pt;mso-wrap-distance-top:0;mso-wrap-distance-right:9pt;mso-wrap-distance-bottom:0;mso-position-horizontal:absolute;mso-position-horizontal-relative:text;mso-position-vertical:absolute;mso-position-vertical-relative:text;mso-width-percent:0;mso-height-percent:0;mso-width-relative:margin;mso-height-relative:margin;v-text-anchor:top" o:gfxdata="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" filled="f" stroked="f" strokeweight=".5pt">
                 <v:textbox>
                   <w:txbxContent>
                     <w:p>
@@ -5656,7 +5656,7 @@
           </mc:Choice>
           <mc:Fallback>
             <w:pict>
-              <v:shape w14:anchorId="727BAA29" id="Text Box 29" o:spid="_x0000_s1041" type="#_x0000_t202" style="position:absolute;left:0;text-align:left;margin-left:311.75pt;margin-top:80pt;width:52.85pt;height:28.3pt;z-index:251689984;visibility:visible;mso-wrap-style:square;mso-width-percent:0;mso-height-percent:0;mso-wrap-distance-left:9pt;mso-wrap-distance-top:0;mso-wrap-distance-right:9pt;mso-wrap-distance-bottom:0;mso-position-horizontal:absolute;mso-position-horizontal-relative:text;mso-position-vertical:absolute;mso-position-vertical-relative:text;mso-width-percent:0;mso-height-percent:0;mso-width-relative:margin;mso-height-relative:margin;v-text-anchor:top" o:gfxdata="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" filled="f" stroked="f" strokeweight=".5pt">
+              <v:shape w14:anchorId="727BAA29" id="Text Box 29" o:spid="_x0000_s1041" type="#_x0000_t202" style="position:absolute;left:0;text-align:left;margin-left:311.75pt;margin-top:80pt;width:52.85pt;height:28.3pt;z-index:251689984;visibility:visible;mso-wrap-style:square;mso-width-percent:0;mso-height-percent:0;mso-wrap-distance-left:9pt;mso-wrap-distance-top:0;mso-wrap-distance-right:9pt;mso-wrap-distance-bottom:0;mso-position-horizontal:absolute;mso-position-horizontal-relative:text;mso-position-vertical:absolute;mso-position-vertical-relative:text;mso-width-percent:0;mso-height-percent:0;mso-width-relative:margin;mso-height-relative:margin;v-text-anchor:top" o:gfxdata="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" filled="f" stroked="f" strokeweight=".5pt">
                 <v:textbox>
                   <w:txbxContent>
                     <w:p>
@@ -5757,7 +5757,7 @@
           </mc:Choice>
           <mc:Fallback>
             <w:pict>
-              <v:shape w14:anchorId="28C8D6F2" id="Text Box 25" o:spid="_x0000_s1042" type="#_x0000_t202" style="position:absolute;left:0;text-align:left;margin-left:129.45pt;margin-top:80.35pt;width:52.85pt;height:28.3pt;z-index:251684864;visibility:visible;mso-wrap-style:square;mso-width-percent:0;mso-height-percent:0;mso-wrap-distance-left:9pt;mso-wrap-distance-top:0;mso-wrap-distance-right:9pt;mso-wrap-distance-bottom:0;mso-position-horizontal:absolute;mso-position-horizontal-relative:text;mso-position-vertical:absolute;mso-position-vertical-relative:text;mso-width-percent:0;mso-height-percent:0;mso-width-relative:margin;mso-height-relative:margin;v-text-anchor:top" o:gfxdata="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" filled="f" stroked="f" strokeweight=".5pt">
+              <v:shape w14:anchorId="28C8D6F2" id="Text Box 25" o:spid="_x0000_s1042" type="#_x0000_t202" style="position:absolute;left:0;text-align:left;margin-left:129.45pt;margin-top:80.35pt;width:52.85pt;height:28.3pt;z-index:251684864;visibility:visible;mso-wrap-style:square;mso-width-percent:0;mso-height-percent:0;mso-wrap-distance-left:9pt;mso-wrap-distance-top:0;mso-wrap-distance-right:9pt;mso-wrap-distance-bottom:0;mso-position-horizontal:absolute;mso-position-horizontal-relative:text;mso-position-vertical:absolute;mso-position-vertical-relative:text;mso-width-percent:0;mso-height-percent:0;mso-width-relative:margin;mso-height-relative:margin;v-text-anchor:top" o:gfxdata="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" filled="f" stroked="f" strokeweight=".5pt">
                 <v:textbox>
                   <w:txbxContent>
                     <w:p>
@@ -5858,7 +5858,7 @@
           </mc:Choice>
           <mc:Fallback>
             <w:pict>
-              <v:shape w14:anchorId="4987D607" id="Text Box 28" o:spid="_x0000_s1043" type="#_x0000_t202" style="position:absolute;left:0;text-align:left;margin-left:257.8pt;margin-top:80pt;width:52.85pt;height:28.3pt;z-index:251687936;visibility:visible;mso-wrap-style:square;mso-width-percent:0;mso-height-percent:0;mso-wrap-distance-left:9pt;mso-wrap-distance-top:0;mso-wrap-distance-right:9pt;mso-wrap-distance-bottom:0;mso-position-horizontal:absolute;mso-position-horizontal-relative:text;mso-position-vertical:absolute;mso-position-vertical-relative:text;mso-width-percent:0;mso-height-percent:0;mso-width-relative:margin;mso-height-relative:margin;v-text-anchor:top" o:gfxdata="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" filled="f" stroked="f" strokeweight=".5pt">
+              <v:shape w14:anchorId="4987D607" id="Text Box 28" o:spid="_x0000_s1043" type="#_x0000_t202" style="position:absolute;left:0;text-align:left;margin-left:257.8pt;margin-top:80pt;width:52.85pt;height:28.3pt;z-index:251687936;visibility:visible;mso-wrap-style:square;mso-width-percent:0;mso-height-percent:0;mso-wrap-distance-left:9pt;mso-wrap-distance-top:0;mso-wrap-distance-right:9pt;mso-wrap-distance-bottom:0;mso-position-horizontal:absolute;mso-position-horizontal-relative:text;mso-position-vertical:absolute;mso-position-vertical-relative:text;mso-width-percent:0;mso-height-percent:0;mso-width-relative:margin;mso-height-relative:margin;v-text-anchor:top" o:gfxdata="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" filled="f" stroked="f" strokeweight=".5pt">
                 <v:textbox>
                   <w:txbxContent>
                     <w:p>
@@ -5959,7 +5959,7 @@
           </mc:Choice>
           <mc:Fallback>
             <w:pict>
-              <v:shape w14:anchorId="3713784B" id="Text Box 24" o:spid="_x0000_s1044" type="#_x0000_t202" style="position:absolute;left:0;text-align:left;margin-left:360.25pt;margin-top:197.4pt;width:52.85pt;height:28.25pt;z-index:251685888;visibility:visible;mso-wrap-style:square;mso-width-percent:0;mso-height-percent:0;mso-wrap-distance-left:9pt;mso-wrap-distance-top:0;mso-wrap-distance-right:9pt;mso-wrap-distance-bottom:0;mso-position-horizontal:absolute;mso-position-horizontal-relative:text;mso-position-vertical:absolute;mso-position-vertical-relative:text;mso-width-percent:0;mso-height-percent:0;mso-width-relative:margin;mso-height-relative:margin;v-text-anchor:top" o:gfxdata="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" filled="f" stroked="f" strokeweight=".5pt">
+              <v:shape w14:anchorId="3713784B" id="Text Box 24" o:spid="_x0000_s1044" type="#_x0000_t202" style="position:absolute;left:0;text-align:left;margin-left:360.25pt;margin-top:197.4pt;width:52.85pt;height:28.25pt;z-index:251685888;visibility:visible;mso-wrap-style:square;mso-width-percent:0;mso-height-percent:0;mso-wrap-distance-left:9pt;mso-wrap-distance-top:0;mso-wrap-distance-right:9pt;mso-wrap-distance-bottom:0;mso-position-horizontal:absolute;mso-position-horizontal-relative:text;mso-position-vertical:absolute;mso-position-vertical-relative:text;mso-width-percent:0;mso-height-percent:0;mso-width-relative:margin;mso-height-relative:margin;v-text-anchor:top" o:gfxdata="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" filled="f" stroked="f" strokeweight=".5pt">
                 <v:textbox>
                   <w:txbxContent>
                     <w:p>
@@ -6060,7 +6060,7 @@
           </mc:Choice>
           <mc:Fallback>
             <w:pict>
-              <v:shape w14:anchorId="3AC12683" id="Text Box 26" o:spid="_x0000_s1045" type="#_x0000_t202" style="position:absolute;left:0;text-align:left;margin-left:77.85pt;margin-top:80.05pt;width:52.85pt;height:28.3pt;z-index:251683840;visibility:visible;mso-wrap-style:square;mso-width-percent:0;mso-height-percent:0;mso-wrap-distance-left:9pt;mso-wrap-distance-top:0;mso-wrap-distance-right:9pt;mso-wrap-distance-bottom:0;mso-position-horizontal:absolute;mso-position-horizontal-relative:text;mso-position-vertical:absolute;mso-position-vertical-relative:text;mso-width-percent:0;mso-height-percent:0;mso-width-relative:margin;mso-height-relative:margin;v-text-anchor:top" o:gfxdata="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" filled="f" stroked="f" strokeweight=".5pt">
+              <v:shape w14:anchorId="3AC12683" id="Text Box 26" o:spid="_x0000_s1045" type="#_x0000_t202" style="position:absolute;left:0;text-align:left;margin-left:77.85pt;margin-top:80.05pt;width:52.85pt;height:28.3pt;z-index:251683840;visibility:visible;mso-wrap-style:square;mso-width-percent:0;mso-height-percent:0;mso-wrap-distance-left:9pt;mso-wrap-distance-top:0;mso-wrap-distance-right:9pt;mso-wrap-distance-bottom:0;mso-position-horizontal:absolute;mso-position-horizontal-relative:text;mso-position-vertical:absolute;mso-position-vertical-relative:text;mso-width-percent:0;mso-height-percent:0;mso-width-relative:margin;mso-height-relative:margin;v-text-anchor:top" o:gfxdata="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" filled="f" stroked="f" strokeweight=".5pt">
                 <v:textbox>
                   <w:txbxContent>
                     <w:p>
@@ -7003,6 +7003,10 @@
     <w:p>
       <w:pPr>
         <w:pStyle w:val="Heading3"/>
+        <w:rPr>
+          <w:rFonts w:hint="cs"/>
+          <w:rtl/>
+        </w:rPr>
       </w:pPr>
       <w:r>
         <w:t>FP:</w:t>
@@ -7091,7 +7095,7 @@
           </mc:Choice>
           <mc:Fallback>
             <w:pict>
-              <v:shape w14:anchorId="60C1D637" id="Text Box 4" o:spid="_x0000_s1046" type="#_x0000_t202" style="position:absolute;left:0;text-align:left;margin-left:358.8pt;margin-top:131.7pt;width:52.85pt;height:28.3pt;z-index:251764736;visibility:visible;mso-wrap-style:square;mso-width-percent:0;mso-height-percent:0;mso-wrap-distance-left:9pt;mso-wrap-distance-top:0;mso-wrap-distance-right:9pt;mso-wrap-distance-bottom:0;mso-position-horizontal:absolute;mso-position-horizontal-relative:text;mso-position-vertical:absolute;mso-position-vertical-relative:text;mso-width-percent:0;mso-height-percent:0;mso-width-relative:margin;mso-height-relative:margin;v-text-anchor:top" o:gfxdata="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" filled="f" stroked="f" strokeweight=".5pt">
+              <v:shape w14:anchorId="60C1D637" id="Text Box 4" o:spid="_x0000_s1046" type="#_x0000_t202" style="position:absolute;left:0;text-align:left;margin-left:358.8pt;margin-top:131.7pt;width:52.85pt;height:28.3pt;z-index:251764736;visibility:visible;mso-wrap-style:square;mso-width-percent:0;mso-height-percent:0;mso-wrap-distance-left:9pt;mso-wrap-distance-top:0;mso-wrap-distance-right:9pt;mso-wrap-distance-bottom:0;mso-position-horizontal:absolute;mso-position-horizontal-relative:text;mso-position-vertical:absolute;mso-position-vertical-relative:text;mso-width-percent:0;mso-height-percent:0;mso-width-relative:margin;mso-height-relative:margin;v-text-anchor:top" o:gfxdata="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" filled="f" stroked="f" strokeweight=".5pt">
                 <v:textbox>
                   <w:txbxContent>
                     <w:p>
@@ -7192,7 +7196,7 @@
           </mc:Choice>
           <mc:Fallback>
             <w:pict>
-              <v:shape w14:anchorId="50DBE60C" id="Text Box 6" o:spid="_x0000_s1047" type="#_x0000_t202" style="position:absolute;left:0;text-align:left;margin-left:78.2pt;margin-top:125.65pt;width:52.85pt;height:28.25pt;z-index:251762688;visibility:visible;mso-wrap-style:square;mso-width-percent:0;mso-height-percent:0;mso-wrap-distance-left:9pt;mso-wrap-distance-top:0;mso-wrap-distance-right:9pt;mso-wrap-distance-bottom:0;mso-position-horizontal:absolute;mso-position-horizontal-relative:text;mso-position-vertical:absolute;mso-position-vertical-relative:text;mso-width-percent:0;mso-height-percent:0;mso-width-relative:margin;mso-height-relative:margin;v-text-anchor:top" o:gfxdata="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" filled="f" stroked="f" strokeweight=".5pt">
+              <v:shape w14:anchorId="50DBE60C" id="Text Box 6" o:spid="_x0000_s1047" type="#_x0000_t202" style="position:absolute;left:0;text-align:left;margin-left:78.2pt;margin-top:125.65pt;width:52.85pt;height:28.25pt;z-index:251762688;visibility:visible;mso-wrap-style:square;mso-width-percent:0;mso-height-percent:0;mso-wrap-distance-left:9pt;mso-wrap-distance-top:0;mso-wrap-distance-right:9pt;mso-wrap-distance-bottom:0;mso-position-horizontal:absolute;mso-position-horizontal-relative:text;mso-position-vertical:absolute;mso-position-vertical-relative:text;mso-width-percent:0;mso-height-percent:0;mso-width-relative:margin;mso-height-relative:margin;v-text-anchor:top" o:gfxdata="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" filled="f" stroked="f" strokeweight=".5pt">
                 <v:textbox>
                   <w:txbxContent>
                     <w:p>
@@ -7293,7 +7297,7 @@
           </mc:Choice>
           <mc:Fallback>
             <w:pict>
-              <v:shape w14:anchorId="0AF66069" id="Text Box 7" o:spid="_x0000_s1048" type="#_x0000_t202" style="position:absolute;left:0;text-align:left;margin-left:129.15pt;margin-top:125.65pt;width:52.85pt;height:28.25pt;z-index:251763712;visibility:visible;mso-wrap-style:square;mso-width-percent:0;mso-height-percent:0;mso-wrap-distance-left:9pt;mso-wrap-distance-top:0;mso-wrap-distance-right:9pt;mso-wrap-distance-bottom:0;mso-position-horizontal:absolute;mso-position-horizontal-relative:text;mso-position-vertical:absolute;mso-position-vertical-relative:text;mso-width-percent:0;mso-height-percent:0;mso-width-relative:margin;mso-height-relative:margin;v-text-anchor:top" o:gfxdata="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" filled="f" stroked="f" strokeweight=".5pt">
+              <v:shape w14:anchorId="0AF66069" id="Text Box 7" o:spid="_x0000_s1048" type="#_x0000_t202" style="position:absolute;left:0;text-align:left;margin-left:129.15pt;margin-top:125.65pt;width:52.85pt;height:28.25pt;z-index:251763712;visibility:visible;mso-wrap-style:square;mso-width-percent:0;mso-height-percent:0;mso-wrap-distance-left:9pt;mso-wrap-distance-top:0;mso-wrap-distance-right:9pt;mso-wrap-distance-bottom:0;mso-position-horizontal:absolute;mso-position-horizontal-relative:text;mso-position-vertical:absolute;mso-position-vertical-relative:text;mso-width-percent:0;mso-height-percent:0;mso-width-relative:margin;mso-height-relative:margin;v-text-anchor:top" o:gfxdata="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" filled="f" stroked="f" strokeweight=".5pt">
                 <v:textbox>
                   <w:txbxContent>
                     <w:p>
@@ -7394,7 +7398,7 @@
           </mc:Choice>
           <mc:Fallback>
             <w:pict>
-              <v:shape w14:anchorId="4E190EDD" id="Text Box 13" o:spid="_x0000_s1049" type="#_x0000_t202" style="position:absolute;left:0;text-align:left;margin-left:358.4pt;margin-top:94.5pt;width:52.85pt;height:28.3pt;z-index:251761664;visibility:visible;mso-wrap-style:square;mso-width-percent:0;mso-height-percent:0;mso-wrap-distance-left:9pt;mso-wrap-distance-top:0;mso-wrap-distance-right:9pt;mso-wrap-distance-bottom:0;mso-position-horizontal:absolute;mso-position-horizontal-relative:text;mso-position-vertical:absolute;mso-position-vertical-relative:text;mso-width-percent:0;mso-height-percent:0;mso-width-relative:margin;mso-height-relative:margin;v-text-anchor:top" o:gfxdata="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" filled="f" stroked="f" strokeweight=".5pt">
+              <v:shape w14:anchorId="4E190EDD" id="Text Box 13" o:spid="_x0000_s1049" type="#_x0000_t202" style="position:absolute;left:0;text-align:left;margin-left:358.4pt;margin-top:94.5pt;width:52.85pt;height:28.3pt;z-index:251761664;visibility:visible;mso-wrap-style:square;mso-width-percent:0;mso-height-percent:0;mso-wrap-distance-left:9pt;mso-wrap-distance-top:0;mso-wrap-distance-right:9pt;mso-wrap-distance-bottom:0;mso-position-horizontal:absolute;mso-position-horizontal-relative:text;mso-position-vertical:absolute;mso-position-vertical-relative:text;mso-width-percent:0;mso-height-percent:0;mso-width-relative:margin;mso-height-relative:margin;v-text-anchor:top" o:gfxdata="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" filled="f" stroked="f" strokeweight=".5pt">
                 <v:textbox>
                   <w:txbxContent>
                     <w:p>
@@ -7495,7 +7499,7 @@
           </mc:Choice>
           <mc:Fallback>
             <w:pict>
-              <v:shape w14:anchorId="10D030B7" id="Text Box 14" o:spid="_x0000_s1050" type="#_x0000_t202" style="position:absolute;left:0;text-align:left;margin-left:128.8pt;margin-top:96.25pt;width:52.85pt;height:28.3pt;z-index:251760640;visibility:visible;mso-wrap-style:square;mso-width-percent:0;mso-height-percent:0;mso-wrap-distance-left:9pt;mso-wrap-distance-top:0;mso-wrap-distance-right:9pt;mso-wrap-distance-bottom:0;mso-position-horizontal:absolute;mso-position-horizontal-relative:text;mso-position-vertical:absolute;mso-position-vertical-relative:text;mso-width-percent:0;mso-height-percent:0;mso-width-relative:margin;mso-height-relative:margin;v-text-anchor:top" o:gfxdata="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" filled="f" stroked="f" strokeweight=".5pt">
+              <v:shape w14:anchorId="10D030B7" id="Text Box 14" o:spid="_x0000_s1050" type="#_x0000_t202" style="position:absolute;left:0;text-align:left;margin-left:128.8pt;margin-top:96.25pt;width:52.85pt;height:28.3pt;z-index:251760640;visibility:visible;mso-wrap-style:square;mso-width-percent:0;mso-height-percent:0;mso-wrap-distance-left:9pt;mso-wrap-distance-top:0;mso-wrap-distance-right:9pt;mso-wrap-distance-bottom:0;mso-position-horizontal:absolute;mso-position-horizontal-relative:text;mso-position-vertical:absolute;mso-position-vertical-relative:text;mso-width-percent:0;mso-height-percent:0;mso-width-relative:margin;mso-height-relative:margin;v-text-anchor:top" o:gfxdata="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" filled="f" stroked="f" strokeweight=".5pt">
                 <v:textbox>
                   <w:txbxContent>
                     <w:p>
@@ -7596,7 +7600,7 @@
           </mc:Choice>
           <mc:Fallback>
             <w:pict>
-              <v:shape w14:anchorId="2358C648" id="Text Box 15" o:spid="_x0000_s1051" type="#_x0000_t202" style="position:absolute;left:0;text-align:left;margin-left:77.8pt;margin-top:96.25pt;width:52.85pt;height:28.3pt;z-index:251759616;visibility:visible;mso-wrap-style:square;mso-width-percent:0;mso-height-percent:0;mso-wrap-distance-left:9pt;mso-wrap-distance-top:0;mso-wrap-distance-right:9pt;mso-wrap-distance-bottom:0;mso-position-horizontal:absolute;mso-position-horizontal-relative:text;mso-position-vertical:absolute;mso-position-vertical-relative:text;mso-width-percent:0;mso-height-percent:0;mso-width-relative:margin;mso-height-relative:margin;v-text-anchor:top" o:gfxdata="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" filled="f" stroked="f" strokeweight=".5pt">
+              <v:shape w14:anchorId="2358C648" id="Text Box 15" o:spid="_x0000_s1051" type="#_x0000_t202" style="position:absolute;left:0;text-align:left;margin-left:77.8pt;margin-top:96.25pt;width:52.85pt;height:28.3pt;z-index:251759616;visibility:visible;mso-wrap-style:square;mso-width-percent:0;mso-height-percent:0;mso-wrap-distance-left:9pt;mso-wrap-distance-top:0;mso-wrap-distance-right:9pt;mso-wrap-distance-bottom:0;mso-position-horizontal:absolute;mso-position-horizontal-relative:text;mso-position-vertical:absolute;mso-position-vertical-relative:text;mso-width-percent:0;mso-height-percent:0;mso-width-relative:margin;mso-height-relative:margin;v-text-anchor:top" o:gfxdata="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" filled="f" stroked="f" strokeweight=".5pt">
                 <v:textbox>
                   <w:txbxContent>
                     <w:p>
@@ -7697,7 +7701,7 @@
           </mc:Choice>
           <mc:Fallback>
             <w:pict>
-              <v:shape w14:anchorId="78B1C2C1" id="Text Box 16" o:spid="_x0000_s1052" type="#_x0000_t202" style="position:absolute;left:0;text-align:left;margin-left:358pt;margin-top:80pt;width:52.85pt;height:28.3pt;z-index:251758592;visibility:visible;mso-wrap-style:square;mso-width-percent:0;mso-height-percent:0;mso-wrap-distance-left:9pt;mso-wrap-distance-top:0;mso-wrap-distance-right:9pt;mso-wrap-distance-bottom:0;mso-position-horizontal:absolute;mso-position-horizontal-relative:text;mso-position-vertical:absolute;mso-position-vertical-relative:text;mso-width-percent:0;mso-height-percent:0;mso-width-relative:margin;mso-height-relative:margin;v-text-anchor:top" o:gfxdata="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" filled="f" stroked="f" strokeweight=".5pt">
+              <v:shape w14:anchorId="78B1C2C1" id="Text Box 16" o:spid="_x0000_s1052" type="#_x0000_t202" style="position:absolute;left:0;text-align:left;margin-left:358pt;margin-top:80pt;width:52.85pt;height:28.3pt;z-index:251758592;visibility:visible;mso-wrap-style:square;mso-width-percent:0;mso-height-percent:0;mso-wrap-distance-left:9pt;mso-wrap-distance-top:0;mso-wrap-distance-right:9pt;mso-wrap-distance-bottom:0;mso-position-horizontal:absolute;mso-position-horizontal-relative:text;mso-position-vertical:absolute;mso-position-vertical-relative:text;mso-width-percent:0;mso-height-percent:0;mso-width-relative:margin;mso-height-relative:margin;v-text-anchor:top" o:gfxdata="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" filled="f" stroked="f" strokeweight=".5pt">
                 <v:textbox>
                   <w:txbxContent>
                     <w:p>
@@ -7798,7 +7802,7 @@
           </mc:Choice>
           <mc:Fallback>
             <w:pict>
-              <v:shape w14:anchorId="7112B891" id="Text Box 18" o:spid="_x0000_s1053" type="#_x0000_t202" style="position:absolute;left:0;text-align:left;margin-left:129.45pt;margin-top:80.35pt;width:52.85pt;height:28.3pt;z-index:251756544;visibility:visible;mso-wrap-style:square;mso-width-percent:0;mso-height-percent:0;mso-wrap-distance-left:9pt;mso-wrap-distance-top:0;mso-wrap-distance-right:9pt;mso-wrap-distance-bottom:0;mso-position-horizontal:absolute;mso-position-horizontal-relative:text;mso-position-vertical:absolute;mso-position-vertical-relative:text;mso-width-percent:0;mso-height-percent:0;mso-width-relative:margin;mso-height-relative:margin;v-text-anchor:top" o:gfxdata="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" filled="f" stroked="f" strokeweight=".5pt">
+              <v:shape w14:anchorId="7112B891" id="Text Box 18" o:spid="_x0000_s1053" type="#_x0000_t202" style="position:absolute;left:0;text-align:left;margin-left:129.45pt;margin-top:80.35pt;width:52.85pt;height:28.3pt;z-index:251756544;visibility:visible;mso-wrap-style:square;mso-width-percent:0;mso-height-percent:0;mso-wrap-distance-left:9pt;mso-wrap-distance-top:0;mso-wrap-distance-right:9pt;mso-wrap-distance-bottom:0;mso-position-horizontal:absolute;mso-position-horizontal-relative:text;mso-position-vertical:absolute;mso-position-vertical-relative:text;mso-width-percent:0;mso-height-percent:0;mso-width-relative:margin;mso-height-relative:margin;v-text-anchor:top" o:gfxdata="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" filled="f" stroked="f" strokeweight=".5pt">
                 <v:textbox>
                   <w:txbxContent>
                     <w:p>
@@ -7899,7 +7903,7 @@
           </mc:Choice>
           <mc:Fallback>
             <w:pict>
-              <v:shape w14:anchorId="7C469DB2" id="Text Box 45" o:spid="_x0000_s1054" type="#_x0000_t202" style="position:absolute;left:0;text-align:left;margin-left:360.25pt;margin-top:197.4pt;width:52.85pt;height:28.25pt;z-index:251757568;visibility:visible;mso-wrap-style:square;mso-width-percent:0;mso-height-percent:0;mso-wrap-distance-left:9pt;mso-wrap-distance-top:0;mso-wrap-distance-right:9pt;mso-wrap-distance-bottom:0;mso-position-horizontal:absolute;mso-position-horizontal-relative:text;mso-position-vertical:absolute;mso-position-vertical-relative:text;mso-width-percent:0;mso-height-percent:0;mso-width-relative:margin;mso-height-relative:margin;v-text-anchor:top" o:gfxdata="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" filled="f" stroked="f" strokeweight=".5pt">
+              <v:shape w14:anchorId="7C469DB2" id="Text Box 45" o:spid="_x0000_s1054" type="#_x0000_t202" style="position:absolute;left:0;text-align:left;margin-left:360.25pt;margin-top:197.4pt;width:52.85pt;height:28.25pt;z-index:251757568;visibility:visible;mso-wrap-style:square;mso-width-percent:0;mso-height-percent:0;mso-wrap-distance-left:9pt;mso-wrap-distance-top:0;mso-wrap-distance-right:9pt;mso-wrap-distance-bottom:0;mso-position-horizontal:absolute;mso-position-horizontal-relative:text;mso-position-vertical:absolute;mso-position-vertical-relative:text;mso-width-percent:0;mso-height-percent:0;mso-width-relative:margin;mso-height-relative:margin;v-text-anchor:top" o:gfxdata="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" filled="f" stroked="f" strokeweight=".5pt">
                 <v:textbox>
                   <w:txbxContent>
                     <w:p>
@@ -8000,7 +8004,7 @@
           </mc:Choice>
           <mc:Fallback>
             <w:pict>
-              <v:shape w14:anchorId="35264FA3" id="Text Box 46" o:spid="_x0000_s1055" type="#_x0000_t202" style="position:absolute;left:0;text-align:left;margin-left:77.85pt;margin-top:80.05pt;width:52.85pt;height:28.3pt;z-index:251755520;visibility:visible;mso-wrap-style:square;mso-width-percent:0;mso-height-percent:0;mso-wrap-distance-left:9pt;mso-wrap-distance-top:0;mso-wrap-distance-right:9pt;mso-wrap-distance-bottom:0;mso-position-horizontal:absolute;mso-position-horizontal-relative:text;mso-position-vertical:absolute;mso-position-vertical-relative:text;mso-width-percent:0;mso-height-percent:0;mso-width-relative:margin;mso-height-relative:margin;v-text-anchor:top" o:gfxdata="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" filled="f" stroked="f" strokeweight=".5pt">
+              <v:shape w14:anchorId="35264FA3" id="Text Box 46" o:spid="_x0000_s1055" type="#_x0000_t202" style="position:absolute;left:0;text-align:left;margin-left:77.85pt;margin-top:80.05pt;width:52.85pt;height:28.3pt;z-index:251755520;visibility:visible;mso-wrap-style:square;mso-width-percent:0;mso-height-percent:0;mso-wrap-distance-left:9pt;mso-wrap-distance-top:0;mso-wrap-distance-right:9pt;mso-wrap-distance-bottom:0;mso-position-horizontal:absolute;mso-position-horizontal-relative:text;mso-position-vertical:absolute;mso-position-vertical-relative:text;mso-width-percent:0;mso-height-percent:0;mso-width-relative:margin;mso-height-relative:margin;v-text-anchor:top" o:gfxdata="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" filled="f" stroked="f" strokeweight=".5pt">
                 <v:textbox>
                   <w:txbxContent>
                     <w:p>
@@ -8913,6 +8917,7 @@
           <w:rFonts w:hint="cs"/>
           <w:rtl/>
         </w:rPr>
+        <w:lastRenderedPageBreak/>
         <w:t>عضویت در گروه:</w:t>
       </w:r>
     </w:p>
@@ -8920,24 +8925,803 @@
       <w:pPr>
         <w:pStyle w:val="Heading3"/>
         <w:rPr>
+          <w:rFonts w:hint="cs"/>
           <w:rtl/>
         </w:rPr>
       </w:pPr>
       <w:r>
-        <w:t>FP</w:t>
-      </w:r>
-      <w:r>
-        <w:rPr>
-          <w:rFonts w:hint="cs"/>
-          <w:rtl/>
-        </w:rPr>
-        <w:t>:</w:t>
+        <w:t>FP:</w:t>
+      </w:r>
+    </w:p>
+    <w:p>
+      <w:pPr>
+        <w:rPr>
+          <w:rtl/>
+        </w:rPr>
+      </w:pPr>
+      <w:r>
+        <w:rPr>
+          <w:noProof/>
+          <w:rtl/>
+          <w:lang w:val="fa-IR"/>
+        </w:rPr>
+        <mc:AlternateContent>
+          <mc:Choice Requires="wps">
+            <w:drawing>
+              <wp:anchor distT="0" distB="0" distL="114300" distR="114300" simplePos="0" relativeHeight="251784192" behindDoc="0" locked="0" layoutInCell="1" allowOverlap="1" wp14:anchorId="323B593B" wp14:editId="29DAFF28">
+                <wp:simplePos x="0" y="0"/>
+                <wp:positionH relativeFrom="column">
+                  <wp:posOffset>4556760</wp:posOffset>
+                </wp:positionH>
+                <wp:positionV relativeFrom="paragraph">
+                  <wp:posOffset>1672318</wp:posOffset>
+                </wp:positionV>
+                <wp:extent cx="671247" cy="359228"/>
+                <wp:effectExtent l="0" t="0" r="0" b="3175"/>
+                <wp:wrapNone/>
+                <wp:docPr id="8" name="Text Box 8"/>
+                <wp:cNvGraphicFramePr/>
+                <a:graphic xmlns:a="http://schemas.openxmlformats.org/drawingml/2006/main">
+                  <a:graphicData uri="http://schemas.microsoft.com/office/word/2010/wordprocessingShape">
+                    <wps:wsp>
+                      <wps:cNvSpPr txBox="1"/>
+                      <wps:spPr>
+                        <a:xfrm>
+                          <a:off x="0" y="0"/>
+                          <a:ext cx="671247" cy="359228"/>
+                        </a:xfrm>
+                        <a:prstGeom prst="rect">
+                          <a:avLst/>
+                        </a:prstGeom>
+                        <a:noFill/>
+                        <a:ln w="6350">
+                          <a:noFill/>
+                        </a:ln>
+                      </wps:spPr>
+                      <wps:txbx>
+                        <w:txbxContent>
+                          <w:p>
+                            <w:pPr>
+                              <w:bidi w:val="0"/>
+                              <w:rPr>
+                                <w:color w:val="FF0000"/>
+                              </w:rPr>
+                            </w:pPr>
+                            <w:r>
+                              <w:rPr>
+                                <w:color w:val="FF0000"/>
+                              </w:rPr>
+                              <w:t>7</w:t>
+                            </w:r>
+                          </w:p>
+                        </w:txbxContent>
+                      </wps:txbx>
+                      <wps:bodyPr rot="0" spcFirstLastPara="0" vertOverflow="overflow" horzOverflow="overflow" vert="horz" wrap="square" lIns="91440" tIns="45720" rIns="91440" bIns="45720" numCol="1" spcCol="0" rtlCol="1" fromWordArt="0" anchor="t" anchorCtr="0" forceAA="0" compatLnSpc="1">
+                        <a:prstTxWarp prst="textNoShape">
+                          <a:avLst/>
+                        </a:prstTxWarp>
+                        <a:noAutofit/>
+                      </wps:bodyPr>
+                    </wps:wsp>
+                  </a:graphicData>
+                </a:graphic>
+                <wp14:sizeRelH relativeFrom="margin">
+                  <wp14:pctWidth>0</wp14:pctWidth>
+                </wp14:sizeRelH>
+                <wp14:sizeRelV relativeFrom="margin">
+                  <wp14:pctHeight>0</wp14:pctHeight>
+                </wp14:sizeRelV>
+              </wp:anchor>
+            </w:drawing>
+          </mc:Choice>
+          <mc:Fallback>
+            <w:pict>
+              <v:shape w14:anchorId="323B593B" id="Text Box 8" o:spid="_x0000_s1056" type="#_x0000_t202" style="position:absolute;left:0;text-align:left;margin-left:358.8pt;margin-top:131.7pt;width:52.85pt;height:28.3pt;z-index:251784192;visibility:visible;mso-wrap-style:square;mso-width-percent:0;mso-height-percent:0;mso-wrap-distance-left:9pt;mso-wrap-distance-top:0;mso-wrap-distance-right:9pt;mso-wrap-distance-bottom:0;mso-position-horizontal:absolute;mso-position-horizontal-relative:text;mso-position-vertical:absolute;mso-position-vertical-relative:text;mso-width-percent:0;mso-height-percent:0;mso-width-relative:margin;mso-height-relative:margin;v-text-anchor:top" o:gfxdata="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" filled="f" stroked="f" strokeweight=".5pt">
+                <v:textbox>
+                  <w:txbxContent>
+                    <w:p>
+                      <w:pPr>
+                        <w:bidi w:val="0"/>
+                        <w:rPr>
+                          <w:color w:val="FF0000"/>
+                        </w:rPr>
+                      </w:pPr>
+                      <w:r>
+                        <w:rPr>
+                          <w:color w:val="FF0000"/>
+                        </w:rPr>
+                        <w:t>7</w:t>
+                      </w:r>
+                    </w:p>
+                  </w:txbxContent>
+                </v:textbox>
+              </v:shape>
+            </w:pict>
+          </mc:Fallback>
+        </mc:AlternateContent>
+      </w:r>
+      <w:r>
+        <w:rPr>
+          <w:noProof/>
+          <w:rtl/>
+          <w:lang w:val="fa-IR"/>
+        </w:rPr>
+        <mc:AlternateContent>
+          <mc:Choice Requires="wps">
+            <w:drawing>
+              <wp:anchor distT="0" distB="0" distL="114300" distR="114300" simplePos="0" relativeHeight="251782144" behindDoc="0" locked="0" layoutInCell="1" allowOverlap="1" wp14:anchorId="517B6963" wp14:editId="0686DC3A">
+                <wp:simplePos x="0" y="0"/>
+                <wp:positionH relativeFrom="column">
+                  <wp:posOffset>993140</wp:posOffset>
+                </wp:positionH>
+                <wp:positionV relativeFrom="paragraph">
+                  <wp:posOffset>1595755</wp:posOffset>
+                </wp:positionV>
+                <wp:extent cx="671195" cy="358775"/>
+                <wp:effectExtent l="0" t="0" r="0" b="3175"/>
+                <wp:wrapNone/>
+                <wp:docPr id="9" name="Text Box 9"/>
+                <wp:cNvGraphicFramePr/>
+                <a:graphic xmlns:a="http://schemas.openxmlformats.org/drawingml/2006/main">
+                  <a:graphicData uri="http://schemas.microsoft.com/office/word/2010/wordprocessingShape">
+                    <wps:wsp>
+                      <wps:cNvSpPr txBox="1"/>
+                      <wps:spPr>
+                        <a:xfrm>
+                          <a:off x="0" y="0"/>
+                          <a:ext cx="671195" cy="358775"/>
+                        </a:xfrm>
+                        <a:prstGeom prst="rect">
+                          <a:avLst/>
+                        </a:prstGeom>
+                        <a:noFill/>
+                        <a:ln w="6350">
+                          <a:noFill/>
+                        </a:ln>
+                      </wps:spPr>
+                      <wps:txbx>
+                        <w:txbxContent>
+                          <w:p>
+                            <w:pPr>
+                              <w:bidi w:val="0"/>
+                              <w:rPr>
+                                <w:color w:val="FF0000"/>
+                              </w:rPr>
+                            </w:pPr>
+                            <w:r>
+                              <w:rPr>
+                                <w:color w:val="FF0000"/>
+                              </w:rPr>
+                              <w:t>1</w:t>
+                            </w:r>
+                          </w:p>
+                        </w:txbxContent>
+                      </wps:txbx>
+                      <wps:bodyPr rot="0" spcFirstLastPara="0" vertOverflow="overflow" horzOverflow="overflow" vert="horz" wrap="square" lIns="91440" tIns="45720" rIns="91440" bIns="45720" numCol="1" spcCol="0" rtlCol="1" fromWordArt="0" anchor="t" anchorCtr="0" forceAA="0" compatLnSpc="1">
+                        <a:prstTxWarp prst="textNoShape">
+                          <a:avLst/>
+                        </a:prstTxWarp>
+                        <a:noAutofit/>
+                      </wps:bodyPr>
+                    </wps:wsp>
+                  </a:graphicData>
+                </a:graphic>
+                <wp14:sizeRelH relativeFrom="margin">
+                  <wp14:pctWidth>0</wp14:pctWidth>
+                </wp14:sizeRelH>
+                <wp14:sizeRelV relativeFrom="margin">
+                  <wp14:pctHeight>0</wp14:pctHeight>
+                </wp14:sizeRelV>
+              </wp:anchor>
+            </w:drawing>
+          </mc:Choice>
+          <mc:Fallback>
+            <w:pict>
+              <v:shape w14:anchorId="517B6963" id="Text Box 9" o:spid="_x0000_s1057" type="#_x0000_t202" style="position:absolute;left:0;text-align:left;margin-left:78.2pt;margin-top:125.65pt;width:52.85pt;height:28.25pt;z-index:251782144;visibility:visible;mso-wrap-style:square;mso-width-percent:0;mso-height-percent:0;mso-wrap-distance-left:9pt;mso-wrap-distance-top:0;mso-wrap-distance-right:9pt;mso-wrap-distance-bottom:0;mso-position-horizontal:absolute;mso-position-horizontal-relative:text;mso-position-vertical:absolute;mso-position-vertical-relative:text;mso-width-percent:0;mso-height-percent:0;mso-width-relative:margin;mso-height-relative:margin;v-text-anchor:top" o:gfxdata="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" filled="f" stroked="f" strokeweight=".5pt">
+                <v:textbox>
+                  <w:txbxContent>
+                    <w:p>
+                      <w:pPr>
+                        <w:bidi w:val="0"/>
+                        <w:rPr>
+                          <w:color w:val="FF0000"/>
+                        </w:rPr>
+                      </w:pPr>
+                      <w:r>
+                        <w:rPr>
+                          <w:color w:val="FF0000"/>
+                        </w:rPr>
+                        <w:t>1</w:t>
+                      </w:r>
+                    </w:p>
+                  </w:txbxContent>
+                </v:textbox>
+              </v:shape>
+            </w:pict>
+          </mc:Fallback>
+        </mc:AlternateContent>
+      </w:r>
+      <w:r>
+        <w:rPr>
+          <w:noProof/>
+          <w:rtl/>
+          <w:lang w:val="fa-IR"/>
+        </w:rPr>
+        <mc:AlternateContent>
+          <mc:Choice Requires="wps">
+            <w:drawing>
+              <wp:anchor distT="0" distB="0" distL="114300" distR="114300" simplePos="0" relativeHeight="251783168" behindDoc="0" locked="0" layoutInCell="1" allowOverlap="1" wp14:anchorId="7EBB47B3" wp14:editId="71BAABCA">
+                <wp:simplePos x="0" y="0"/>
+                <wp:positionH relativeFrom="column">
+                  <wp:posOffset>1640205</wp:posOffset>
+                </wp:positionH>
+                <wp:positionV relativeFrom="paragraph">
+                  <wp:posOffset>1595845</wp:posOffset>
+                </wp:positionV>
+                <wp:extent cx="671195" cy="358775"/>
+                <wp:effectExtent l="0" t="0" r="0" b="3175"/>
+                <wp:wrapNone/>
+                <wp:docPr id="10" name="Text Box 10"/>
+                <wp:cNvGraphicFramePr/>
+                <a:graphic xmlns:a="http://schemas.openxmlformats.org/drawingml/2006/main">
+                  <a:graphicData uri="http://schemas.microsoft.com/office/word/2010/wordprocessingShape">
+                    <wps:wsp>
+                      <wps:cNvSpPr txBox="1"/>
+                      <wps:spPr>
+                        <a:xfrm>
+                          <a:off x="0" y="0"/>
+                          <a:ext cx="671195" cy="358775"/>
+                        </a:xfrm>
+                        <a:prstGeom prst="rect">
+                          <a:avLst/>
+                        </a:prstGeom>
+                        <a:noFill/>
+                        <a:ln w="6350">
+                          <a:noFill/>
+                        </a:ln>
+                      </wps:spPr>
+                      <wps:txbx>
+                        <w:txbxContent>
+                          <w:p>
+                            <w:pPr>
+                              <w:bidi w:val="0"/>
+                              <w:rPr>
+                                <w:color w:val="FF0000"/>
+                              </w:rPr>
+                            </w:pPr>
+                            <w:r>
+                              <w:rPr>
+                                <w:color w:val="FF0000"/>
+                              </w:rPr>
+                              <w:t>7</w:t>
+                            </w:r>
+                          </w:p>
+                        </w:txbxContent>
+                      </wps:txbx>
+                      <wps:bodyPr rot="0" spcFirstLastPara="0" vertOverflow="overflow" horzOverflow="overflow" vert="horz" wrap="square" lIns="91440" tIns="45720" rIns="91440" bIns="45720" numCol="1" spcCol="0" rtlCol="1" fromWordArt="0" anchor="t" anchorCtr="0" forceAA="0" compatLnSpc="1">
+                        <a:prstTxWarp prst="textNoShape">
+                          <a:avLst/>
+                        </a:prstTxWarp>
+                        <a:noAutofit/>
+                      </wps:bodyPr>
+                    </wps:wsp>
+                  </a:graphicData>
+                </a:graphic>
+                <wp14:sizeRelH relativeFrom="margin">
+                  <wp14:pctWidth>0</wp14:pctWidth>
+                </wp14:sizeRelH>
+                <wp14:sizeRelV relativeFrom="margin">
+                  <wp14:pctHeight>0</wp14:pctHeight>
+                </wp14:sizeRelV>
+              </wp:anchor>
+            </w:drawing>
+          </mc:Choice>
+          <mc:Fallback>
+            <w:pict>
+              <v:shape w14:anchorId="7EBB47B3" id="Text Box 10" o:spid="_x0000_s1058" type="#_x0000_t202" style="position:absolute;left:0;text-align:left;margin-left:129.15pt;margin-top:125.65pt;width:52.85pt;height:28.25pt;z-index:251783168;visibility:visible;mso-wrap-style:square;mso-width-percent:0;mso-height-percent:0;mso-wrap-distance-left:9pt;mso-wrap-distance-top:0;mso-wrap-distance-right:9pt;mso-wrap-distance-bottom:0;mso-position-horizontal:absolute;mso-position-horizontal-relative:text;mso-position-vertical:absolute;mso-position-vertical-relative:text;mso-width-percent:0;mso-height-percent:0;mso-width-relative:margin;mso-height-relative:margin;v-text-anchor:top" o:gfxdata="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" filled="f" stroked="f" strokeweight=".5pt">
+                <v:textbox>
+                  <w:txbxContent>
+                    <w:p>
+                      <w:pPr>
+                        <w:bidi w:val="0"/>
+                        <w:rPr>
+                          <w:color w:val="FF0000"/>
+                        </w:rPr>
+                      </w:pPr>
+                      <w:r>
+                        <w:rPr>
+                          <w:color w:val="FF0000"/>
+                        </w:rPr>
+                        <w:t>7</w:t>
+                      </w:r>
+                    </w:p>
+                  </w:txbxContent>
+                </v:textbox>
+              </v:shape>
+            </w:pict>
+          </mc:Fallback>
+        </mc:AlternateContent>
+      </w:r>
+      <w:r>
+        <w:rPr>
+          <w:noProof/>
+          <w:rtl/>
+          <w:lang w:val="fa-IR"/>
+        </w:rPr>
+        <mc:AlternateContent>
+          <mc:Choice Requires="wps">
+            <w:drawing>
+              <wp:anchor distT="0" distB="0" distL="114300" distR="114300" simplePos="0" relativeHeight="251778048" behindDoc="0" locked="0" layoutInCell="1" allowOverlap="1" wp14:anchorId="300EE34F" wp14:editId="082A4030">
+                <wp:simplePos x="0" y="0"/>
+                <wp:positionH relativeFrom="column">
+                  <wp:posOffset>4546872</wp:posOffset>
+                </wp:positionH>
+                <wp:positionV relativeFrom="paragraph">
+                  <wp:posOffset>1016000</wp:posOffset>
+                </wp:positionV>
+                <wp:extent cx="671247" cy="359228"/>
+                <wp:effectExtent l="0" t="0" r="0" b="3175"/>
+                <wp:wrapNone/>
+                <wp:docPr id="19" name="Text Box 19"/>
+                <wp:cNvGraphicFramePr/>
+                <a:graphic xmlns:a="http://schemas.openxmlformats.org/drawingml/2006/main">
+                  <a:graphicData uri="http://schemas.microsoft.com/office/word/2010/wordprocessingShape">
+                    <wps:wsp>
+                      <wps:cNvSpPr txBox="1"/>
+                      <wps:spPr>
+                        <a:xfrm>
+                          <a:off x="0" y="0"/>
+                          <a:ext cx="671247" cy="359228"/>
+                        </a:xfrm>
+                        <a:prstGeom prst="rect">
+                          <a:avLst/>
+                        </a:prstGeom>
+                        <a:noFill/>
+                        <a:ln w="6350">
+                          <a:noFill/>
+                        </a:ln>
+                      </wps:spPr>
+                      <wps:txbx>
+                        <w:txbxContent>
+                          <w:p>
+                            <w:pPr>
+                              <w:bidi w:val="0"/>
+                              <w:rPr>
+                                <w:color w:val="FF0000"/>
+                              </w:rPr>
+                            </w:pPr>
+                            <w:r>
+                              <w:rPr>
+                                <w:color w:val="FF0000"/>
+                              </w:rPr>
+                              <w:t>3</w:t>
+                            </w:r>
+                          </w:p>
+                        </w:txbxContent>
+                      </wps:txbx>
+                      <wps:bodyPr rot="0" spcFirstLastPara="0" vertOverflow="overflow" horzOverflow="overflow" vert="horz" wrap="square" lIns="91440" tIns="45720" rIns="91440" bIns="45720" numCol="1" spcCol="0" rtlCol="1" fromWordArt="0" anchor="t" anchorCtr="0" forceAA="0" compatLnSpc="1">
+                        <a:prstTxWarp prst="textNoShape">
+                          <a:avLst/>
+                        </a:prstTxWarp>
+                        <a:noAutofit/>
+                      </wps:bodyPr>
+                    </wps:wsp>
+                  </a:graphicData>
+                </a:graphic>
+                <wp14:sizeRelH relativeFrom="margin">
+                  <wp14:pctWidth>0</wp14:pctWidth>
+                </wp14:sizeRelH>
+                <wp14:sizeRelV relativeFrom="margin">
+                  <wp14:pctHeight>0</wp14:pctHeight>
+                </wp14:sizeRelV>
+              </wp:anchor>
+            </w:drawing>
+          </mc:Choice>
+          <mc:Fallback>
+            <w:pict>
+              <v:shape w14:anchorId="300EE34F" id="Text Box 19" o:spid="_x0000_s1059" type="#_x0000_t202" style="position:absolute;left:0;text-align:left;margin-left:358pt;margin-top:80pt;width:52.85pt;height:28.3pt;z-index:251778048;visibility:visible;mso-wrap-style:square;mso-width-percent:0;mso-height-percent:0;mso-wrap-distance-left:9pt;mso-wrap-distance-top:0;mso-wrap-distance-right:9pt;mso-wrap-distance-bottom:0;mso-position-horizontal:absolute;mso-position-horizontal-relative:text;mso-position-vertical:absolute;mso-position-vertical-relative:text;mso-width-percent:0;mso-height-percent:0;mso-width-relative:margin;mso-height-relative:margin;v-text-anchor:top" o:gfxdata="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" filled="f" stroked="f" strokeweight=".5pt">
+                <v:textbox>
+                  <w:txbxContent>
+                    <w:p>
+                      <w:pPr>
+                        <w:bidi w:val="0"/>
+                        <w:rPr>
+                          <w:color w:val="FF0000"/>
+                        </w:rPr>
+                      </w:pPr>
+                      <w:r>
+                        <w:rPr>
+                          <w:color w:val="FF0000"/>
+                        </w:rPr>
+                        <w:t>3</w:t>
+                      </w:r>
+                    </w:p>
+                  </w:txbxContent>
+                </v:textbox>
+              </v:shape>
+            </w:pict>
+          </mc:Fallback>
+        </mc:AlternateContent>
+      </w:r>
+      <w:r>
+        <w:rPr>
+          <w:noProof/>
+          <w:rtl/>
+          <w:lang w:val="fa-IR"/>
+        </w:rPr>
+        <mc:AlternateContent>
+          <mc:Choice Requires="wps">
+            <w:drawing>
+              <wp:anchor distT="0" distB="0" distL="114300" distR="114300" simplePos="0" relativeHeight="251776000" behindDoc="0" locked="0" layoutInCell="1" allowOverlap="1" wp14:anchorId="33B74859" wp14:editId="195F5627">
+                <wp:simplePos x="0" y="0"/>
+                <wp:positionH relativeFrom="column">
+                  <wp:posOffset>1643833</wp:posOffset>
+                </wp:positionH>
+                <wp:positionV relativeFrom="paragraph">
+                  <wp:posOffset>1020445</wp:posOffset>
+                </wp:positionV>
+                <wp:extent cx="671247" cy="359228"/>
+                <wp:effectExtent l="0" t="0" r="0" b="3175"/>
+                <wp:wrapNone/>
+                <wp:docPr id="48" name="Text Box 48"/>
+                <wp:cNvGraphicFramePr/>
+                <a:graphic xmlns:a="http://schemas.openxmlformats.org/drawingml/2006/main">
+                  <a:graphicData uri="http://schemas.microsoft.com/office/word/2010/wordprocessingShape">
+                    <wps:wsp>
+                      <wps:cNvSpPr txBox="1"/>
+                      <wps:spPr>
+                        <a:xfrm>
+                          <a:off x="0" y="0"/>
+                          <a:ext cx="671247" cy="359228"/>
+                        </a:xfrm>
+                        <a:prstGeom prst="rect">
+                          <a:avLst/>
+                        </a:prstGeom>
+                        <a:noFill/>
+                        <a:ln w="6350">
+                          <a:noFill/>
+                        </a:ln>
+                      </wps:spPr>
+                      <wps:txbx>
+                        <w:txbxContent>
+                          <w:p>
+                            <w:pPr>
+                              <w:bidi w:val="0"/>
+                              <w:rPr>
+                                <w:color w:val="FF0000"/>
+                              </w:rPr>
+                            </w:pPr>
+                            <w:r>
+                              <w:rPr>
+                                <w:color w:val="FF0000"/>
+                              </w:rPr>
+                              <w:t>3</w:t>
+                            </w:r>
+                          </w:p>
+                        </w:txbxContent>
+                      </wps:txbx>
+                      <wps:bodyPr rot="0" spcFirstLastPara="0" vertOverflow="overflow" horzOverflow="overflow" vert="horz" wrap="square" lIns="91440" tIns="45720" rIns="91440" bIns="45720" numCol="1" spcCol="0" rtlCol="1" fromWordArt="0" anchor="t" anchorCtr="0" forceAA="0" compatLnSpc="1">
+                        <a:prstTxWarp prst="textNoShape">
+                          <a:avLst/>
+                        </a:prstTxWarp>
+                        <a:noAutofit/>
+                      </wps:bodyPr>
+                    </wps:wsp>
+                  </a:graphicData>
+                </a:graphic>
+                <wp14:sizeRelH relativeFrom="margin">
+                  <wp14:pctWidth>0</wp14:pctWidth>
+                </wp14:sizeRelH>
+                <wp14:sizeRelV relativeFrom="margin">
+                  <wp14:pctHeight>0</wp14:pctHeight>
+                </wp14:sizeRelV>
+              </wp:anchor>
+            </w:drawing>
+          </mc:Choice>
+          <mc:Fallback>
+            <w:pict>
+              <v:shape w14:anchorId="33B74859" id="Text Box 48" o:spid="_x0000_s1060" type="#_x0000_t202" style="position:absolute;left:0;text-align:left;margin-left:129.45pt;margin-top:80.35pt;width:52.85pt;height:28.3pt;z-index:251776000;visibility:visible;mso-wrap-style:square;mso-width-percent:0;mso-height-percent:0;mso-wrap-distance-left:9pt;mso-wrap-distance-top:0;mso-wrap-distance-right:9pt;mso-wrap-distance-bottom:0;mso-position-horizontal:absolute;mso-position-horizontal-relative:text;mso-position-vertical:absolute;mso-position-vertical-relative:text;mso-width-percent:0;mso-height-percent:0;mso-width-relative:margin;mso-height-relative:margin;v-text-anchor:top" o:gfxdata="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" filled="f" stroked="f" strokeweight=".5pt">
+                <v:textbox>
+                  <w:txbxContent>
+                    <w:p>
+                      <w:pPr>
+                        <w:bidi w:val="0"/>
+                        <w:rPr>
+                          <w:color w:val="FF0000"/>
+                        </w:rPr>
+                      </w:pPr>
+                      <w:r>
+                        <w:rPr>
+                          <w:color w:val="FF0000"/>
+                        </w:rPr>
+                        <w:t>3</w:t>
+                      </w:r>
+                    </w:p>
+                  </w:txbxContent>
+                </v:textbox>
+              </v:shape>
+            </w:pict>
+          </mc:Fallback>
+        </mc:AlternateContent>
+      </w:r>
+      <w:r>
+        <w:rPr>
+          <w:noProof/>
+          <w:rtl/>
+          <w:lang w:val="fa-IR"/>
+        </w:rPr>
+        <mc:AlternateContent>
+          <mc:Choice Requires="wps">
+            <w:drawing>
+              <wp:anchor distT="0" distB="0" distL="114300" distR="114300" simplePos="0" relativeHeight="251777024" behindDoc="0" locked="0" layoutInCell="1" allowOverlap="1" wp14:anchorId="7978C525" wp14:editId="29301860">
+                <wp:simplePos x="0" y="0"/>
+                <wp:positionH relativeFrom="column">
+                  <wp:posOffset>4575175</wp:posOffset>
+                </wp:positionH>
+                <wp:positionV relativeFrom="paragraph">
+                  <wp:posOffset>2506721</wp:posOffset>
+                </wp:positionV>
+                <wp:extent cx="671195" cy="358775"/>
+                <wp:effectExtent l="0" t="0" r="0" b="3175"/>
+                <wp:wrapNone/>
+                <wp:docPr id="49" name="Text Box 49"/>
+                <wp:cNvGraphicFramePr/>
+                <a:graphic xmlns:a="http://schemas.openxmlformats.org/drawingml/2006/main">
+                  <a:graphicData uri="http://schemas.microsoft.com/office/word/2010/wordprocessingShape">
+                    <wps:wsp>
+                      <wps:cNvSpPr txBox="1"/>
+                      <wps:spPr>
+                        <a:xfrm>
+                          <a:off x="0" y="0"/>
+                          <a:ext cx="671195" cy="358775"/>
+                        </a:xfrm>
+                        <a:prstGeom prst="rect">
+                          <a:avLst/>
+                        </a:prstGeom>
+                        <a:noFill/>
+                        <a:ln w="6350">
+                          <a:noFill/>
+                        </a:ln>
+                      </wps:spPr>
+                      <wps:txbx>
+                        <w:txbxContent>
+                          <w:p>
+                            <w:pPr>
+                              <w:bidi w:val="0"/>
+                              <w:rPr>
+                                <w:color w:val="FF0000"/>
+                              </w:rPr>
+                            </w:pPr>
+                            <w:r>
+                              <w:rPr>
+                                <w:color w:val="FF0000"/>
+                              </w:rPr>
+                              <w:t>10</w:t>
+                            </w:r>
+                          </w:p>
+                        </w:txbxContent>
+                      </wps:txbx>
+                      <wps:bodyPr rot="0" spcFirstLastPara="0" vertOverflow="overflow" horzOverflow="overflow" vert="horz" wrap="square" lIns="91440" tIns="45720" rIns="91440" bIns="45720" numCol="1" spcCol="0" rtlCol="1" fromWordArt="0" anchor="t" anchorCtr="0" forceAA="0" compatLnSpc="1">
+                        <a:prstTxWarp prst="textNoShape">
+                          <a:avLst/>
+                        </a:prstTxWarp>
+                        <a:noAutofit/>
+                      </wps:bodyPr>
+                    </wps:wsp>
+                  </a:graphicData>
+                </a:graphic>
+                <wp14:sizeRelH relativeFrom="margin">
+                  <wp14:pctWidth>0</wp14:pctWidth>
+                </wp14:sizeRelH>
+                <wp14:sizeRelV relativeFrom="margin">
+                  <wp14:pctHeight>0</wp14:pctHeight>
+                </wp14:sizeRelV>
+              </wp:anchor>
+            </w:drawing>
+          </mc:Choice>
+          <mc:Fallback>
+            <w:pict>
+              <v:shape w14:anchorId="7978C525" id="Text Box 49" o:spid="_x0000_s1061" type="#_x0000_t202" style="position:absolute;left:0;text-align:left;margin-left:360.25pt;margin-top:197.4pt;width:52.85pt;height:28.25pt;z-index:251777024;visibility:visible;mso-wrap-style:square;mso-width-percent:0;mso-height-percent:0;mso-wrap-distance-left:9pt;mso-wrap-distance-top:0;mso-wrap-distance-right:9pt;mso-wrap-distance-bottom:0;mso-position-horizontal:absolute;mso-position-horizontal-relative:text;mso-position-vertical:absolute;mso-position-vertical-relative:text;mso-width-percent:0;mso-height-percent:0;mso-width-relative:margin;mso-height-relative:margin;v-text-anchor:top" o:gfxdata="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" filled="f" stroked="f" strokeweight=".5pt">
+                <v:textbox>
+                  <w:txbxContent>
+                    <w:p>
+                      <w:pPr>
+                        <w:bidi w:val="0"/>
+                        <w:rPr>
+                          <w:color w:val="FF0000"/>
+                        </w:rPr>
+                      </w:pPr>
+                      <w:r>
+                        <w:rPr>
+                          <w:color w:val="FF0000"/>
+                        </w:rPr>
+                        <w:t>10</w:t>
+                      </w:r>
+                    </w:p>
+                  </w:txbxContent>
+                </v:textbox>
+              </v:shape>
+            </w:pict>
+          </mc:Fallback>
+        </mc:AlternateContent>
+      </w:r>
+      <w:r>
+        <w:rPr>
+          <w:noProof/>
+          <w:rtl/>
+          <w:lang w:val="fa-IR"/>
+        </w:rPr>
+        <mc:AlternateContent>
+          <mc:Choice Requires="wps">
+            <w:drawing>
+              <wp:anchor distT="0" distB="0" distL="114300" distR="114300" simplePos="0" relativeHeight="251774976" behindDoc="0" locked="0" layoutInCell="1" allowOverlap="1" wp14:anchorId="3523DF23" wp14:editId="3C340766">
+                <wp:simplePos x="0" y="0"/>
+                <wp:positionH relativeFrom="column">
+                  <wp:posOffset>988449</wp:posOffset>
+                </wp:positionH>
+                <wp:positionV relativeFrom="paragraph">
+                  <wp:posOffset>1016557</wp:posOffset>
+                </wp:positionV>
+                <wp:extent cx="671247" cy="359228"/>
+                <wp:effectExtent l="0" t="0" r="0" b="3175"/>
+                <wp:wrapNone/>
+                <wp:docPr id="50" name="Text Box 50"/>
+                <wp:cNvGraphicFramePr/>
+                <a:graphic xmlns:a="http://schemas.openxmlformats.org/drawingml/2006/main">
+                  <a:graphicData uri="http://schemas.microsoft.com/office/word/2010/wordprocessingShape">
+                    <wps:wsp>
+                      <wps:cNvSpPr txBox="1"/>
+                      <wps:spPr>
+                        <a:xfrm>
+                          <a:off x="0" y="0"/>
+                          <a:ext cx="671247" cy="359228"/>
+                        </a:xfrm>
+                        <a:prstGeom prst="rect">
+                          <a:avLst/>
+                        </a:prstGeom>
+                        <a:noFill/>
+                        <a:ln w="6350">
+                          <a:noFill/>
+                        </a:ln>
+                      </wps:spPr>
+                      <wps:txbx>
+                        <w:txbxContent>
+                          <w:p>
+                            <w:pPr>
+                              <w:bidi w:val="0"/>
+                              <w:rPr>
+                                <w:color w:val="FF0000"/>
+                              </w:rPr>
+                            </w:pPr>
+                            <w:r>
+                              <w:rPr>
+                                <w:color w:val="FF0000"/>
+                              </w:rPr>
+                              <w:t>1</w:t>
+                            </w:r>
+                          </w:p>
+                        </w:txbxContent>
+                      </wps:txbx>
+                      <wps:bodyPr rot="0" spcFirstLastPara="0" vertOverflow="overflow" horzOverflow="overflow" vert="horz" wrap="square" lIns="91440" tIns="45720" rIns="91440" bIns="45720" numCol="1" spcCol="0" rtlCol="1" fromWordArt="0" anchor="t" anchorCtr="0" forceAA="0" compatLnSpc="1">
+                        <a:prstTxWarp prst="textNoShape">
+                          <a:avLst/>
+                        </a:prstTxWarp>
+                        <a:noAutofit/>
+                      </wps:bodyPr>
+                    </wps:wsp>
+                  </a:graphicData>
+                </a:graphic>
+                <wp14:sizeRelH relativeFrom="margin">
+                  <wp14:pctWidth>0</wp14:pctWidth>
+                </wp14:sizeRelH>
+                <wp14:sizeRelV relativeFrom="margin">
+                  <wp14:pctHeight>0</wp14:pctHeight>
+                </wp14:sizeRelV>
+              </wp:anchor>
+            </w:drawing>
+          </mc:Choice>
+          <mc:Fallback>
+            <w:pict>
+              <v:shape w14:anchorId="3523DF23" id="Text Box 50" o:spid="_x0000_s1062" type="#_x0000_t202" style="position:absolute;left:0;text-align:left;margin-left:77.85pt;margin-top:80.05pt;width:52.85pt;height:28.3pt;z-index:251774976;visibility:visible;mso-wrap-style:square;mso-width-percent:0;mso-height-percent:0;mso-wrap-distance-left:9pt;mso-wrap-distance-top:0;mso-wrap-distance-right:9pt;mso-wrap-distance-bottom:0;mso-position-horizontal:absolute;mso-position-horizontal-relative:text;mso-position-vertical:absolute;mso-position-vertical-relative:text;mso-width-percent:0;mso-height-percent:0;mso-width-relative:margin;mso-height-relative:margin;v-text-anchor:top" o:gfxdata="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" filled="f" stroked="f" strokeweight=".5pt">
+                <v:textbox>
+                  <w:txbxContent>
+                    <w:p>
+                      <w:pPr>
+                        <w:bidi w:val="0"/>
+                        <w:rPr>
+                          <w:color w:val="FF0000"/>
+                        </w:rPr>
+                      </w:pPr>
+                      <w:r>
+                        <w:rPr>
+                          <w:color w:val="FF0000"/>
+                        </w:rPr>
+                        <w:t>1</w:t>
+                      </w:r>
+                    </w:p>
+                  </w:txbxContent>
+                </v:textbox>
+              </v:shape>
+            </w:pict>
+          </mc:Fallback>
+        </mc:AlternateContent>
+      </w:r>
+      <w:r>
+        <w:rPr>
+          <w:noProof/>
+          <w:rtl/>
+        </w:rPr>
+        <w:drawing>
+          <wp:inline distT="0" distB="0" distL="0" distR="0" wp14:anchorId="330CAB0C" wp14:editId="080AC0C8">
+            <wp:extent cx="5731510" cy="3100705"/>
+            <wp:effectExtent l="0" t="0" r="2540" b="4445"/>
+            <wp:docPr id="54" name="Picture 54"/>
+            <wp:cNvGraphicFramePr>
+              <a:graphicFrameLocks xmlns:a="http://schemas.openxmlformats.org/drawingml/2006/main" noChangeAspect="1"/>
+            </wp:cNvGraphicFramePr>
+            <a:graphic xmlns:a="http://schemas.openxmlformats.org/drawingml/2006/main">
+              <a:graphicData uri="http://schemas.openxmlformats.org/drawingml/2006/picture">
+                <pic:pic xmlns:pic="http://schemas.openxmlformats.org/drawingml/2006/picture">
+                  <pic:nvPicPr>
+                    <pic:cNvPr id="1" name=""/>
+                    <pic:cNvPicPr/>
+                  </pic:nvPicPr>
+                  <pic:blipFill>
+                    <a:blip r:embed="rId11"/>
+                    <a:stretch>
+                      <a:fillRect/>
+                    </a:stretch>
+                  </pic:blipFill>
+                  <pic:spPr>
+                    <a:xfrm>
+                      <a:off x="0" y="0"/>
+                      <a:ext cx="5731510" cy="3100705"/>
+                    </a:xfrm>
+                    <a:prstGeom prst="rect">
+                      <a:avLst/>
+                    </a:prstGeom>
+                  </pic:spPr>
+                </pic:pic>
+              </a:graphicData>
+            </a:graphic>
+          </wp:inline>
+        </w:drawing>
+      </w:r>
+    </w:p>
+    <w:p>
+      <w:pPr>
+        <w:bidi w:val="0"/>
+      </w:pPr>
+      <w:r>
+        <w:rPr>
+          <w:highlight w:val="yellow"/>
+        </w:rPr>
+        <w:t>FP = UAF * VAF = 1</w:t>
+      </w:r>
+      <w:r>
+        <w:rPr>
+          <w:highlight w:val="yellow"/>
+        </w:rPr>
+        <w:t>0</w:t>
+      </w:r>
+      <w:r>
+        <w:rPr>
+          <w:highlight w:val="yellow"/>
+        </w:rPr>
+        <w:t xml:space="preserve"> * 0.90 = </w:t>
+      </w:r>
+      <w:r>
+        <w:rPr>
+          <w:highlight w:val="yellow"/>
+        </w:rPr>
+        <w:t>9</w:t>
       </w:r>
     </w:p>
     <w:p>
       <w:pPr>
         <w:pStyle w:val="Heading3"/>
         <w:rPr>
+          <w:rFonts w:hint="cs"/>
           <w:rtl/>
         </w:rPr>
       </w:pPr>
@@ -8946,39 +9730,1252 @@
           <w:rFonts w:hint="cs"/>
           <w:rtl/>
         </w:rPr>
-        <w:t>تخمین زمان</w:t>
-      </w:r>
-      <w:r>
-        <w:rPr>
-          <w:rFonts w:asciiTheme="minorHAnsi" w:eastAsiaTheme="minorHAnsi" w:hAnsiTheme="minorHAnsi" w:cs="IRNazanin" w:hint="cs"/>
-          <w:sz w:val="22"/>
-          <w:szCs w:val="26"/>
-          <w:rtl/>
-        </w:rPr>
-        <w:t>:</w:t>
+        <w:t>تخمین زمان:</w:t>
       </w:r>
     </w:p>
     <w:p>
       <w:pPr>
-        <w:rPr>
-          <w:rtl/>
+        <w:bidi w:val="0"/>
+        <w:rPr>
+          <w:sz w:val="24"/>
+          <w:szCs w:val="28"/>
         </w:rPr>
       </w:pPr>
+      <w:r>
+        <w:rPr>
+          <w:sz w:val="24"/>
+          <w:szCs w:val="28"/>
+        </w:rPr>
+        <w:t xml:space="preserve">SLOC = FP * 47 = </w:t>
+      </w:r>
+      <w:r>
+        <w:rPr>
+          <w:sz w:val="24"/>
+          <w:szCs w:val="28"/>
+        </w:rPr>
+        <w:t>9</w:t>
+      </w:r>
+      <w:r>
+        <w:rPr>
+          <w:sz w:val="24"/>
+          <w:szCs w:val="28"/>
+        </w:rPr>
+        <w:t xml:space="preserve">*47 = </w:t>
+      </w:r>
+      <w:r>
+        <w:rPr>
+          <w:sz w:val="24"/>
+          <w:szCs w:val="28"/>
+        </w:rPr>
+        <w:t>423</w:t>
+      </w:r>
+      <w:r>
+        <w:rPr>
+          <w:sz w:val="24"/>
+          <w:szCs w:val="28"/>
+        </w:rPr>
+        <w:t xml:space="preserve"> = 0.</w:t>
+      </w:r>
+      <w:r>
+        <w:rPr>
+          <w:sz w:val="24"/>
+          <w:szCs w:val="28"/>
+        </w:rPr>
+        <w:t>423</w:t>
+      </w:r>
+      <w:r>
+        <w:rPr>
+          <w:sz w:val="24"/>
+          <w:szCs w:val="28"/>
+        </w:rPr>
+        <w:t xml:space="preserve"> KLOC</w:t>
+      </w:r>
+    </w:p>
+    <w:p>
+      <w:pPr>
+        <w:bidi w:val="0"/>
+        <w:rPr>
+          <w:sz w:val="24"/>
+          <w:szCs w:val="28"/>
+        </w:rPr>
+      </w:pPr>
+      <w:r>
+        <w:rPr>
+          <w:sz w:val="24"/>
+          <w:szCs w:val="28"/>
+        </w:rPr>
+        <w:t>E = a</w:t>
+      </w:r>
+      <w:r>
+        <w:rPr>
+          <w:sz w:val="24"/>
+          <w:szCs w:val="28"/>
+          <w:vertAlign w:val="subscript"/>
+        </w:rPr>
+        <w:t>i</w:t>
+      </w:r>
+      <w:r>
+        <w:rPr>
+          <w:sz w:val="24"/>
+          <w:szCs w:val="28"/>
+        </w:rPr>
+        <w:t xml:space="preserve"> (KLOC)</w:t>
+      </w:r>
+      <w:r>
+        <w:rPr>
+          <w:sz w:val="24"/>
+          <w:szCs w:val="28"/>
+          <w:vertAlign w:val="superscript"/>
+        </w:rPr>
+        <w:t>bi</w:t>
+      </w:r>
+      <w:r>
+        <w:rPr>
+          <w:sz w:val="24"/>
+          <w:szCs w:val="28"/>
+        </w:rPr>
+        <w:t xml:space="preserve"> * EAF = 3.2 * (0.</w:t>
+      </w:r>
+      <w:r>
+        <w:rPr>
+          <w:sz w:val="24"/>
+          <w:szCs w:val="28"/>
+        </w:rPr>
+        <w:t>423</w:t>
+      </w:r>
+      <w:r>
+        <w:rPr>
+          <w:sz w:val="24"/>
+          <w:szCs w:val="28"/>
+        </w:rPr>
+        <w:t xml:space="preserve">)^1.05 * 1.45 = </w:t>
+      </w:r>
+      <w:r>
+        <w:rPr>
+          <w:sz w:val="24"/>
+          <w:szCs w:val="28"/>
+        </w:rPr>
+        <w:t>1</w:t>
+      </w:r>
+      <w:r>
+        <w:rPr>
+          <w:sz w:val="24"/>
+          <w:szCs w:val="28"/>
+        </w:rPr>
+        <w:t>.</w:t>
+      </w:r>
+      <w:r>
+        <w:rPr>
+          <w:sz w:val="24"/>
+          <w:szCs w:val="28"/>
+        </w:rPr>
+        <w:t>880</w:t>
+      </w:r>
+      <w:r>
+        <w:rPr>
+          <w:sz w:val="24"/>
+          <w:szCs w:val="28"/>
+        </w:rPr>
+        <w:t xml:space="preserve"> PersonMonth</w:t>
+      </w:r>
+    </w:p>
+    <w:p>
+      <w:pPr>
+        <w:bidi w:val="0"/>
+        <w:rPr>
+          <w:sz w:val="24"/>
+          <w:szCs w:val="28"/>
+        </w:rPr>
+      </w:pPr>
+      <w:r>
+        <w:rPr>
+          <w:sz w:val="24"/>
+          <w:szCs w:val="28"/>
+        </w:rPr>
+        <w:t>D = c</w:t>
+      </w:r>
+      <w:r>
+        <w:rPr>
+          <w:sz w:val="24"/>
+          <w:szCs w:val="28"/>
+          <w:vertAlign w:val="subscript"/>
+        </w:rPr>
+        <w:t>i</w:t>
+      </w:r>
+      <w:r>
+        <w:rPr>
+          <w:sz w:val="24"/>
+          <w:szCs w:val="28"/>
+        </w:rPr>
+        <w:t xml:space="preserve"> (E)</w:t>
+      </w:r>
+      <w:r>
+        <w:rPr>
+          <w:sz w:val="24"/>
+          <w:szCs w:val="28"/>
+          <w:vertAlign w:val="superscript"/>
+        </w:rPr>
+        <w:t>di</w:t>
+      </w:r>
+      <w:r>
+        <w:rPr>
+          <w:sz w:val="24"/>
+          <w:szCs w:val="28"/>
+        </w:rPr>
+        <w:t xml:space="preserve"> = </w:t>
+      </w:r>
+      <w:r>
+        <w:rPr>
+          <w:sz w:val="24"/>
+          <w:szCs w:val="28"/>
+        </w:rPr>
+        <w:t>2.5 * (</w:t>
+      </w:r>
+      <w:r>
+        <w:rPr>
+          <w:sz w:val="24"/>
+          <w:szCs w:val="28"/>
+        </w:rPr>
+        <w:t>1.880</w:t>
+      </w:r>
+      <w:r>
+        <w:rPr>
+          <w:sz w:val="24"/>
+          <w:szCs w:val="28"/>
+        </w:rPr>
+        <w:t xml:space="preserve">)^0.38 = </w:t>
+      </w:r>
+      <w:r>
+        <w:rPr>
+          <w:sz w:val="24"/>
+          <w:szCs w:val="28"/>
+        </w:rPr>
+        <w:t>3.177</w:t>
+      </w:r>
+      <w:r>
+        <w:rPr>
+          <w:sz w:val="24"/>
+          <w:szCs w:val="28"/>
+        </w:rPr>
+        <w:t xml:space="preserve"> Month</w:t>
+      </w:r>
+    </w:p>
+    <w:p>
+      <w:pPr>
+        <w:bidi w:val="0"/>
+        <w:rPr>
+          <w:sz w:val="24"/>
+          <w:szCs w:val="28"/>
+        </w:rPr>
+      </w:pPr>
+      <w:r>
+        <w:rPr>
+          <w:sz w:val="24"/>
+          <w:szCs w:val="28"/>
+        </w:rPr>
+        <w:t>E</w:t>
+      </w:r>
+      <w:r>
+        <w:rPr>
+          <w:sz w:val="24"/>
+          <w:szCs w:val="28"/>
+          <w:vertAlign w:val="subscript"/>
+        </w:rPr>
+        <w:t>p</w:t>
+      </w:r>
+      <w:r>
+        <w:rPr>
+          <w:sz w:val="24"/>
+          <w:szCs w:val="28"/>
+        </w:rPr>
+        <w:t xml:space="preserve"> = μ</w:t>
+      </w:r>
+      <w:r>
+        <w:rPr>
+          <w:sz w:val="24"/>
+          <w:szCs w:val="28"/>
+          <w:vertAlign w:val="subscript"/>
+        </w:rPr>
+        <w:t>p</w:t>
+      </w:r>
+      <w:r>
+        <w:rPr>
+          <w:sz w:val="24"/>
+          <w:szCs w:val="28"/>
+        </w:rPr>
+        <w:t>E</w:t>
+      </w:r>
+      <w:r>
+        <w:rPr>
+          <w:sz w:val="24"/>
+          <w:szCs w:val="28"/>
+        </w:rPr>
+        <w:t xml:space="preserve"> </w:t>
+      </w:r>
+    </w:p>
+    <w:tbl>
+      <w:tblPr>
+        <w:tblStyle w:val="TableGrid"/>
+        <w:tblW w:w="0" w:type="auto"/>
+        <w:tblInd w:w="1413" w:type="dxa"/>
+        <w:tblLook w:val="04A0" w:firstRow="1" w:lastRow="0" w:firstColumn="1" w:lastColumn="0" w:noHBand="0" w:noVBand="1"/>
+      </w:tblPr>
+      <w:tblGrid>
+        <w:gridCol w:w="2835"/>
+        <w:gridCol w:w="3827"/>
+      </w:tblGrid>
+      <w:tr>
+        <w:tc>
+          <w:tcPr>
+            <w:tcW w:w="2835" w:type="dxa"/>
+          </w:tcPr>
+          <w:p>
+            <w:pPr>
+              <w:bidi w:val="0"/>
+              <w:ind w:firstLine="0"/>
+              <w:rPr>
+                <w:szCs w:val="24"/>
+              </w:rPr>
+            </w:pPr>
+            <w:r>
+              <w:rPr>
+                <w:szCs w:val="24"/>
+              </w:rPr>
+              <w:t>Plan and requirements</w:t>
+            </w:r>
+          </w:p>
+        </w:tc>
+        <w:tc>
+          <w:tcPr>
+            <w:tcW w:w="3827" w:type="dxa"/>
+          </w:tcPr>
+          <w:p>
+            <w:pPr>
+              <w:bidi w:val="0"/>
+              <w:ind w:firstLine="0"/>
+              <w:rPr>
+                <w:szCs w:val="24"/>
+              </w:rPr>
+            </w:pPr>
+            <w:r>
+              <w:rPr>
+                <w:szCs w:val="24"/>
+              </w:rPr>
+              <w:t>1.880</w:t>
+            </w:r>
+            <w:r>
+              <w:rPr>
+                <w:szCs w:val="24"/>
+              </w:rPr>
+              <w:t xml:space="preserve"> * 0.06 = 0.1</w:t>
+            </w:r>
+            <w:r>
+              <w:rPr>
+                <w:szCs w:val="24"/>
+              </w:rPr>
+              <w:t>1</w:t>
+            </w:r>
+            <w:r>
+              <w:rPr>
+                <w:szCs w:val="24"/>
+              </w:rPr>
+              <w:t xml:space="preserve"> </w:t>
+            </w:r>
+            <w:r>
+              <w:rPr>
+                <w:szCs w:val="24"/>
+              </w:rPr>
+              <w:t>PM</w:t>
+            </w:r>
+            <w:r>
+              <w:rPr>
+                <w:szCs w:val="24"/>
+              </w:rPr>
+              <w:t xml:space="preserve"> = </w:t>
+            </w:r>
+            <w:r>
+              <w:rPr>
+                <w:szCs w:val="24"/>
+              </w:rPr>
+              <w:t>3</w:t>
+            </w:r>
+            <w:r>
+              <w:rPr>
+                <w:szCs w:val="24"/>
+              </w:rPr>
+              <w:t xml:space="preserve"> </w:t>
+            </w:r>
+            <w:r>
+              <w:rPr>
+                <w:szCs w:val="24"/>
+              </w:rPr>
+              <w:t>PD</w:t>
+            </w:r>
+          </w:p>
+        </w:tc>
+      </w:tr>
+      <w:tr>
+        <w:tc>
+          <w:tcPr>
+            <w:tcW w:w="2835" w:type="dxa"/>
+          </w:tcPr>
+          <w:p>
+            <w:pPr>
+              <w:bidi w:val="0"/>
+              <w:ind w:firstLine="0"/>
+              <w:rPr>
+                <w:szCs w:val="24"/>
+              </w:rPr>
+            </w:pPr>
+            <w:r>
+              <w:rPr>
+                <w:szCs w:val="24"/>
+              </w:rPr>
+              <w:t>System Design</w:t>
+            </w:r>
+          </w:p>
+        </w:tc>
+        <w:tc>
+          <w:tcPr>
+            <w:tcW w:w="3827" w:type="dxa"/>
+          </w:tcPr>
+          <w:p>
+            <w:pPr>
+              <w:bidi w:val="0"/>
+              <w:ind w:firstLine="0"/>
+              <w:rPr>
+                <w:szCs w:val="24"/>
+              </w:rPr>
+            </w:pPr>
+            <w:r>
+              <w:rPr>
+                <w:szCs w:val="24"/>
+              </w:rPr>
+              <w:t>1.880</w:t>
+            </w:r>
+            <w:r>
+              <w:rPr>
+                <w:szCs w:val="24"/>
+              </w:rPr>
+              <w:t>*0.16 = 0.</w:t>
+            </w:r>
+            <w:r>
+              <w:rPr>
+                <w:szCs w:val="24"/>
+              </w:rPr>
+              <w:t>300</w:t>
+            </w:r>
+            <w:r>
+              <w:rPr>
+                <w:szCs w:val="24"/>
+              </w:rPr>
+              <w:t xml:space="preserve"> PM = </w:t>
+            </w:r>
+            <w:r>
+              <w:rPr>
+                <w:szCs w:val="24"/>
+              </w:rPr>
+              <w:t>9</w:t>
+            </w:r>
+            <w:r>
+              <w:rPr>
+                <w:szCs w:val="24"/>
+              </w:rPr>
+              <w:t xml:space="preserve"> PD</w:t>
+            </w:r>
+          </w:p>
+        </w:tc>
+      </w:tr>
+      <w:tr>
+        <w:tc>
+          <w:tcPr>
+            <w:tcW w:w="2835" w:type="dxa"/>
+          </w:tcPr>
+          <w:p>
+            <w:pPr>
+              <w:bidi w:val="0"/>
+              <w:ind w:firstLine="0"/>
+              <w:rPr>
+                <w:szCs w:val="24"/>
+              </w:rPr>
+            </w:pPr>
+            <w:r>
+              <w:rPr>
+                <w:szCs w:val="24"/>
+              </w:rPr>
+              <w:t>Detail Design</w:t>
+            </w:r>
+          </w:p>
+        </w:tc>
+        <w:tc>
+          <w:tcPr>
+            <w:tcW w:w="3827" w:type="dxa"/>
+          </w:tcPr>
+          <w:p>
+            <w:pPr>
+              <w:bidi w:val="0"/>
+              <w:ind w:firstLine="0"/>
+              <w:rPr>
+                <w:szCs w:val="24"/>
+              </w:rPr>
+            </w:pPr>
+            <w:r>
+              <w:rPr>
+                <w:szCs w:val="24"/>
+              </w:rPr>
+              <w:t>1.880</w:t>
+            </w:r>
+            <w:r>
+              <w:rPr>
+                <w:szCs w:val="24"/>
+              </w:rPr>
+              <w:t>*0.26 = 0.</w:t>
+            </w:r>
+            <w:r>
+              <w:rPr>
+                <w:szCs w:val="24"/>
+              </w:rPr>
+              <w:t>488</w:t>
+            </w:r>
+            <w:r>
+              <w:rPr>
+                <w:szCs w:val="24"/>
+              </w:rPr>
+              <w:t xml:space="preserve"> PM = </w:t>
+            </w:r>
+            <w:r>
+              <w:rPr>
+                <w:szCs w:val="24"/>
+              </w:rPr>
+              <w:t>15</w:t>
+            </w:r>
+            <w:r>
+              <w:rPr>
+                <w:szCs w:val="24"/>
+              </w:rPr>
+              <w:t xml:space="preserve"> PD</w:t>
+            </w:r>
+          </w:p>
+        </w:tc>
+      </w:tr>
+      <w:tr>
+        <w:tc>
+          <w:tcPr>
+            <w:tcW w:w="2835" w:type="dxa"/>
+          </w:tcPr>
+          <w:p>
+            <w:pPr>
+              <w:bidi w:val="0"/>
+              <w:ind w:firstLine="0"/>
+              <w:rPr>
+                <w:szCs w:val="24"/>
+              </w:rPr>
+            </w:pPr>
+            <w:r>
+              <w:rPr>
+                <w:szCs w:val="24"/>
+              </w:rPr>
+              <w:t>Module Code and Test</w:t>
+            </w:r>
+          </w:p>
+        </w:tc>
+        <w:tc>
+          <w:tcPr>
+            <w:tcW w:w="3827" w:type="dxa"/>
+          </w:tcPr>
+          <w:p>
+            <w:pPr>
+              <w:bidi w:val="0"/>
+              <w:ind w:firstLine="0"/>
+              <w:rPr>
+                <w:szCs w:val="24"/>
+              </w:rPr>
+            </w:pPr>
+            <w:r>
+              <w:rPr>
+                <w:szCs w:val="24"/>
+              </w:rPr>
+              <w:t>1.880</w:t>
+            </w:r>
+            <w:r>
+              <w:rPr>
+                <w:szCs w:val="24"/>
+              </w:rPr>
+              <w:t xml:space="preserve">*0.42 = </w:t>
+            </w:r>
+            <w:r>
+              <w:rPr>
+                <w:szCs w:val="24"/>
+              </w:rPr>
+              <w:t>0.789</w:t>
+            </w:r>
+            <w:r>
+              <w:rPr>
+                <w:szCs w:val="24"/>
+              </w:rPr>
+              <w:t xml:space="preserve"> PM = </w:t>
+            </w:r>
+            <w:r>
+              <w:rPr>
+                <w:szCs w:val="24"/>
+              </w:rPr>
+              <w:t>24</w:t>
+            </w:r>
+            <w:r>
+              <w:rPr>
+                <w:szCs w:val="24"/>
+              </w:rPr>
+              <w:t xml:space="preserve"> PD</w:t>
+            </w:r>
+          </w:p>
+        </w:tc>
+      </w:tr>
+      <w:tr>
+        <w:tc>
+          <w:tcPr>
+            <w:tcW w:w="2835" w:type="dxa"/>
+          </w:tcPr>
+          <w:p>
+            <w:pPr>
+              <w:bidi w:val="0"/>
+              <w:ind w:firstLine="0"/>
+              <w:rPr>
+                <w:szCs w:val="24"/>
+              </w:rPr>
+            </w:pPr>
+            <w:r>
+              <w:rPr>
+                <w:szCs w:val="24"/>
+              </w:rPr>
+              <w:t>Integration and Test</w:t>
+            </w:r>
+          </w:p>
+        </w:tc>
+        <w:tc>
+          <w:tcPr>
+            <w:tcW w:w="3827" w:type="dxa"/>
+          </w:tcPr>
+          <w:p>
+            <w:pPr>
+              <w:bidi w:val="0"/>
+              <w:ind w:firstLine="0"/>
+              <w:rPr>
+                <w:szCs w:val="24"/>
+              </w:rPr>
+            </w:pPr>
+            <w:r>
+              <w:rPr>
+                <w:szCs w:val="24"/>
+              </w:rPr>
+              <w:t>1.880</w:t>
+            </w:r>
+            <w:r>
+              <w:rPr>
+                <w:szCs w:val="24"/>
+              </w:rPr>
+              <w:t>*0.16 = 0.</w:t>
+            </w:r>
+            <w:r>
+              <w:rPr>
+                <w:szCs w:val="24"/>
+              </w:rPr>
+              <w:t>300</w:t>
+            </w:r>
+            <w:r>
+              <w:rPr>
+                <w:szCs w:val="24"/>
+              </w:rPr>
+              <w:t xml:space="preserve"> PM = </w:t>
+            </w:r>
+            <w:r>
+              <w:rPr>
+                <w:szCs w:val="24"/>
+              </w:rPr>
+              <w:t>9</w:t>
+            </w:r>
+            <w:r>
+              <w:rPr>
+                <w:szCs w:val="24"/>
+              </w:rPr>
+              <w:t xml:space="preserve"> PD</w:t>
+            </w:r>
+          </w:p>
+        </w:tc>
+      </w:tr>
+    </w:tbl>
+    <w:p>
+      <w:pPr>
+        <w:bidi w:val="0"/>
+        <w:rPr>
+          <w:sz w:val="24"/>
+          <w:szCs w:val="28"/>
+        </w:rPr>
+      </w:pPr>
+      <w:r>
+        <w:rPr>
+          <w:sz w:val="24"/>
+          <w:szCs w:val="28"/>
+        </w:rPr>
+        <w:t>D</w:t>
+      </w:r>
+      <w:r>
+        <w:rPr>
+          <w:sz w:val="24"/>
+          <w:szCs w:val="28"/>
+          <w:vertAlign w:val="subscript"/>
+        </w:rPr>
+        <w:t>p</w:t>
+      </w:r>
+      <w:r>
+        <w:rPr>
+          <w:sz w:val="24"/>
+          <w:szCs w:val="28"/>
+        </w:rPr>
+        <w:t xml:space="preserve"> = </w:t>
+      </w:r>
+      <w:r>
+        <w:rPr>
+          <w:rFonts w:ascii="IRNazanin" w:hAnsi="IRNazanin"/>
+          <w:sz w:val="24"/>
+          <w:szCs w:val="28"/>
+        </w:rPr>
+        <w:t>□</w:t>
+      </w:r>
+      <w:r>
+        <w:rPr>
+          <w:sz w:val="24"/>
+          <w:szCs w:val="28"/>
+          <w:vertAlign w:val="subscript"/>
+        </w:rPr>
+        <w:t>p</w:t>
+      </w:r>
+      <w:r>
+        <w:rPr>
+          <w:sz w:val="24"/>
+          <w:szCs w:val="28"/>
+        </w:rPr>
+        <w:t>D</w:t>
+      </w:r>
+    </w:p>
+    <w:tbl>
+      <w:tblPr>
+        <w:tblStyle w:val="TableGrid"/>
+        <w:tblW w:w="0" w:type="auto"/>
+        <w:tblInd w:w="1413" w:type="dxa"/>
+        <w:tblLook w:val="04A0" w:firstRow="1" w:lastRow="0" w:firstColumn="1" w:lastColumn="0" w:noHBand="0" w:noVBand="1"/>
+      </w:tblPr>
+      <w:tblGrid>
+        <w:gridCol w:w="2835"/>
+        <w:gridCol w:w="3827"/>
+      </w:tblGrid>
+      <w:tr>
+        <w:tc>
+          <w:tcPr>
+            <w:tcW w:w="2835" w:type="dxa"/>
+          </w:tcPr>
+          <w:p>
+            <w:pPr>
+              <w:bidi w:val="0"/>
+              <w:ind w:firstLine="0"/>
+              <w:rPr>
+                <w:szCs w:val="24"/>
+              </w:rPr>
+            </w:pPr>
+            <w:r>
+              <w:rPr>
+                <w:szCs w:val="24"/>
+              </w:rPr>
+              <w:t>Plan and requirements</w:t>
+            </w:r>
+          </w:p>
+        </w:tc>
+        <w:tc>
+          <w:tcPr>
+            <w:tcW w:w="3827" w:type="dxa"/>
+          </w:tcPr>
+          <w:p>
+            <w:pPr>
+              <w:bidi w:val="0"/>
+              <w:ind w:firstLine="0"/>
+              <w:rPr>
+                <w:szCs w:val="24"/>
+              </w:rPr>
+            </w:pPr>
+            <w:r>
+              <w:rPr>
+                <w:szCs w:val="24"/>
+              </w:rPr>
+              <w:t>3.</w:t>
+            </w:r>
+            <w:r>
+              <w:rPr>
+                <w:szCs w:val="24"/>
+              </w:rPr>
+              <w:t>177</w:t>
+            </w:r>
+            <w:r>
+              <w:rPr>
+                <w:szCs w:val="24"/>
+              </w:rPr>
+              <w:t>*0.10 = 0.3</w:t>
+            </w:r>
+            <w:r>
+              <w:rPr>
+                <w:szCs w:val="24"/>
+              </w:rPr>
+              <w:t>17</w:t>
+            </w:r>
+            <w:r>
+              <w:rPr>
+                <w:szCs w:val="24"/>
+              </w:rPr>
+              <w:t xml:space="preserve"> M = 1</w:t>
+            </w:r>
+            <w:r>
+              <w:rPr>
+                <w:szCs w:val="24"/>
+              </w:rPr>
+              <w:t>0</w:t>
+            </w:r>
+            <w:r>
+              <w:rPr>
+                <w:szCs w:val="24"/>
+              </w:rPr>
+              <w:t xml:space="preserve"> D</w:t>
+            </w:r>
+          </w:p>
+        </w:tc>
+      </w:tr>
+      <w:tr>
+        <w:tc>
+          <w:tcPr>
+            <w:tcW w:w="2835" w:type="dxa"/>
+          </w:tcPr>
+          <w:p>
+            <w:pPr>
+              <w:bidi w:val="0"/>
+              <w:ind w:firstLine="0"/>
+              <w:rPr>
+                <w:szCs w:val="24"/>
+              </w:rPr>
+            </w:pPr>
+            <w:r>
+              <w:rPr>
+                <w:szCs w:val="24"/>
+              </w:rPr>
+              <w:t>System Design</w:t>
+            </w:r>
+          </w:p>
+        </w:tc>
+        <w:tc>
+          <w:tcPr>
+            <w:tcW w:w="3827" w:type="dxa"/>
+          </w:tcPr>
+          <w:p>
+            <w:pPr>
+              <w:bidi w:val="0"/>
+              <w:ind w:firstLine="0"/>
+              <w:rPr>
+                <w:szCs w:val="24"/>
+              </w:rPr>
+            </w:pPr>
+            <w:r>
+              <w:rPr>
+                <w:szCs w:val="24"/>
+              </w:rPr>
+              <w:t>3.</w:t>
+            </w:r>
+            <w:r>
+              <w:rPr>
+                <w:szCs w:val="24"/>
+              </w:rPr>
+              <w:t>177</w:t>
+            </w:r>
+            <w:r>
+              <w:rPr>
+                <w:szCs w:val="24"/>
+              </w:rPr>
+              <w:t>*0.19 = 0.</w:t>
+            </w:r>
+            <w:r>
+              <w:rPr>
+                <w:szCs w:val="24"/>
+              </w:rPr>
+              <w:t>76</w:t>
+            </w:r>
+            <w:r>
+              <w:rPr>
+                <w:szCs w:val="24"/>
+              </w:rPr>
+              <w:t xml:space="preserve"> M = </w:t>
+            </w:r>
+            <w:r>
+              <w:rPr>
+                <w:szCs w:val="24"/>
+              </w:rPr>
+              <w:t>23</w:t>
+            </w:r>
+            <w:r>
+              <w:rPr>
+                <w:szCs w:val="24"/>
+              </w:rPr>
+              <w:t xml:space="preserve"> D</w:t>
+            </w:r>
+          </w:p>
+        </w:tc>
+      </w:tr>
+      <w:tr>
+        <w:tc>
+          <w:tcPr>
+            <w:tcW w:w="2835" w:type="dxa"/>
+          </w:tcPr>
+          <w:p>
+            <w:pPr>
+              <w:bidi w:val="0"/>
+              <w:ind w:firstLine="0"/>
+              <w:rPr>
+                <w:szCs w:val="24"/>
+              </w:rPr>
+            </w:pPr>
+            <w:r>
+              <w:rPr>
+                <w:szCs w:val="24"/>
+              </w:rPr>
+              <w:t>Detail Design</w:t>
+            </w:r>
+          </w:p>
+        </w:tc>
+        <w:tc>
+          <w:tcPr>
+            <w:tcW w:w="3827" w:type="dxa"/>
+          </w:tcPr>
+          <w:p>
+            <w:pPr>
+              <w:bidi w:val="0"/>
+              <w:ind w:firstLine="0"/>
+              <w:rPr>
+                <w:szCs w:val="24"/>
+              </w:rPr>
+            </w:pPr>
+            <w:r>
+              <w:rPr>
+                <w:szCs w:val="24"/>
+              </w:rPr>
+              <w:t>3.</w:t>
+            </w:r>
+            <w:r>
+              <w:rPr>
+                <w:szCs w:val="24"/>
+              </w:rPr>
+              <w:t>177</w:t>
+            </w:r>
+            <w:r>
+              <w:rPr>
+                <w:szCs w:val="24"/>
+              </w:rPr>
+              <w:t>*0.24 = 0.</w:t>
+            </w:r>
+            <w:r>
+              <w:rPr>
+                <w:szCs w:val="24"/>
+              </w:rPr>
+              <w:t>76</w:t>
+            </w:r>
+            <w:r>
+              <w:rPr>
+                <w:szCs w:val="24"/>
+              </w:rPr>
+              <w:t xml:space="preserve"> M = </w:t>
+            </w:r>
+            <w:r>
+              <w:rPr>
+                <w:szCs w:val="24"/>
+              </w:rPr>
+              <w:t>23</w:t>
+            </w:r>
+            <w:r>
+              <w:rPr>
+                <w:szCs w:val="24"/>
+              </w:rPr>
+              <w:t xml:space="preserve"> D</w:t>
+            </w:r>
+          </w:p>
+        </w:tc>
+      </w:tr>
+      <w:tr>
+        <w:tc>
+          <w:tcPr>
+            <w:tcW w:w="2835" w:type="dxa"/>
+          </w:tcPr>
+          <w:p>
+            <w:pPr>
+              <w:bidi w:val="0"/>
+              <w:ind w:firstLine="0"/>
+              <w:rPr>
+                <w:szCs w:val="24"/>
+              </w:rPr>
+            </w:pPr>
+            <w:r>
+              <w:rPr>
+                <w:szCs w:val="24"/>
+              </w:rPr>
+              <w:lastRenderedPageBreak/>
+              <w:t>Module Code and Test</w:t>
+            </w:r>
+          </w:p>
+        </w:tc>
+        <w:tc>
+          <w:tcPr>
+            <w:tcW w:w="3827" w:type="dxa"/>
+          </w:tcPr>
+          <w:p>
+            <w:pPr>
+              <w:bidi w:val="0"/>
+              <w:ind w:firstLine="0"/>
+              <w:rPr>
+                <w:szCs w:val="24"/>
+              </w:rPr>
+            </w:pPr>
+            <w:r>
+              <w:rPr>
+                <w:szCs w:val="24"/>
+              </w:rPr>
+              <w:t>3.</w:t>
+            </w:r>
+            <w:r>
+              <w:rPr>
+                <w:szCs w:val="24"/>
+              </w:rPr>
+              <w:t>177</w:t>
+            </w:r>
+            <w:r>
+              <w:rPr>
+                <w:szCs w:val="24"/>
+              </w:rPr>
+              <w:t>*0.39 = 1.</w:t>
+            </w:r>
+            <w:r>
+              <w:rPr>
+                <w:szCs w:val="24"/>
+              </w:rPr>
+              <w:t>23</w:t>
+            </w:r>
+            <w:r>
+              <w:rPr>
+                <w:szCs w:val="24"/>
+              </w:rPr>
+              <w:t xml:space="preserve"> M = </w:t>
+            </w:r>
+            <w:r>
+              <w:rPr>
+                <w:szCs w:val="24"/>
+              </w:rPr>
+              <w:t>37</w:t>
+            </w:r>
+            <w:r>
+              <w:rPr>
+                <w:szCs w:val="24"/>
+              </w:rPr>
+              <w:t xml:space="preserve"> D</w:t>
+            </w:r>
+          </w:p>
+        </w:tc>
+      </w:tr>
+      <w:tr>
+        <w:tc>
+          <w:tcPr>
+            <w:tcW w:w="2835" w:type="dxa"/>
+          </w:tcPr>
+          <w:p>
+            <w:pPr>
+              <w:bidi w:val="0"/>
+              <w:ind w:firstLine="0"/>
+              <w:rPr>
+                <w:szCs w:val="24"/>
+              </w:rPr>
+            </w:pPr>
+            <w:r>
+              <w:rPr>
+                <w:szCs w:val="24"/>
+              </w:rPr>
+              <w:t>Integration and Test</w:t>
+            </w:r>
+          </w:p>
+        </w:tc>
+        <w:tc>
+          <w:tcPr>
+            <w:tcW w:w="3827" w:type="dxa"/>
+          </w:tcPr>
+          <w:p>
+            <w:pPr>
+              <w:bidi w:val="0"/>
+              <w:ind w:firstLine="0"/>
+              <w:rPr>
+                <w:szCs w:val="24"/>
+              </w:rPr>
+            </w:pPr>
+            <w:r>
+              <w:rPr>
+                <w:szCs w:val="24"/>
+              </w:rPr>
+              <w:t>3.</w:t>
+            </w:r>
+            <w:r>
+              <w:rPr>
+                <w:szCs w:val="24"/>
+              </w:rPr>
+              <w:t>177</w:t>
+            </w:r>
+            <w:r>
+              <w:rPr>
+                <w:szCs w:val="24"/>
+              </w:rPr>
+              <w:t>*0.18 = 0.</w:t>
+            </w:r>
+            <w:r>
+              <w:rPr>
+                <w:szCs w:val="24"/>
+              </w:rPr>
+              <w:t>57</w:t>
+            </w:r>
+            <w:r>
+              <w:rPr>
+                <w:szCs w:val="24"/>
+              </w:rPr>
+              <w:t xml:space="preserve"> M = 17 D</w:t>
+            </w:r>
+          </w:p>
+        </w:tc>
+      </w:tr>
+    </w:tbl>
+    <w:p>
+      <w:pPr>
+        <w:bidi w:val="0"/>
+        <w:rPr>
+          <w:sz w:val="24"/>
+          <w:szCs w:val="28"/>
+        </w:rPr>
+      </w:pPr>
+      <w:r>
+        <w:rPr>
+          <w:sz w:val="24"/>
+          <w:szCs w:val="28"/>
+        </w:rPr>
+        <w:t>SS = E/D persons</w:t>
+      </w:r>
+      <w:r>
+        <w:rPr>
+          <w:sz w:val="24"/>
+          <w:szCs w:val="28"/>
+        </w:rPr>
+        <w:t xml:space="preserve"> = </w:t>
+      </w:r>
+      <w:r>
+        <w:rPr>
+          <w:sz w:val="24"/>
+          <w:szCs w:val="28"/>
+        </w:rPr>
+        <w:t>1.880</w:t>
+      </w:r>
+      <w:r>
+        <w:rPr>
+          <w:sz w:val="24"/>
+          <w:szCs w:val="28"/>
+        </w:rPr>
+        <w:t xml:space="preserve"> / 3.</w:t>
+      </w:r>
+      <w:r>
+        <w:rPr>
+          <w:sz w:val="24"/>
+          <w:szCs w:val="28"/>
+        </w:rPr>
+        <w:t>177</w:t>
+      </w:r>
+      <w:r>
+        <w:rPr>
+          <w:sz w:val="24"/>
+          <w:szCs w:val="28"/>
+        </w:rPr>
+        <w:t xml:space="preserve"> = 0.</w:t>
+      </w:r>
+      <w:r>
+        <w:rPr>
+          <w:sz w:val="24"/>
+          <w:szCs w:val="28"/>
+        </w:rPr>
+        <w:t>591</w:t>
+      </w:r>
+    </w:p>
+    <w:p>
+      <w:pPr>
+        <w:bidi w:val="0"/>
+        <w:rPr>
+          <w:rFonts w:hint="cs"/>
+          <w:rtl/>
+        </w:rPr>
+      </w:pPr>
+      <w:r>
+        <w:rPr>
+          <w:sz w:val="24"/>
+          <w:szCs w:val="28"/>
+        </w:rPr>
+        <w:t>P = KLOC/E</w:t>
+      </w:r>
+      <w:r>
+        <w:rPr>
+          <w:sz w:val="24"/>
+          <w:szCs w:val="28"/>
+        </w:rPr>
+        <w:t xml:space="preserve"> = 0.</w:t>
+      </w:r>
+      <w:r>
+        <w:rPr>
+          <w:sz w:val="24"/>
+          <w:szCs w:val="28"/>
+        </w:rPr>
+        <w:t>423</w:t>
+      </w:r>
+      <w:r>
+        <w:rPr>
+          <w:sz w:val="24"/>
+          <w:szCs w:val="28"/>
+        </w:rPr>
+        <w:t xml:space="preserve"> / </w:t>
+      </w:r>
+      <w:r>
+        <w:rPr>
+          <w:sz w:val="24"/>
+          <w:szCs w:val="28"/>
+        </w:rPr>
+        <w:t>1.880</w:t>
+      </w:r>
+      <w:r>
+        <w:rPr>
+          <w:sz w:val="24"/>
+          <w:szCs w:val="28"/>
+        </w:rPr>
+        <w:t xml:space="preserve"> = 0.22</w:t>
+      </w:r>
+      <w:r>
+        <w:rPr>
+          <w:sz w:val="24"/>
+          <w:szCs w:val="28"/>
+        </w:rPr>
+        <w:t>5</w:t>
+      </w:r>
     </w:p>
     <w:p>
       <w:pPr>
         <w:pStyle w:val="Heading2"/>
         <w:rPr>
+          <w:rtl/>
+        </w:rPr>
+      </w:pPr>
+      <w:r>
+        <w:rPr>
           <w:rFonts w:hint="cs"/>
           <w:rtl/>
         </w:rPr>
-      </w:pPr>
-      <w:r>
-        <w:rPr>
-          <w:rFonts w:hint="cs"/>
-          <w:rtl/>
-        </w:rPr>
-        <w:lastRenderedPageBreak/>
         <w:t>افزودن خرج جدید:</w:t>
       </w:r>
     </w:p>
@@ -8986,6 +10983,7 @@
       <w:pPr>
         <w:pStyle w:val="Heading3"/>
         <w:rPr>
+          <w:rFonts w:hint="cs"/>
           <w:rtl/>
         </w:rPr>
       </w:pPr>
@@ -9083,7 +11081,7 @@
           </mc:Choice>
           <mc:Fallback>
             <w:pict>
-              <v:shape w14:anchorId="415ECCBA" id="Text Box 51" o:spid="_x0000_s1056" type="#_x0000_t202" style="position:absolute;left:0;text-align:left;margin-left:358.8pt;margin-top:131.7pt;width:52.85pt;height:28.3pt;z-index:251772928;visibility:visible;mso-wrap-style:square;mso-width-percent:0;mso-height-percent:0;mso-wrap-distance-left:9pt;mso-wrap-distance-top:0;mso-wrap-distance-right:9pt;mso-wrap-distance-bottom:0;mso-position-horizontal:absolute;mso-position-horizontal-relative:text;mso-position-vertical:absolute;mso-position-vertical-relative:text;mso-width-percent:0;mso-height-percent:0;mso-width-relative:margin;mso-height-relative:margin;v-text-anchor:top" o:gfxdata="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" filled="f" stroked="f" strokeweight=".5pt">
+              <v:shape w14:anchorId="415ECCBA" id="Text Box 51" o:spid="_x0000_s1063" type="#_x0000_t202" style="position:absolute;left:0;text-align:left;margin-left:358.8pt;margin-top:131.7pt;width:52.85pt;height:28.3pt;z-index:251772928;visibility:visible;mso-wrap-style:square;mso-width-percent:0;mso-height-percent:0;mso-wrap-distance-left:9pt;mso-wrap-distance-top:0;mso-wrap-distance-right:9pt;mso-wrap-distance-bottom:0;mso-position-horizontal:absolute;mso-position-horizontal-relative:text;mso-position-vertical:absolute;mso-position-vertical-relative:text;mso-width-percent:0;mso-height-percent:0;mso-width-relative:margin;mso-height-relative:margin;v-text-anchor:top" o:gfxdata="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" filled="f" stroked="f" strokeweight=".5pt">
                 <v:textbox>
                   <w:txbxContent>
                     <w:p>
@@ -9184,7 +11182,7 @@
           </mc:Choice>
           <mc:Fallback>
             <w:pict>
-              <v:shape w14:anchorId="0784D909" id="Text Box 52" o:spid="_x0000_s1057" type="#_x0000_t202" style="position:absolute;left:0;text-align:left;margin-left:78.2pt;margin-top:125.65pt;width:52.85pt;height:28.25pt;z-index:251770880;visibility:visible;mso-wrap-style:square;mso-width-percent:0;mso-height-percent:0;mso-wrap-distance-left:9pt;mso-wrap-distance-top:0;mso-wrap-distance-right:9pt;mso-wrap-distance-bottom:0;mso-position-horizontal:absolute;mso-position-horizontal-relative:text;mso-position-vertical:absolute;mso-position-vertical-relative:text;mso-width-percent:0;mso-height-percent:0;mso-width-relative:margin;mso-height-relative:margin;v-text-anchor:top" o:gfxdata="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" filled="f" stroked="f" strokeweight=".5pt">
+              <v:shape w14:anchorId="0784D909" id="Text Box 52" o:spid="_x0000_s1064" type="#_x0000_t202" style="position:absolute;left:0;text-align:left;margin-left:78.2pt;margin-top:125.65pt;width:52.85pt;height:28.25pt;z-index:251770880;visibility:visible;mso-wrap-style:square;mso-width-percent:0;mso-height-percent:0;mso-wrap-distance-left:9pt;mso-wrap-distance-top:0;mso-wrap-distance-right:9pt;mso-wrap-distance-bottom:0;mso-position-horizontal:absolute;mso-position-horizontal-relative:text;mso-position-vertical:absolute;mso-position-vertical-relative:text;mso-width-percent:0;mso-height-percent:0;mso-width-relative:margin;mso-height-relative:margin;v-text-anchor:top" o:gfxdata="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" filled="f" stroked="f" strokeweight=".5pt">
                 <v:textbox>
                   <w:txbxContent>
                     <w:p>
@@ -9285,7 +11283,7 @@
           </mc:Choice>
           <mc:Fallback>
             <w:pict>
-              <v:shape w14:anchorId="6A4C8E80" id="Text Box 53" o:spid="_x0000_s1058" type="#_x0000_t202" style="position:absolute;left:0;text-align:left;margin-left:129.15pt;margin-top:125.65pt;width:52.85pt;height:28.25pt;z-index:251771904;visibility:visible;mso-wrap-style:square;mso-width-percent:0;mso-height-percent:0;mso-wrap-distance-left:9pt;mso-wrap-distance-top:0;mso-wrap-distance-right:9pt;mso-wrap-distance-bottom:0;mso-position-horizontal:absolute;mso-position-horizontal-relative:text;mso-position-vertical:absolute;mso-position-vertical-relative:text;mso-width-percent:0;mso-height-percent:0;mso-width-relative:margin;mso-height-relative:margin;v-text-anchor:top" o:gfxdata="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" filled="f" stroked="f" strokeweight=".5pt">
+              <v:shape w14:anchorId="6A4C8E80" id="Text Box 53" o:spid="_x0000_s1065" type="#_x0000_t202" style="position:absolute;left:0;text-align:left;margin-left:129.15pt;margin-top:125.65pt;width:52.85pt;height:28.25pt;z-index:251771904;visibility:visible;mso-wrap-style:square;mso-width-percent:0;mso-height-percent:0;mso-wrap-distance-left:9pt;mso-wrap-distance-top:0;mso-wrap-distance-right:9pt;mso-wrap-distance-bottom:0;mso-position-horizontal:absolute;mso-position-horizontal-relative:text;mso-position-vertical:absolute;mso-position-vertical-relative:text;mso-width-percent:0;mso-height-percent:0;mso-width-relative:margin;mso-height-relative:margin;v-text-anchor:top" o:gfxdata="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" filled="f" stroked="f" strokeweight=".5pt">
                 <v:textbox>
                   <w:txbxContent>
                     <w:p>
@@ -9386,7 +11384,7 @@
           </mc:Choice>
           <mc:Fallback>
             <w:pict>
-              <v:shape w14:anchorId="28564DCF" id="Text Box 62" o:spid="_x0000_s1059" type="#_x0000_t202" style="position:absolute;left:0;text-align:left;margin-left:358pt;margin-top:80pt;width:52.85pt;height:28.3pt;z-index:251769856;visibility:visible;mso-wrap-style:square;mso-width-percent:0;mso-height-percent:0;mso-wrap-distance-left:9pt;mso-wrap-distance-top:0;mso-wrap-distance-right:9pt;mso-wrap-distance-bottom:0;mso-position-horizontal:absolute;mso-position-horizontal-relative:text;mso-position-vertical:absolute;mso-position-vertical-relative:text;mso-width-percent:0;mso-height-percent:0;mso-width-relative:margin;mso-height-relative:margin;v-text-anchor:top" o:gfxdata="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" filled="f" stroked="f" strokeweight=".5pt">
+              <v:shape w14:anchorId="28564DCF" id="Text Box 62" o:spid="_x0000_s1066" type="#_x0000_t202" style="position:absolute;left:0;text-align:left;margin-left:358pt;margin-top:80pt;width:52.85pt;height:28.3pt;z-index:251769856;visibility:visible;mso-wrap-style:square;mso-width-percent:0;mso-height-percent:0;mso-wrap-distance-left:9pt;mso-wrap-distance-top:0;mso-wrap-distance-right:9pt;mso-wrap-distance-bottom:0;mso-position-horizontal:absolute;mso-position-horizontal-relative:text;mso-position-vertical:absolute;mso-position-vertical-relative:text;mso-width-percent:0;mso-height-percent:0;mso-width-relative:margin;mso-height-relative:margin;v-text-anchor:top" o:gfxdata="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" filled="f" stroked="f" strokeweight=".5pt">
                 <v:textbox>
                   <w:txbxContent>
                     <w:p>
@@ -9487,7 +11485,7 @@
           </mc:Choice>
           <mc:Fallback>
             <w:pict>
-              <v:shape w14:anchorId="4E4CFC00" id="Text Box 63" o:spid="_x0000_s1060" type="#_x0000_t202" style="position:absolute;left:0;text-align:left;margin-left:311.75pt;margin-top:80pt;width:52.85pt;height:28.3pt;z-index:251768832;visibility:visible;mso-wrap-style:square;mso-width-percent:0;mso-height-percent:0;mso-wrap-distance-left:9pt;mso-wrap-distance-top:0;mso-wrap-distance-right:9pt;mso-wrap-distance-bottom:0;mso-position-horizontal:absolute;mso-position-horizontal-relative:text;mso-position-vertical:absolute;mso-position-vertical-relative:text;mso-width-percent:0;mso-height-percent:0;mso-width-relative:margin;mso-height-relative:margin;v-text-anchor:top" o:gfxdata="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" filled="f" stroked="f" strokeweight=".5pt">
+              <v:shape w14:anchorId="4E4CFC00" id="Text Box 63" o:spid="_x0000_s1067" type="#_x0000_t202" style="position:absolute;left:0;text-align:left;margin-left:311.75pt;margin-top:80pt;width:52.85pt;height:28.3pt;z-index:251768832;visibility:visible;mso-wrap-style:square;mso-width-percent:0;mso-height-percent:0;mso-wrap-distance-left:9pt;mso-wrap-distance-top:0;mso-wrap-distance-right:9pt;mso-wrap-distance-bottom:0;mso-position-horizontal:absolute;mso-position-horizontal-relative:text;mso-position-vertical:absolute;mso-position-vertical-relative:text;mso-width-percent:0;mso-height-percent:0;mso-width-relative:margin;mso-height-relative:margin;v-text-anchor:top" o:gfxdata="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" filled="f" stroked="f" strokeweight=".5pt">
                 <v:textbox>
                   <w:txbxContent>
                     <w:p>
@@ -9588,7 +11586,7 @@
           </mc:Choice>
           <mc:Fallback>
             <w:pict>
-              <v:shape w14:anchorId="2C1B7450" id="Text Box 65" o:spid="_x0000_s1061" type="#_x0000_t202" style="position:absolute;left:0;text-align:left;margin-left:257.8pt;margin-top:80pt;width:52.85pt;height:28.3pt;z-index:251767808;visibility:visible;mso-wrap-style:square;mso-width-percent:0;mso-height-percent:0;mso-wrap-distance-left:9pt;mso-wrap-distance-top:0;mso-wrap-distance-right:9pt;mso-wrap-distance-bottom:0;mso-position-horizontal:absolute;mso-position-horizontal-relative:text;mso-position-vertical:absolute;mso-position-vertical-relative:text;mso-width-percent:0;mso-height-percent:0;mso-width-relative:margin;mso-height-relative:margin;v-text-anchor:top" o:gfxdata="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" filled="f" stroked="f" strokeweight=".5pt">
+              <v:shape w14:anchorId="2C1B7450" id="Text Box 65" o:spid="_x0000_s1068" type="#_x0000_t202" style="position:absolute;left:0;text-align:left;margin-left:257.8pt;margin-top:80pt;width:52.85pt;height:28.3pt;z-index:251767808;visibility:visible;mso-wrap-style:square;mso-width-percent:0;mso-height-percent:0;mso-wrap-distance-left:9pt;mso-wrap-distance-top:0;mso-wrap-distance-right:9pt;mso-wrap-distance-bottom:0;mso-position-horizontal:absolute;mso-position-horizontal-relative:text;mso-position-vertical:absolute;mso-position-vertical-relative:text;mso-width-percent:0;mso-height-percent:0;mso-width-relative:margin;mso-height-relative:margin;v-text-anchor:top" o:gfxdata="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" filled="f" stroked="f" strokeweight=".5pt">
                 <v:textbox>
                   <w:txbxContent>
                     <w:p>
@@ -9689,7 +11687,7 @@
           </mc:Choice>
           <mc:Fallback>
             <w:pict>
-              <v:shape w14:anchorId="12F7DAF1" id="Text Box 66" o:spid="_x0000_s1062" type="#_x0000_t202" style="position:absolute;left:0;text-align:left;margin-left:360.25pt;margin-top:197.4pt;width:52.85pt;height:28.25pt;z-index:251766784;visibility:visible;mso-wrap-style:square;mso-width-percent:0;mso-height-percent:0;mso-wrap-distance-left:9pt;mso-wrap-distance-top:0;mso-wrap-distance-right:9pt;mso-wrap-distance-bottom:0;mso-position-horizontal:absolute;mso-position-horizontal-relative:text;mso-position-vertical:absolute;mso-position-vertical-relative:text;mso-width-percent:0;mso-height-percent:0;mso-width-relative:margin;mso-height-relative:margin;v-text-anchor:top" o:gfxdata="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" filled="f" stroked="f" strokeweight=".5pt">
+              <v:shape w14:anchorId="12F7DAF1" id="Text Box 66" o:spid="_x0000_s1069" type="#_x0000_t202" style="position:absolute;left:0;text-align:left;margin-left:360.25pt;margin-top:197.4pt;width:52.85pt;height:28.25pt;z-index:251766784;visibility:visible;mso-wrap-style:square;mso-width-percent:0;mso-height-percent:0;mso-wrap-distance-left:9pt;mso-wrap-distance-top:0;mso-wrap-distance-right:9pt;mso-wrap-distance-bottom:0;mso-position-horizontal:absolute;mso-position-horizontal-relative:text;mso-position-vertical:absolute;mso-position-vertical-relative:text;mso-width-percent:0;mso-height-percent:0;mso-width-relative:margin;mso-height-relative:margin;v-text-anchor:top" o:gfxdata="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" filled="f" stroked="f" strokeweight=".5pt">
                 <v:textbox>
                   <w:txbxContent>
                     <w:p>
@@ -9950,28 +11948,7 @@
           <w:sz w:val="24"/>
           <w:szCs w:val="28"/>
         </w:rPr>
-        <w:t>2.5 * (2.</w:t>
-      </w:r>
-      <w:r>
-        <w:rPr>
-          <w:sz w:val="24"/>
-          <w:szCs w:val="28"/>
-        </w:rPr>
-        <w:t>472</w:t>
-      </w:r>
-      <w:r>
-        <w:rPr>
-          <w:sz w:val="24"/>
-          <w:szCs w:val="28"/>
-        </w:rPr>
-        <w:t>)^0.38 = 3.</w:t>
-      </w:r>
-      <w:r>
-        <w:rPr>
-          <w:sz w:val="24"/>
-          <w:szCs w:val="28"/>
-        </w:rPr>
-        <w:t>52</w:t>
+        <w:t>2.5 * (2.472)^0.38 = 3.52</w:t>
       </w:r>
       <w:r>
         <w:rPr>
@@ -10474,6 +12451,7 @@
           <w:sz w:val="24"/>
           <w:szCs w:val="28"/>
         </w:rPr>
+        <w:lastRenderedPageBreak/>
         <w:t>D</w:t>
       </w:r>
       <w:r>
@@ -10681,7 +12659,6 @@
               <w:rPr>
                 <w:szCs w:val="24"/>
               </w:rPr>
-              <w:lastRenderedPageBreak/>
               <w:t>Detail Design</w:t>
             </w:r>
           </w:p>
@@ -10962,10 +12939,8 @@
       <w:pPr>
         <w:bidi w:val="0"/>
         <w:rPr>
-          <w:rFonts w:hint="cs"/>
-          <w:sz w:val="24"/>
-          <w:szCs w:val="28"/>
-          <w:rtl/>
+          <w:sz w:val="24"/>
+          <w:szCs w:val="28"/>
         </w:rPr>
       </w:pPr>
       <w:r>
@@ -11022,7 +12997,6 @@
       <w:pPr>
         <w:pStyle w:val="Heading2"/>
         <w:rPr>
-          <w:rFonts w:hint="cs"/>
           <w:rtl/>
         </w:rPr>
       </w:pPr>
@@ -11038,24 +13012,1118 @@
       <w:pPr>
         <w:pStyle w:val="Heading3"/>
         <w:rPr>
+          <w:rFonts w:hint="cs"/>
           <w:rtl/>
         </w:rPr>
       </w:pPr>
       <w:r>
-        <w:t>FP</w:t>
-      </w:r>
-      <w:r>
-        <w:rPr>
-          <w:rFonts w:hint="cs"/>
-          <w:rtl/>
-        </w:rPr>
-        <w:t>:</w:t>
+        <w:t>FP:</w:t>
+      </w:r>
+    </w:p>
+    <w:p>
+      <w:pPr>
+        <w:rPr>
+          <w:rtl/>
+        </w:rPr>
+      </w:pPr>
+      <w:r>
+        <w:rPr>
+          <w:noProof/>
+          <w:rtl/>
+          <w:lang w:val="fa-IR"/>
+        </w:rPr>
+        <mc:AlternateContent>
+          <mc:Choice Requires="wps">
+            <w:drawing>
+              <wp:anchor distT="0" distB="0" distL="114300" distR="114300" simplePos="0" relativeHeight="251790336" behindDoc="0" locked="0" layoutInCell="1" allowOverlap="1" wp14:anchorId="7B952AF3" wp14:editId="7230E913">
+                <wp:simplePos x="0" y="0"/>
+                <wp:positionH relativeFrom="column">
+                  <wp:posOffset>998855</wp:posOffset>
+                </wp:positionH>
+                <wp:positionV relativeFrom="paragraph">
+                  <wp:posOffset>1962150</wp:posOffset>
+                </wp:positionV>
+                <wp:extent cx="671195" cy="358775"/>
+                <wp:effectExtent l="0" t="0" r="0" b="3175"/>
+                <wp:wrapNone/>
+                <wp:docPr id="60" name="Text Box 60"/>
+                <wp:cNvGraphicFramePr/>
+                <a:graphic xmlns:a="http://schemas.openxmlformats.org/drawingml/2006/main">
+                  <a:graphicData uri="http://schemas.microsoft.com/office/word/2010/wordprocessingShape">
+                    <wps:wsp>
+                      <wps:cNvSpPr txBox="1"/>
+                      <wps:spPr>
+                        <a:xfrm>
+                          <a:off x="0" y="0"/>
+                          <a:ext cx="671195" cy="358775"/>
+                        </a:xfrm>
+                        <a:prstGeom prst="rect">
+                          <a:avLst/>
+                        </a:prstGeom>
+                        <a:noFill/>
+                        <a:ln w="6350">
+                          <a:noFill/>
+                        </a:ln>
+                      </wps:spPr>
+                      <wps:txbx>
+                        <w:txbxContent>
+                          <w:p>
+                            <w:pPr>
+                              <w:bidi w:val="0"/>
+                              <w:rPr>
+                                <w:color w:val="FF0000"/>
+                              </w:rPr>
+                            </w:pPr>
+                            <w:r>
+                              <w:rPr>
+                                <w:color w:val="FF0000"/>
+                              </w:rPr>
+                              <w:t>1</w:t>
+                            </w:r>
+                          </w:p>
+                        </w:txbxContent>
+                      </wps:txbx>
+                      <wps:bodyPr rot="0" spcFirstLastPara="0" vertOverflow="overflow" horzOverflow="overflow" vert="horz" wrap="square" lIns="91440" tIns="45720" rIns="91440" bIns="45720" numCol="1" spcCol="0" rtlCol="1" fromWordArt="0" anchor="t" anchorCtr="0" forceAA="0" compatLnSpc="1">
+                        <a:prstTxWarp prst="textNoShape">
+                          <a:avLst/>
+                        </a:prstTxWarp>
+                        <a:noAutofit/>
+                      </wps:bodyPr>
+                    </wps:wsp>
+                  </a:graphicData>
+                </a:graphic>
+                <wp14:sizeRelH relativeFrom="margin">
+                  <wp14:pctWidth>0</wp14:pctWidth>
+                </wp14:sizeRelH>
+                <wp14:sizeRelV relativeFrom="margin">
+                  <wp14:pctHeight>0</wp14:pctHeight>
+                </wp14:sizeRelV>
+              </wp:anchor>
+            </w:drawing>
+          </mc:Choice>
+          <mc:Fallback>
+            <w:pict>
+              <v:shape w14:anchorId="7B952AF3" id="Text Box 60" o:spid="_x0000_s1070" type="#_x0000_t202" style="position:absolute;left:0;text-align:left;margin-left:78.65pt;margin-top:154.5pt;width:52.85pt;height:28.25pt;z-index:251790336;visibility:visible;mso-wrap-style:square;mso-width-percent:0;mso-height-percent:0;mso-wrap-distance-left:9pt;mso-wrap-distance-top:0;mso-wrap-distance-right:9pt;mso-wrap-distance-bottom:0;mso-position-horizontal:absolute;mso-position-horizontal-relative:text;mso-position-vertical:absolute;mso-position-vertical-relative:text;mso-width-percent:0;mso-height-percent:0;mso-width-relative:margin;mso-height-relative:margin;v-text-anchor:top" o:gfxdata="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" filled="f" stroked="f" strokeweight=".5pt">
+                <v:textbox>
+                  <w:txbxContent>
+                    <w:p>
+                      <w:pPr>
+                        <w:bidi w:val="0"/>
+                        <w:rPr>
+                          <w:color w:val="FF0000"/>
+                        </w:rPr>
+                      </w:pPr>
+                      <w:r>
+                        <w:rPr>
+                          <w:color w:val="FF0000"/>
+                        </w:rPr>
+                        <w:t>1</w:t>
+                      </w:r>
+                    </w:p>
+                  </w:txbxContent>
+                </v:textbox>
+              </v:shape>
+            </w:pict>
+          </mc:Fallback>
+        </mc:AlternateContent>
+      </w:r>
+      <w:r>
+        <w:rPr>
+          <w:noProof/>
+          <w:rtl/>
+          <w:lang w:val="fa-IR"/>
+        </w:rPr>
+        <mc:AlternateContent>
+          <mc:Choice Requires="wps">
+            <w:drawing>
+              <wp:anchor distT="0" distB="0" distL="114300" distR="114300" simplePos="0" relativeHeight="251791360" behindDoc="0" locked="0" layoutInCell="1" allowOverlap="1" wp14:anchorId="300575FA" wp14:editId="2B68E549">
+                <wp:simplePos x="0" y="0"/>
+                <wp:positionH relativeFrom="column">
+                  <wp:posOffset>1645920</wp:posOffset>
+                </wp:positionH>
+                <wp:positionV relativeFrom="paragraph">
+                  <wp:posOffset>1962150</wp:posOffset>
+                </wp:positionV>
+                <wp:extent cx="671195" cy="358775"/>
+                <wp:effectExtent l="0" t="0" r="0" b="3175"/>
+                <wp:wrapNone/>
+                <wp:docPr id="59" name="Text Box 59"/>
+                <wp:cNvGraphicFramePr/>
+                <a:graphic xmlns:a="http://schemas.openxmlformats.org/drawingml/2006/main">
+                  <a:graphicData uri="http://schemas.microsoft.com/office/word/2010/wordprocessingShape">
+                    <wps:wsp>
+                      <wps:cNvSpPr txBox="1"/>
+                      <wps:spPr>
+                        <a:xfrm>
+                          <a:off x="0" y="0"/>
+                          <a:ext cx="671195" cy="358775"/>
+                        </a:xfrm>
+                        <a:prstGeom prst="rect">
+                          <a:avLst/>
+                        </a:prstGeom>
+                        <a:noFill/>
+                        <a:ln w="6350">
+                          <a:noFill/>
+                        </a:ln>
+                      </wps:spPr>
+                      <wps:txbx>
+                        <w:txbxContent>
+                          <w:p>
+                            <w:pPr>
+                              <w:bidi w:val="0"/>
+                              <w:rPr>
+                                <w:color w:val="FF0000"/>
+                              </w:rPr>
+                            </w:pPr>
+                            <w:r>
+                              <w:rPr>
+                                <w:color w:val="FF0000"/>
+                              </w:rPr>
+                              <w:t>5</w:t>
+                            </w:r>
+                          </w:p>
+                        </w:txbxContent>
+                      </wps:txbx>
+                      <wps:bodyPr rot="0" spcFirstLastPara="0" vertOverflow="overflow" horzOverflow="overflow" vert="horz" wrap="square" lIns="91440" tIns="45720" rIns="91440" bIns="45720" numCol="1" spcCol="0" rtlCol="1" fromWordArt="0" anchor="t" anchorCtr="0" forceAA="0" compatLnSpc="1">
+                        <a:prstTxWarp prst="textNoShape">
+                          <a:avLst/>
+                        </a:prstTxWarp>
+                        <a:noAutofit/>
+                      </wps:bodyPr>
+                    </wps:wsp>
+                  </a:graphicData>
+                </a:graphic>
+                <wp14:sizeRelH relativeFrom="margin">
+                  <wp14:pctWidth>0</wp14:pctWidth>
+                </wp14:sizeRelH>
+                <wp14:sizeRelV relativeFrom="margin">
+                  <wp14:pctHeight>0</wp14:pctHeight>
+                </wp14:sizeRelV>
+              </wp:anchor>
+            </w:drawing>
+          </mc:Choice>
+          <mc:Fallback>
+            <w:pict>
+              <v:shape w14:anchorId="300575FA" id="Text Box 59" o:spid="_x0000_s1071" type="#_x0000_t202" style="position:absolute;left:0;text-align:left;margin-left:129.6pt;margin-top:154.5pt;width:52.85pt;height:28.25pt;z-index:251791360;visibility:visible;mso-wrap-style:square;mso-width-percent:0;mso-height-percent:0;mso-wrap-distance-left:9pt;mso-wrap-distance-top:0;mso-wrap-distance-right:9pt;mso-wrap-distance-bottom:0;mso-position-horizontal:absolute;mso-position-horizontal-relative:text;mso-position-vertical:absolute;mso-position-vertical-relative:text;mso-width-percent:0;mso-height-percent:0;mso-width-relative:margin;mso-height-relative:margin;v-text-anchor:top" o:gfxdata="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" filled="f" stroked="f" strokeweight=".5pt">
+                <v:textbox>
+                  <w:txbxContent>
+                    <w:p>
+                      <w:pPr>
+                        <w:bidi w:val="0"/>
+                        <w:rPr>
+                          <w:color w:val="FF0000"/>
+                        </w:rPr>
+                      </w:pPr>
+                      <w:r>
+                        <w:rPr>
+                          <w:color w:val="FF0000"/>
+                        </w:rPr>
+                        <w:t>5</w:t>
+                      </w:r>
+                    </w:p>
+                  </w:txbxContent>
+                </v:textbox>
+              </v:shape>
+            </w:pict>
+          </mc:Fallback>
+        </mc:AlternateContent>
+      </w:r>
+      <w:r>
+        <w:rPr>
+          <w:noProof/>
+          <w:rtl/>
+          <w:lang w:val="fa-IR"/>
+        </w:rPr>
+        <mc:AlternateContent>
+          <mc:Choice Requires="wps">
+            <w:drawing>
+              <wp:anchor distT="0" distB="0" distL="114300" distR="114300" simplePos="0" relativeHeight="251792384" behindDoc="0" locked="0" layoutInCell="1" allowOverlap="1" wp14:anchorId="79263F58" wp14:editId="74E25F24">
+                <wp:simplePos x="0" y="0"/>
+                <wp:positionH relativeFrom="column">
+                  <wp:posOffset>4562566</wp:posOffset>
+                </wp:positionH>
+                <wp:positionV relativeFrom="paragraph">
+                  <wp:posOffset>1940379</wp:posOffset>
+                </wp:positionV>
+                <wp:extent cx="671247" cy="359228"/>
+                <wp:effectExtent l="0" t="0" r="0" b="3175"/>
+                <wp:wrapNone/>
+                <wp:docPr id="58" name="Text Box 58"/>
+                <wp:cNvGraphicFramePr/>
+                <a:graphic xmlns:a="http://schemas.openxmlformats.org/drawingml/2006/main">
+                  <a:graphicData uri="http://schemas.microsoft.com/office/word/2010/wordprocessingShape">
+                    <wps:wsp>
+                      <wps:cNvSpPr txBox="1"/>
+                      <wps:spPr>
+                        <a:xfrm>
+                          <a:off x="0" y="0"/>
+                          <a:ext cx="671247" cy="359228"/>
+                        </a:xfrm>
+                        <a:prstGeom prst="rect">
+                          <a:avLst/>
+                        </a:prstGeom>
+                        <a:noFill/>
+                        <a:ln w="6350">
+                          <a:noFill/>
+                        </a:ln>
+                      </wps:spPr>
+                      <wps:txbx>
+                        <w:txbxContent>
+                          <w:p>
+                            <w:pPr>
+                              <w:bidi w:val="0"/>
+                              <w:rPr>
+                                <w:color w:val="FF0000"/>
+                              </w:rPr>
+                            </w:pPr>
+                            <w:r>
+                              <w:rPr>
+                                <w:color w:val="FF0000"/>
+                              </w:rPr>
+                              <w:t>5</w:t>
+                            </w:r>
+                          </w:p>
+                        </w:txbxContent>
+                      </wps:txbx>
+                      <wps:bodyPr rot="0" spcFirstLastPara="0" vertOverflow="overflow" horzOverflow="overflow" vert="horz" wrap="square" lIns="91440" tIns="45720" rIns="91440" bIns="45720" numCol="1" spcCol="0" rtlCol="1" fromWordArt="0" anchor="t" anchorCtr="0" forceAA="0" compatLnSpc="1">
+                        <a:prstTxWarp prst="textNoShape">
+                          <a:avLst/>
+                        </a:prstTxWarp>
+                        <a:noAutofit/>
+                      </wps:bodyPr>
+                    </wps:wsp>
+                  </a:graphicData>
+                </a:graphic>
+                <wp14:sizeRelH relativeFrom="margin">
+                  <wp14:pctWidth>0</wp14:pctWidth>
+                </wp14:sizeRelH>
+                <wp14:sizeRelV relativeFrom="margin">
+                  <wp14:pctHeight>0</wp14:pctHeight>
+                </wp14:sizeRelV>
+              </wp:anchor>
+            </w:drawing>
+          </mc:Choice>
+          <mc:Fallback>
+            <w:pict>
+              <v:shape w14:anchorId="79263F58" id="Text Box 58" o:spid="_x0000_s1072" type="#_x0000_t202" style="position:absolute;left:0;text-align:left;margin-left:359.25pt;margin-top:152.8pt;width:52.85pt;height:28.3pt;z-index:251792384;visibility:visible;mso-wrap-style:square;mso-width-percent:0;mso-height-percent:0;mso-wrap-distance-left:9pt;mso-wrap-distance-top:0;mso-wrap-distance-right:9pt;mso-wrap-distance-bottom:0;mso-position-horizontal:absolute;mso-position-horizontal-relative:text;mso-position-vertical:absolute;mso-position-vertical-relative:text;mso-width-percent:0;mso-height-percent:0;mso-width-relative:margin;mso-height-relative:margin;v-text-anchor:top" o:gfxdata="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" filled="f" stroked="f" strokeweight=".5pt">
+                <v:textbox>
+                  <w:txbxContent>
+                    <w:p>
+                      <w:pPr>
+                        <w:bidi w:val="0"/>
+                        <w:rPr>
+                          <w:color w:val="FF0000"/>
+                        </w:rPr>
+                      </w:pPr>
+                      <w:r>
+                        <w:rPr>
+                          <w:color w:val="FF0000"/>
+                        </w:rPr>
+                        <w:t>5</w:t>
+                      </w:r>
+                    </w:p>
+                  </w:txbxContent>
+                </v:textbox>
+              </v:shape>
+            </w:pict>
+          </mc:Fallback>
+        </mc:AlternateContent>
+      </w:r>
+      <w:r>
+        <w:rPr>
+          <w:noProof/>
+          <w:rtl/>
+          <w:lang w:val="fa-IR"/>
+        </w:rPr>
+        <mc:AlternateContent>
+          <mc:Choice Requires="wps">
+            <w:drawing>
+              <wp:anchor distT="0" distB="0" distL="114300" distR="114300" simplePos="0" relativeHeight="251795456" behindDoc="0" locked="0" layoutInCell="1" allowOverlap="1" wp14:anchorId="5C6FEDC2" wp14:editId="0E39E533">
+                <wp:simplePos x="0" y="0"/>
+                <wp:positionH relativeFrom="column">
+                  <wp:posOffset>4556760</wp:posOffset>
+                </wp:positionH>
+                <wp:positionV relativeFrom="paragraph">
+                  <wp:posOffset>1672318</wp:posOffset>
+                </wp:positionV>
+                <wp:extent cx="671247" cy="359228"/>
+                <wp:effectExtent l="0" t="0" r="0" b="3175"/>
+                <wp:wrapNone/>
+                <wp:docPr id="55" name="Text Box 55"/>
+                <wp:cNvGraphicFramePr/>
+                <a:graphic xmlns:a="http://schemas.openxmlformats.org/drawingml/2006/main">
+                  <a:graphicData uri="http://schemas.microsoft.com/office/word/2010/wordprocessingShape">
+                    <wps:wsp>
+                      <wps:cNvSpPr txBox="1"/>
+                      <wps:spPr>
+                        <a:xfrm>
+                          <a:off x="0" y="0"/>
+                          <a:ext cx="671247" cy="359228"/>
+                        </a:xfrm>
+                        <a:prstGeom prst="rect">
+                          <a:avLst/>
+                        </a:prstGeom>
+                        <a:noFill/>
+                        <a:ln w="6350">
+                          <a:noFill/>
+                        </a:ln>
+                      </wps:spPr>
+                      <wps:txbx>
+                        <w:txbxContent>
+                          <w:p>
+                            <w:pPr>
+                              <w:bidi w:val="0"/>
+                              <w:rPr>
+                                <w:color w:val="FF0000"/>
+                              </w:rPr>
+                            </w:pPr>
+                            <w:r>
+                              <w:rPr>
+                                <w:color w:val="FF0000"/>
+                              </w:rPr>
+                              <w:t>7</w:t>
+                            </w:r>
+                          </w:p>
+                        </w:txbxContent>
+                      </wps:txbx>
+                      <wps:bodyPr rot="0" spcFirstLastPara="0" vertOverflow="overflow" horzOverflow="overflow" vert="horz" wrap="square" lIns="91440" tIns="45720" rIns="91440" bIns="45720" numCol="1" spcCol="0" rtlCol="1" fromWordArt="0" anchor="t" anchorCtr="0" forceAA="0" compatLnSpc="1">
+                        <a:prstTxWarp prst="textNoShape">
+                          <a:avLst/>
+                        </a:prstTxWarp>
+                        <a:noAutofit/>
+                      </wps:bodyPr>
+                    </wps:wsp>
+                  </a:graphicData>
+                </a:graphic>
+                <wp14:sizeRelH relativeFrom="margin">
+                  <wp14:pctWidth>0</wp14:pctWidth>
+                </wp14:sizeRelH>
+                <wp14:sizeRelV relativeFrom="margin">
+                  <wp14:pctHeight>0</wp14:pctHeight>
+                </wp14:sizeRelV>
+              </wp:anchor>
+            </w:drawing>
+          </mc:Choice>
+          <mc:Fallback>
+            <w:pict>
+              <v:shape w14:anchorId="5C6FEDC2" id="Text Box 55" o:spid="_x0000_s1073" type="#_x0000_t202" style="position:absolute;left:0;text-align:left;margin-left:358.8pt;margin-top:131.7pt;width:52.85pt;height:28.3pt;z-index:251795456;visibility:visible;mso-wrap-style:square;mso-width-percent:0;mso-height-percent:0;mso-wrap-distance-left:9pt;mso-wrap-distance-top:0;mso-wrap-distance-right:9pt;mso-wrap-distance-bottom:0;mso-position-horizontal:absolute;mso-position-horizontal-relative:text;mso-position-vertical:absolute;mso-position-vertical-relative:text;mso-width-percent:0;mso-height-percent:0;mso-width-relative:margin;mso-height-relative:margin;v-text-anchor:top" o:gfxdata="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" filled="f" stroked="f" strokeweight=".5pt">
+                <v:textbox>
+                  <w:txbxContent>
+                    <w:p>
+                      <w:pPr>
+                        <w:bidi w:val="0"/>
+                        <w:rPr>
+                          <w:color w:val="FF0000"/>
+                        </w:rPr>
+                      </w:pPr>
+                      <w:r>
+                        <w:rPr>
+                          <w:color w:val="FF0000"/>
+                        </w:rPr>
+                        <w:t>7</w:t>
+                      </w:r>
+                    </w:p>
+                  </w:txbxContent>
+                </v:textbox>
+              </v:shape>
+            </w:pict>
+          </mc:Fallback>
+        </mc:AlternateContent>
+      </w:r>
+      <w:r>
+        <w:rPr>
+          <w:noProof/>
+          <w:rtl/>
+          <w:lang w:val="fa-IR"/>
+        </w:rPr>
+        <mc:AlternateContent>
+          <mc:Choice Requires="wps">
+            <w:drawing>
+              <wp:anchor distT="0" distB="0" distL="114300" distR="114300" simplePos="0" relativeHeight="251793408" behindDoc="0" locked="0" layoutInCell="1" allowOverlap="1" wp14:anchorId="3D916AF1" wp14:editId="5E1A8ABA">
+                <wp:simplePos x="0" y="0"/>
+                <wp:positionH relativeFrom="column">
+                  <wp:posOffset>993140</wp:posOffset>
+                </wp:positionH>
+                <wp:positionV relativeFrom="paragraph">
+                  <wp:posOffset>1595755</wp:posOffset>
+                </wp:positionV>
+                <wp:extent cx="671195" cy="358775"/>
+                <wp:effectExtent l="0" t="0" r="0" b="3175"/>
+                <wp:wrapNone/>
+                <wp:docPr id="56" name="Text Box 56"/>
+                <wp:cNvGraphicFramePr/>
+                <a:graphic xmlns:a="http://schemas.openxmlformats.org/drawingml/2006/main">
+                  <a:graphicData uri="http://schemas.microsoft.com/office/word/2010/wordprocessingShape">
+                    <wps:wsp>
+                      <wps:cNvSpPr txBox="1"/>
+                      <wps:spPr>
+                        <a:xfrm>
+                          <a:off x="0" y="0"/>
+                          <a:ext cx="671195" cy="358775"/>
+                        </a:xfrm>
+                        <a:prstGeom prst="rect">
+                          <a:avLst/>
+                        </a:prstGeom>
+                        <a:noFill/>
+                        <a:ln w="6350">
+                          <a:noFill/>
+                        </a:ln>
+                      </wps:spPr>
+                      <wps:txbx>
+                        <w:txbxContent>
+                          <w:p>
+                            <w:pPr>
+                              <w:bidi w:val="0"/>
+                              <w:rPr>
+                                <w:color w:val="FF0000"/>
+                              </w:rPr>
+                            </w:pPr>
+                            <w:r>
+                              <w:rPr>
+                                <w:color w:val="FF0000"/>
+                              </w:rPr>
+                              <w:t>1</w:t>
+                            </w:r>
+                          </w:p>
+                        </w:txbxContent>
+                      </wps:txbx>
+                      <wps:bodyPr rot="0" spcFirstLastPara="0" vertOverflow="overflow" horzOverflow="overflow" vert="horz" wrap="square" lIns="91440" tIns="45720" rIns="91440" bIns="45720" numCol="1" spcCol="0" rtlCol="1" fromWordArt="0" anchor="t" anchorCtr="0" forceAA="0" compatLnSpc="1">
+                        <a:prstTxWarp prst="textNoShape">
+                          <a:avLst/>
+                        </a:prstTxWarp>
+                        <a:noAutofit/>
+                      </wps:bodyPr>
+                    </wps:wsp>
+                  </a:graphicData>
+                </a:graphic>
+                <wp14:sizeRelH relativeFrom="margin">
+                  <wp14:pctWidth>0</wp14:pctWidth>
+                </wp14:sizeRelH>
+                <wp14:sizeRelV relativeFrom="margin">
+                  <wp14:pctHeight>0</wp14:pctHeight>
+                </wp14:sizeRelV>
+              </wp:anchor>
+            </w:drawing>
+          </mc:Choice>
+          <mc:Fallback>
+            <w:pict>
+              <v:shape w14:anchorId="3D916AF1" id="Text Box 56" o:spid="_x0000_s1074" type="#_x0000_t202" style="position:absolute;left:0;text-align:left;margin-left:78.2pt;margin-top:125.65pt;width:52.85pt;height:28.25pt;z-index:251793408;visibility:visible;mso-wrap-style:square;mso-width-percent:0;mso-height-percent:0;mso-wrap-distance-left:9pt;mso-wrap-distance-top:0;mso-wrap-distance-right:9pt;mso-wrap-distance-bottom:0;mso-position-horizontal:absolute;mso-position-horizontal-relative:text;mso-position-vertical:absolute;mso-position-vertical-relative:text;mso-width-percent:0;mso-height-percent:0;mso-width-relative:margin;mso-height-relative:margin;v-text-anchor:top" o:gfxdata="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" filled="f" stroked="f" strokeweight=".5pt">
+                <v:textbox>
+                  <w:txbxContent>
+                    <w:p>
+                      <w:pPr>
+                        <w:bidi w:val="0"/>
+                        <w:rPr>
+                          <w:color w:val="FF0000"/>
+                        </w:rPr>
+                      </w:pPr>
+                      <w:r>
+                        <w:rPr>
+                          <w:color w:val="FF0000"/>
+                        </w:rPr>
+                        <w:t>1</w:t>
+                      </w:r>
+                    </w:p>
+                  </w:txbxContent>
+                </v:textbox>
+              </v:shape>
+            </w:pict>
+          </mc:Fallback>
+        </mc:AlternateContent>
+      </w:r>
+      <w:r>
+        <w:rPr>
+          <w:noProof/>
+          <w:rtl/>
+          <w:lang w:val="fa-IR"/>
+        </w:rPr>
+        <mc:AlternateContent>
+          <mc:Choice Requires="wps">
+            <w:drawing>
+              <wp:anchor distT="0" distB="0" distL="114300" distR="114300" simplePos="0" relativeHeight="251794432" behindDoc="0" locked="0" layoutInCell="1" allowOverlap="1" wp14:anchorId="05B668C4" wp14:editId="3B48DA10">
+                <wp:simplePos x="0" y="0"/>
+                <wp:positionH relativeFrom="column">
+                  <wp:posOffset>1640205</wp:posOffset>
+                </wp:positionH>
+                <wp:positionV relativeFrom="paragraph">
+                  <wp:posOffset>1595845</wp:posOffset>
+                </wp:positionV>
+                <wp:extent cx="671195" cy="358775"/>
+                <wp:effectExtent l="0" t="0" r="0" b="3175"/>
+                <wp:wrapNone/>
+                <wp:docPr id="57" name="Text Box 57"/>
+                <wp:cNvGraphicFramePr/>
+                <a:graphic xmlns:a="http://schemas.openxmlformats.org/drawingml/2006/main">
+                  <a:graphicData uri="http://schemas.microsoft.com/office/word/2010/wordprocessingShape">
+                    <wps:wsp>
+                      <wps:cNvSpPr txBox="1"/>
+                      <wps:spPr>
+                        <a:xfrm>
+                          <a:off x="0" y="0"/>
+                          <a:ext cx="671195" cy="358775"/>
+                        </a:xfrm>
+                        <a:prstGeom prst="rect">
+                          <a:avLst/>
+                        </a:prstGeom>
+                        <a:noFill/>
+                        <a:ln w="6350">
+                          <a:noFill/>
+                        </a:ln>
+                      </wps:spPr>
+                      <wps:txbx>
+                        <w:txbxContent>
+                          <w:p>
+                            <w:pPr>
+                              <w:bidi w:val="0"/>
+                              <w:rPr>
+                                <w:color w:val="FF0000"/>
+                              </w:rPr>
+                            </w:pPr>
+                            <w:r>
+                              <w:rPr>
+                                <w:color w:val="FF0000"/>
+                              </w:rPr>
+                              <w:t>7</w:t>
+                            </w:r>
+                          </w:p>
+                        </w:txbxContent>
+                      </wps:txbx>
+                      <wps:bodyPr rot="0" spcFirstLastPara="0" vertOverflow="overflow" horzOverflow="overflow" vert="horz" wrap="square" lIns="91440" tIns="45720" rIns="91440" bIns="45720" numCol="1" spcCol="0" rtlCol="1" fromWordArt="0" anchor="t" anchorCtr="0" forceAA="0" compatLnSpc="1">
+                        <a:prstTxWarp prst="textNoShape">
+                          <a:avLst/>
+                        </a:prstTxWarp>
+                        <a:noAutofit/>
+                      </wps:bodyPr>
+                    </wps:wsp>
+                  </a:graphicData>
+                </a:graphic>
+                <wp14:sizeRelH relativeFrom="margin">
+                  <wp14:pctWidth>0</wp14:pctWidth>
+                </wp14:sizeRelH>
+                <wp14:sizeRelV relativeFrom="margin">
+                  <wp14:pctHeight>0</wp14:pctHeight>
+                </wp14:sizeRelV>
+              </wp:anchor>
+            </w:drawing>
+          </mc:Choice>
+          <mc:Fallback>
+            <w:pict>
+              <v:shape w14:anchorId="05B668C4" id="Text Box 57" o:spid="_x0000_s1075" type="#_x0000_t202" style="position:absolute;left:0;text-align:left;margin-left:129.15pt;margin-top:125.65pt;width:52.85pt;height:28.25pt;z-index:251794432;visibility:visible;mso-wrap-style:square;mso-width-percent:0;mso-height-percent:0;mso-wrap-distance-left:9pt;mso-wrap-distance-top:0;mso-wrap-distance-right:9pt;mso-wrap-distance-bottom:0;mso-position-horizontal:absolute;mso-position-horizontal-relative:text;mso-position-vertical:absolute;mso-position-vertical-relative:text;mso-width-percent:0;mso-height-percent:0;mso-width-relative:margin;mso-height-relative:margin;v-text-anchor:top" o:gfxdata="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" filled="f" stroked="f" strokeweight=".5pt">
+                <v:textbox>
+                  <w:txbxContent>
+                    <w:p>
+                      <w:pPr>
+                        <w:bidi w:val="0"/>
+                        <w:rPr>
+                          <w:color w:val="FF0000"/>
+                        </w:rPr>
+                      </w:pPr>
+                      <w:r>
+                        <w:rPr>
+                          <w:color w:val="FF0000"/>
+                        </w:rPr>
+                        <w:t>7</w:t>
+                      </w:r>
+                    </w:p>
+                  </w:txbxContent>
+                </v:textbox>
+              </v:shape>
+            </w:pict>
+          </mc:Fallback>
+        </mc:AlternateContent>
+      </w:r>
+      <w:r>
+        <w:rPr>
+          <w:noProof/>
+          <w:rtl/>
+          <w:lang w:val="fa-IR"/>
+        </w:rPr>
+        <mc:AlternateContent>
+          <mc:Choice Requires="wps">
+            <w:drawing>
+              <wp:anchor distT="0" distB="0" distL="114300" distR="114300" simplePos="0" relativeHeight="251789312" behindDoc="0" locked="0" layoutInCell="1" allowOverlap="1" wp14:anchorId="5064970D" wp14:editId="3E03BDF7">
+                <wp:simplePos x="0" y="0"/>
+                <wp:positionH relativeFrom="column">
+                  <wp:posOffset>4546872</wp:posOffset>
+                </wp:positionH>
+                <wp:positionV relativeFrom="paragraph">
+                  <wp:posOffset>1016000</wp:posOffset>
+                </wp:positionV>
+                <wp:extent cx="671247" cy="359228"/>
+                <wp:effectExtent l="0" t="0" r="0" b="3175"/>
+                <wp:wrapNone/>
+                <wp:docPr id="61" name="Text Box 61"/>
+                <wp:cNvGraphicFramePr/>
+                <a:graphic xmlns:a="http://schemas.openxmlformats.org/drawingml/2006/main">
+                  <a:graphicData uri="http://schemas.microsoft.com/office/word/2010/wordprocessingShape">
+                    <wps:wsp>
+                      <wps:cNvSpPr txBox="1"/>
+                      <wps:spPr>
+                        <a:xfrm>
+                          <a:off x="0" y="0"/>
+                          <a:ext cx="671247" cy="359228"/>
+                        </a:xfrm>
+                        <a:prstGeom prst="rect">
+                          <a:avLst/>
+                        </a:prstGeom>
+                        <a:noFill/>
+                        <a:ln w="6350">
+                          <a:noFill/>
+                        </a:ln>
+                      </wps:spPr>
+                      <wps:txbx>
+                        <w:txbxContent>
+                          <w:p>
+                            <w:pPr>
+                              <w:bidi w:val="0"/>
+                              <w:rPr>
+                                <w:color w:val="FF0000"/>
+                              </w:rPr>
+                            </w:pPr>
+                            <w:r>
+                              <w:rPr>
+                                <w:color w:val="FF0000"/>
+                              </w:rPr>
+                              <w:t>3</w:t>
+                            </w:r>
+                          </w:p>
+                        </w:txbxContent>
+                      </wps:txbx>
+                      <wps:bodyPr rot="0" spcFirstLastPara="0" vertOverflow="overflow" horzOverflow="overflow" vert="horz" wrap="square" lIns="91440" tIns="45720" rIns="91440" bIns="45720" numCol="1" spcCol="0" rtlCol="1" fromWordArt="0" anchor="t" anchorCtr="0" forceAA="0" compatLnSpc="1">
+                        <a:prstTxWarp prst="textNoShape">
+                          <a:avLst/>
+                        </a:prstTxWarp>
+                        <a:noAutofit/>
+                      </wps:bodyPr>
+                    </wps:wsp>
+                  </a:graphicData>
+                </a:graphic>
+                <wp14:sizeRelH relativeFrom="margin">
+                  <wp14:pctWidth>0</wp14:pctWidth>
+                </wp14:sizeRelH>
+                <wp14:sizeRelV relativeFrom="margin">
+                  <wp14:pctHeight>0</wp14:pctHeight>
+                </wp14:sizeRelV>
+              </wp:anchor>
+            </w:drawing>
+          </mc:Choice>
+          <mc:Fallback>
+            <w:pict>
+              <v:shape w14:anchorId="5064970D" id="Text Box 61" o:spid="_x0000_s1076" type="#_x0000_t202" style="position:absolute;left:0;text-align:left;margin-left:358pt;margin-top:80pt;width:52.85pt;height:28.3pt;z-index:251789312;visibility:visible;mso-wrap-style:square;mso-width-percent:0;mso-height-percent:0;mso-wrap-distance-left:9pt;mso-wrap-distance-top:0;mso-wrap-distance-right:9pt;mso-wrap-distance-bottom:0;mso-position-horizontal:absolute;mso-position-horizontal-relative:text;mso-position-vertical:absolute;mso-position-vertical-relative:text;mso-width-percent:0;mso-height-percent:0;mso-width-relative:margin;mso-height-relative:margin;v-text-anchor:top" o:gfxdata="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" filled="f" stroked="f" strokeweight=".5pt">
+                <v:textbox>
+                  <w:txbxContent>
+                    <w:p>
+                      <w:pPr>
+                        <w:bidi w:val="0"/>
+                        <w:rPr>
+                          <w:color w:val="FF0000"/>
+                        </w:rPr>
+                      </w:pPr>
+                      <w:r>
+                        <w:rPr>
+                          <w:color w:val="FF0000"/>
+                        </w:rPr>
+                        <w:t>3</w:t>
+                      </w:r>
+                    </w:p>
+                  </w:txbxContent>
+                </v:textbox>
+              </v:shape>
+            </w:pict>
+          </mc:Fallback>
+        </mc:AlternateContent>
+      </w:r>
+      <w:r>
+        <w:rPr>
+          <w:noProof/>
+          <w:rtl/>
+          <w:lang w:val="fa-IR"/>
+        </w:rPr>
+        <mc:AlternateContent>
+          <mc:Choice Requires="wps">
+            <w:drawing>
+              <wp:anchor distT="0" distB="0" distL="114300" distR="114300" simplePos="0" relativeHeight="251787264" behindDoc="0" locked="0" layoutInCell="1" allowOverlap="1" wp14:anchorId="309B8A51" wp14:editId="5A161A3E">
+                <wp:simplePos x="0" y="0"/>
+                <wp:positionH relativeFrom="column">
+                  <wp:posOffset>1643833</wp:posOffset>
+                </wp:positionH>
+                <wp:positionV relativeFrom="paragraph">
+                  <wp:posOffset>1020445</wp:posOffset>
+                </wp:positionV>
+                <wp:extent cx="671247" cy="359228"/>
+                <wp:effectExtent l="0" t="0" r="0" b="3175"/>
+                <wp:wrapNone/>
+                <wp:docPr id="64" name="Text Box 64"/>
+                <wp:cNvGraphicFramePr/>
+                <a:graphic xmlns:a="http://schemas.openxmlformats.org/drawingml/2006/main">
+                  <a:graphicData uri="http://schemas.microsoft.com/office/word/2010/wordprocessingShape">
+                    <wps:wsp>
+                      <wps:cNvSpPr txBox="1"/>
+                      <wps:spPr>
+                        <a:xfrm>
+                          <a:off x="0" y="0"/>
+                          <a:ext cx="671247" cy="359228"/>
+                        </a:xfrm>
+                        <a:prstGeom prst="rect">
+                          <a:avLst/>
+                        </a:prstGeom>
+                        <a:noFill/>
+                        <a:ln w="6350">
+                          <a:noFill/>
+                        </a:ln>
+                      </wps:spPr>
+                      <wps:txbx>
+                        <w:txbxContent>
+                          <w:p>
+                            <w:pPr>
+                              <w:bidi w:val="0"/>
+                              <w:rPr>
+                                <w:color w:val="FF0000"/>
+                              </w:rPr>
+                            </w:pPr>
+                            <w:r>
+                              <w:rPr>
+                                <w:color w:val="FF0000"/>
+                              </w:rPr>
+                              <w:t>3</w:t>
+                            </w:r>
+                          </w:p>
+                        </w:txbxContent>
+                      </wps:txbx>
+                      <wps:bodyPr rot="0" spcFirstLastPara="0" vertOverflow="overflow" horzOverflow="overflow" vert="horz" wrap="square" lIns="91440" tIns="45720" rIns="91440" bIns="45720" numCol="1" spcCol="0" rtlCol="1" fromWordArt="0" anchor="t" anchorCtr="0" forceAA="0" compatLnSpc="1">
+                        <a:prstTxWarp prst="textNoShape">
+                          <a:avLst/>
+                        </a:prstTxWarp>
+                        <a:noAutofit/>
+                      </wps:bodyPr>
+                    </wps:wsp>
+                  </a:graphicData>
+                </a:graphic>
+                <wp14:sizeRelH relativeFrom="margin">
+                  <wp14:pctWidth>0</wp14:pctWidth>
+                </wp14:sizeRelH>
+                <wp14:sizeRelV relativeFrom="margin">
+                  <wp14:pctHeight>0</wp14:pctHeight>
+                </wp14:sizeRelV>
+              </wp:anchor>
+            </w:drawing>
+          </mc:Choice>
+          <mc:Fallback>
+            <w:pict>
+              <v:shape w14:anchorId="309B8A51" id="Text Box 64" o:spid="_x0000_s1077" type="#_x0000_t202" style="position:absolute;left:0;text-align:left;margin-left:129.45pt;margin-top:80.35pt;width:52.85pt;height:28.3pt;z-index:251787264;visibility:visible;mso-wrap-style:square;mso-width-percent:0;mso-height-percent:0;mso-wrap-distance-left:9pt;mso-wrap-distance-top:0;mso-wrap-distance-right:9pt;mso-wrap-distance-bottom:0;mso-position-horizontal:absolute;mso-position-horizontal-relative:text;mso-position-vertical:absolute;mso-position-vertical-relative:text;mso-width-percent:0;mso-height-percent:0;mso-width-relative:margin;mso-height-relative:margin;v-text-anchor:top" o:gfxdata="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" filled="f" stroked="f" strokeweight=".5pt">
+                <v:textbox>
+                  <w:txbxContent>
+                    <w:p>
+                      <w:pPr>
+                        <w:bidi w:val="0"/>
+                        <w:rPr>
+                          <w:color w:val="FF0000"/>
+                        </w:rPr>
+                      </w:pPr>
+                      <w:r>
+                        <w:rPr>
+                          <w:color w:val="FF0000"/>
+                        </w:rPr>
+                        <w:t>3</w:t>
+                      </w:r>
+                    </w:p>
+                  </w:txbxContent>
+                </v:textbox>
+              </v:shape>
+            </w:pict>
+          </mc:Fallback>
+        </mc:AlternateContent>
+      </w:r>
+      <w:r>
+        <w:rPr>
+          <w:noProof/>
+          <w:rtl/>
+          <w:lang w:val="fa-IR"/>
+        </w:rPr>
+        <mc:AlternateContent>
+          <mc:Choice Requires="wps">
+            <w:drawing>
+              <wp:anchor distT="0" distB="0" distL="114300" distR="114300" simplePos="0" relativeHeight="251788288" behindDoc="0" locked="0" layoutInCell="1" allowOverlap="1" wp14:anchorId="1CF9AE0B" wp14:editId="31969697">
+                <wp:simplePos x="0" y="0"/>
+                <wp:positionH relativeFrom="column">
+                  <wp:posOffset>4575175</wp:posOffset>
+                </wp:positionH>
+                <wp:positionV relativeFrom="paragraph">
+                  <wp:posOffset>2506721</wp:posOffset>
+                </wp:positionV>
+                <wp:extent cx="671195" cy="358775"/>
+                <wp:effectExtent l="0" t="0" r="0" b="3175"/>
+                <wp:wrapNone/>
+                <wp:docPr id="67" name="Text Box 67"/>
+                <wp:cNvGraphicFramePr/>
+                <a:graphic xmlns:a="http://schemas.openxmlformats.org/drawingml/2006/main">
+                  <a:graphicData uri="http://schemas.microsoft.com/office/word/2010/wordprocessingShape">
+                    <wps:wsp>
+                      <wps:cNvSpPr txBox="1"/>
+                      <wps:spPr>
+                        <a:xfrm>
+                          <a:off x="0" y="0"/>
+                          <a:ext cx="671195" cy="358775"/>
+                        </a:xfrm>
+                        <a:prstGeom prst="rect">
+                          <a:avLst/>
+                        </a:prstGeom>
+                        <a:noFill/>
+                        <a:ln w="6350">
+                          <a:noFill/>
+                        </a:ln>
+                      </wps:spPr>
+                      <wps:txbx>
+                        <w:txbxContent>
+                          <w:p>
+                            <w:pPr>
+                              <w:bidi w:val="0"/>
+                              <w:rPr>
+                                <w:color w:val="FF0000"/>
+                              </w:rPr>
+                            </w:pPr>
+                            <w:r>
+                              <w:rPr>
+                                <w:color w:val="FF0000"/>
+                              </w:rPr>
+                              <w:t>15</w:t>
+                            </w:r>
+                          </w:p>
+                        </w:txbxContent>
+                      </wps:txbx>
+                      <wps:bodyPr rot="0" spcFirstLastPara="0" vertOverflow="overflow" horzOverflow="overflow" vert="horz" wrap="square" lIns="91440" tIns="45720" rIns="91440" bIns="45720" numCol="1" spcCol="0" rtlCol="1" fromWordArt="0" anchor="t" anchorCtr="0" forceAA="0" compatLnSpc="1">
+                        <a:prstTxWarp prst="textNoShape">
+                          <a:avLst/>
+                        </a:prstTxWarp>
+                        <a:noAutofit/>
+                      </wps:bodyPr>
+                    </wps:wsp>
+                  </a:graphicData>
+                </a:graphic>
+                <wp14:sizeRelH relativeFrom="margin">
+                  <wp14:pctWidth>0</wp14:pctWidth>
+                </wp14:sizeRelH>
+                <wp14:sizeRelV relativeFrom="margin">
+                  <wp14:pctHeight>0</wp14:pctHeight>
+                </wp14:sizeRelV>
+              </wp:anchor>
+            </w:drawing>
+          </mc:Choice>
+          <mc:Fallback>
+            <w:pict>
+              <v:shape w14:anchorId="1CF9AE0B" id="Text Box 67" o:spid="_x0000_s1078" type="#_x0000_t202" style="position:absolute;left:0;text-align:left;margin-left:360.25pt;margin-top:197.4pt;width:52.85pt;height:28.25pt;z-index:251788288;visibility:visible;mso-wrap-style:square;mso-width-percent:0;mso-height-percent:0;mso-wrap-distance-left:9pt;mso-wrap-distance-top:0;mso-wrap-distance-right:9pt;mso-wrap-distance-bottom:0;mso-position-horizontal:absolute;mso-position-horizontal-relative:text;mso-position-vertical:absolute;mso-position-vertical-relative:text;mso-width-percent:0;mso-height-percent:0;mso-width-relative:margin;mso-height-relative:margin;v-text-anchor:top" o:gfxdata="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" filled="f" stroked="f" strokeweight=".5pt">
+                <v:textbox>
+                  <w:txbxContent>
+                    <w:p>
+                      <w:pPr>
+                        <w:bidi w:val="0"/>
+                        <w:rPr>
+                          <w:color w:val="FF0000"/>
+                        </w:rPr>
+                      </w:pPr>
+                      <w:r>
+                        <w:rPr>
+                          <w:color w:val="FF0000"/>
+                        </w:rPr>
+                        <w:t>15</w:t>
+                      </w:r>
+                    </w:p>
+                  </w:txbxContent>
+                </v:textbox>
+              </v:shape>
+            </w:pict>
+          </mc:Fallback>
+        </mc:AlternateContent>
+      </w:r>
+      <w:r>
+        <w:rPr>
+          <w:noProof/>
+          <w:rtl/>
+          <w:lang w:val="fa-IR"/>
+        </w:rPr>
+        <mc:AlternateContent>
+          <mc:Choice Requires="wps">
+            <w:drawing>
+              <wp:anchor distT="0" distB="0" distL="114300" distR="114300" simplePos="0" relativeHeight="251786240" behindDoc="0" locked="0" layoutInCell="1" allowOverlap="1" wp14:anchorId="791BFA57" wp14:editId="415FD37E">
+                <wp:simplePos x="0" y="0"/>
+                <wp:positionH relativeFrom="column">
+                  <wp:posOffset>988449</wp:posOffset>
+                </wp:positionH>
+                <wp:positionV relativeFrom="paragraph">
+                  <wp:posOffset>1016557</wp:posOffset>
+                </wp:positionV>
+                <wp:extent cx="671247" cy="359228"/>
+                <wp:effectExtent l="0" t="0" r="0" b="3175"/>
+                <wp:wrapNone/>
+                <wp:docPr id="69" name="Text Box 69"/>
+                <wp:cNvGraphicFramePr/>
+                <a:graphic xmlns:a="http://schemas.openxmlformats.org/drawingml/2006/main">
+                  <a:graphicData uri="http://schemas.microsoft.com/office/word/2010/wordprocessingShape">
+                    <wps:wsp>
+                      <wps:cNvSpPr txBox="1"/>
+                      <wps:spPr>
+                        <a:xfrm>
+                          <a:off x="0" y="0"/>
+                          <a:ext cx="671247" cy="359228"/>
+                        </a:xfrm>
+                        <a:prstGeom prst="rect">
+                          <a:avLst/>
+                        </a:prstGeom>
+                        <a:noFill/>
+                        <a:ln w="6350">
+                          <a:noFill/>
+                        </a:ln>
+                      </wps:spPr>
+                      <wps:txbx>
+                        <w:txbxContent>
+                          <w:p>
+                            <w:pPr>
+                              <w:bidi w:val="0"/>
+                              <w:rPr>
+                                <w:color w:val="FF0000"/>
+                              </w:rPr>
+                            </w:pPr>
+                            <w:r>
+                              <w:rPr>
+                                <w:color w:val="FF0000"/>
+                              </w:rPr>
+                              <w:t>1</w:t>
+                            </w:r>
+                          </w:p>
+                        </w:txbxContent>
+                      </wps:txbx>
+                      <wps:bodyPr rot="0" spcFirstLastPara="0" vertOverflow="overflow" horzOverflow="overflow" vert="horz" wrap="square" lIns="91440" tIns="45720" rIns="91440" bIns="45720" numCol="1" spcCol="0" rtlCol="1" fromWordArt="0" anchor="t" anchorCtr="0" forceAA="0" compatLnSpc="1">
+                        <a:prstTxWarp prst="textNoShape">
+                          <a:avLst/>
+                        </a:prstTxWarp>
+                        <a:noAutofit/>
+                      </wps:bodyPr>
+                    </wps:wsp>
+                  </a:graphicData>
+                </a:graphic>
+                <wp14:sizeRelH relativeFrom="margin">
+                  <wp14:pctWidth>0</wp14:pctWidth>
+                </wp14:sizeRelH>
+                <wp14:sizeRelV relativeFrom="margin">
+                  <wp14:pctHeight>0</wp14:pctHeight>
+                </wp14:sizeRelV>
+              </wp:anchor>
+            </w:drawing>
+          </mc:Choice>
+          <mc:Fallback>
+            <w:pict>
+              <v:shape w14:anchorId="791BFA57" id="Text Box 69" o:spid="_x0000_s1079" type="#_x0000_t202" style="position:absolute;left:0;text-align:left;margin-left:77.85pt;margin-top:80.05pt;width:52.85pt;height:28.3pt;z-index:251786240;visibility:visible;mso-wrap-style:square;mso-width-percent:0;mso-height-percent:0;mso-wrap-distance-left:9pt;mso-wrap-distance-top:0;mso-wrap-distance-right:9pt;mso-wrap-distance-bottom:0;mso-position-horizontal:absolute;mso-position-horizontal-relative:text;mso-position-vertical:absolute;mso-position-vertical-relative:text;mso-width-percent:0;mso-height-percent:0;mso-width-relative:margin;mso-height-relative:margin;v-text-anchor:top" o:gfxdata="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" filled="f" stroked="f" strokeweight=".5pt">
+                <v:textbox>
+                  <w:txbxContent>
+                    <w:p>
+                      <w:pPr>
+                        <w:bidi w:val="0"/>
+                        <w:rPr>
+                          <w:color w:val="FF0000"/>
+                        </w:rPr>
+                      </w:pPr>
+                      <w:r>
+                        <w:rPr>
+                          <w:color w:val="FF0000"/>
+                        </w:rPr>
+                        <w:t>1</w:t>
+                      </w:r>
+                    </w:p>
+                  </w:txbxContent>
+                </v:textbox>
+              </v:shape>
+            </w:pict>
+          </mc:Fallback>
+        </mc:AlternateContent>
+      </w:r>
+      <w:r>
+        <w:rPr>
+          <w:noProof/>
+          <w:rtl/>
+        </w:rPr>
+        <w:drawing>
+          <wp:inline distT="0" distB="0" distL="0" distR="0" wp14:anchorId="1441543B" wp14:editId="29490B8A">
+            <wp:extent cx="5731510" cy="3100705"/>
+            <wp:effectExtent l="0" t="0" r="2540" b="4445"/>
+            <wp:docPr id="70" name="Picture 70"/>
+            <wp:cNvGraphicFramePr>
+              <a:graphicFrameLocks xmlns:a="http://schemas.openxmlformats.org/drawingml/2006/main" noChangeAspect="1"/>
+            </wp:cNvGraphicFramePr>
+            <a:graphic xmlns:a="http://schemas.openxmlformats.org/drawingml/2006/main">
+              <a:graphicData uri="http://schemas.openxmlformats.org/drawingml/2006/picture">
+                <pic:pic xmlns:pic="http://schemas.openxmlformats.org/drawingml/2006/picture">
+                  <pic:nvPicPr>
+                    <pic:cNvPr id="1" name=""/>
+                    <pic:cNvPicPr/>
+                  </pic:nvPicPr>
+                  <pic:blipFill>
+                    <a:blip r:embed="rId11"/>
+                    <a:stretch>
+                      <a:fillRect/>
+                    </a:stretch>
+                  </pic:blipFill>
+                  <pic:spPr>
+                    <a:xfrm>
+                      <a:off x="0" y="0"/>
+                      <a:ext cx="5731510" cy="3100705"/>
+                    </a:xfrm>
+                    <a:prstGeom prst="rect">
+                      <a:avLst/>
+                    </a:prstGeom>
+                  </pic:spPr>
+                </pic:pic>
+              </a:graphicData>
+            </a:graphic>
+          </wp:inline>
+        </w:drawing>
+      </w:r>
+    </w:p>
+    <w:p>
+      <w:pPr>
+        <w:bidi w:val="0"/>
+      </w:pPr>
+      <w:r>
+        <w:rPr>
+          <w:highlight w:val="yellow"/>
+        </w:rPr>
+        <w:t>FP = UAF * VAF = 1</w:t>
+      </w:r>
+      <w:r>
+        <w:rPr>
+          <w:highlight w:val="yellow"/>
+        </w:rPr>
+        <w:t>5</w:t>
+      </w:r>
+      <w:r>
+        <w:rPr>
+          <w:highlight w:val="yellow"/>
+        </w:rPr>
+        <w:t xml:space="preserve"> * 0.90 = 1</w:t>
+      </w:r>
+      <w:r>
+        <w:rPr>
+          <w:highlight w:val="yellow"/>
+        </w:rPr>
+        <w:t>3</w:t>
+      </w:r>
+      <w:r>
+        <w:rPr>
+          <w:highlight w:val="yellow"/>
+        </w:rPr>
+        <w:t>.</w:t>
+      </w:r>
+      <w:r>
+        <w:rPr>
+          <w:highlight w:val="yellow"/>
+        </w:rPr>
+        <w:t>5</w:t>
       </w:r>
     </w:p>
     <w:p>
       <w:pPr>
         <w:pStyle w:val="Heading3"/>
         <w:rPr>
+          <w:rFonts w:hint="cs"/>
           <w:rtl/>
         </w:rPr>
       </w:pPr>
@@ -11065,6 +14133,1227 @@
           <w:rtl/>
         </w:rPr>
         <w:t>تخمین زمان:</w:t>
+      </w:r>
+    </w:p>
+    <w:p>
+      <w:pPr>
+        <w:bidi w:val="0"/>
+        <w:rPr>
+          <w:sz w:val="24"/>
+          <w:szCs w:val="28"/>
+        </w:rPr>
+      </w:pPr>
+      <w:r>
+        <w:rPr>
+          <w:sz w:val="24"/>
+          <w:szCs w:val="28"/>
+        </w:rPr>
+        <w:t>SLOC = FP * 47 = 1</w:t>
+      </w:r>
+      <w:r>
+        <w:rPr>
+          <w:sz w:val="24"/>
+          <w:szCs w:val="28"/>
+        </w:rPr>
+        <w:t>3</w:t>
+      </w:r>
+      <w:r>
+        <w:rPr>
+          <w:sz w:val="24"/>
+          <w:szCs w:val="28"/>
+        </w:rPr>
+        <w:t>.</w:t>
+      </w:r>
+      <w:r>
+        <w:rPr>
+          <w:sz w:val="24"/>
+          <w:szCs w:val="28"/>
+        </w:rPr>
+        <w:t>5</w:t>
+      </w:r>
+      <w:r>
+        <w:rPr>
+          <w:sz w:val="24"/>
+          <w:szCs w:val="28"/>
+        </w:rPr>
+        <w:t xml:space="preserve">*47 = </w:t>
+      </w:r>
+      <w:r>
+        <w:rPr>
+          <w:sz w:val="24"/>
+          <w:szCs w:val="28"/>
+        </w:rPr>
+        <w:t>634.5</w:t>
+      </w:r>
+      <w:r>
+        <w:rPr>
+          <w:sz w:val="24"/>
+          <w:szCs w:val="28"/>
+        </w:rPr>
+        <w:t xml:space="preserve"> = 0.</w:t>
+      </w:r>
+      <w:r>
+        <w:rPr>
+          <w:sz w:val="24"/>
+          <w:szCs w:val="28"/>
+        </w:rPr>
+        <w:t>634</w:t>
+      </w:r>
+      <w:r>
+        <w:rPr>
+          <w:sz w:val="24"/>
+          <w:szCs w:val="28"/>
+        </w:rPr>
+        <w:t xml:space="preserve"> KLOC</w:t>
+      </w:r>
+    </w:p>
+    <w:p>
+      <w:pPr>
+        <w:bidi w:val="0"/>
+        <w:rPr>
+          <w:sz w:val="24"/>
+          <w:szCs w:val="28"/>
+        </w:rPr>
+      </w:pPr>
+      <w:r>
+        <w:rPr>
+          <w:sz w:val="24"/>
+          <w:szCs w:val="28"/>
+        </w:rPr>
+        <w:t>E = a</w:t>
+      </w:r>
+      <w:r>
+        <w:rPr>
+          <w:sz w:val="24"/>
+          <w:szCs w:val="28"/>
+          <w:vertAlign w:val="subscript"/>
+        </w:rPr>
+        <w:t>i</w:t>
+      </w:r>
+      <w:r>
+        <w:rPr>
+          <w:sz w:val="24"/>
+          <w:szCs w:val="28"/>
+        </w:rPr>
+        <w:t xml:space="preserve"> (KLOC)</w:t>
+      </w:r>
+      <w:r>
+        <w:rPr>
+          <w:sz w:val="24"/>
+          <w:szCs w:val="28"/>
+          <w:vertAlign w:val="superscript"/>
+        </w:rPr>
+        <w:t>bi</w:t>
+      </w:r>
+      <w:r>
+        <w:rPr>
+          <w:sz w:val="24"/>
+          <w:szCs w:val="28"/>
+        </w:rPr>
+        <w:t xml:space="preserve"> * EAF = 3.2 * (0.</w:t>
+      </w:r>
+      <w:r>
+        <w:rPr>
+          <w:sz w:val="24"/>
+          <w:szCs w:val="28"/>
+        </w:rPr>
+        <w:t>634</w:t>
+      </w:r>
+      <w:r>
+        <w:rPr>
+          <w:sz w:val="24"/>
+          <w:szCs w:val="28"/>
+        </w:rPr>
+        <w:t>)^1.05 * 1.45 = 2.</w:t>
+      </w:r>
+      <w:r>
+        <w:rPr>
+          <w:sz w:val="24"/>
+          <w:szCs w:val="28"/>
+        </w:rPr>
+        <w:t>87</w:t>
+      </w:r>
+      <w:r>
+        <w:rPr>
+          <w:sz w:val="24"/>
+          <w:szCs w:val="28"/>
+        </w:rPr>
+        <w:t>5 PersonMonth</w:t>
+      </w:r>
+    </w:p>
+    <w:p>
+      <w:pPr>
+        <w:bidi w:val="0"/>
+        <w:rPr>
+          <w:sz w:val="24"/>
+          <w:szCs w:val="28"/>
+        </w:rPr>
+      </w:pPr>
+      <w:r>
+        <w:rPr>
+          <w:sz w:val="24"/>
+          <w:szCs w:val="28"/>
+        </w:rPr>
+        <w:t>D = c</w:t>
+      </w:r>
+      <w:r>
+        <w:rPr>
+          <w:sz w:val="24"/>
+          <w:szCs w:val="28"/>
+          <w:vertAlign w:val="subscript"/>
+        </w:rPr>
+        <w:t>i</w:t>
+      </w:r>
+      <w:r>
+        <w:rPr>
+          <w:sz w:val="24"/>
+          <w:szCs w:val="28"/>
+        </w:rPr>
+        <w:t xml:space="preserve"> (E)</w:t>
+      </w:r>
+      <w:r>
+        <w:rPr>
+          <w:sz w:val="24"/>
+          <w:szCs w:val="28"/>
+          <w:vertAlign w:val="superscript"/>
+        </w:rPr>
+        <w:t>di</w:t>
+      </w:r>
+      <w:r>
+        <w:rPr>
+          <w:sz w:val="24"/>
+          <w:szCs w:val="28"/>
+        </w:rPr>
+        <w:t xml:space="preserve"> = </w:t>
+      </w:r>
+      <w:r>
+        <w:rPr>
+          <w:sz w:val="24"/>
+          <w:szCs w:val="28"/>
+        </w:rPr>
+        <w:t>2.5 * (2.</w:t>
+      </w:r>
+      <w:r>
+        <w:rPr>
+          <w:sz w:val="24"/>
+          <w:szCs w:val="28"/>
+        </w:rPr>
+        <w:t>87</w:t>
+      </w:r>
+      <w:r>
+        <w:rPr>
+          <w:sz w:val="24"/>
+          <w:szCs w:val="28"/>
+        </w:rPr>
+        <w:t>5)^0.38 = 3.</w:t>
+      </w:r>
+      <w:r>
+        <w:rPr>
+          <w:sz w:val="24"/>
+          <w:szCs w:val="28"/>
+        </w:rPr>
+        <w:t>734</w:t>
+      </w:r>
+      <w:r>
+        <w:rPr>
+          <w:sz w:val="24"/>
+          <w:szCs w:val="28"/>
+        </w:rPr>
+        <w:t xml:space="preserve"> Month</w:t>
+      </w:r>
+    </w:p>
+    <w:p>
+      <w:pPr>
+        <w:bidi w:val="0"/>
+        <w:rPr>
+          <w:sz w:val="24"/>
+          <w:szCs w:val="28"/>
+        </w:rPr>
+      </w:pPr>
+      <w:r>
+        <w:rPr>
+          <w:sz w:val="24"/>
+          <w:szCs w:val="28"/>
+        </w:rPr>
+        <w:t>E</w:t>
+      </w:r>
+      <w:r>
+        <w:rPr>
+          <w:sz w:val="24"/>
+          <w:szCs w:val="28"/>
+          <w:vertAlign w:val="subscript"/>
+        </w:rPr>
+        <w:t>p</w:t>
+      </w:r>
+      <w:r>
+        <w:rPr>
+          <w:sz w:val="24"/>
+          <w:szCs w:val="28"/>
+        </w:rPr>
+        <w:t xml:space="preserve"> = μ</w:t>
+      </w:r>
+      <w:r>
+        <w:rPr>
+          <w:sz w:val="24"/>
+          <w:szCs w:val="28"/>
+          <w:vertAlign w:val="subscript"/>
+        </w:rPr>
+        <w:t>p</w:t>
+      </w:r>
+      <w:r>
+        <w:rPr>
+          <w:sz w:val="24"/>
+          <w:szCs w:val="28"/>
+        </w:rPr>
+        <w:t>E</w:t>
+      </w:r>
+      <w:r>
+        <w:rPr>
+          <w:sz w:val="24"/>
+          <w:szCs w:val="28"/>
+        </w:rPr>
+        <w:t xml:space="preserve"> </w:t>
+      </w:r>
+    </w:p>
+    <w:tbl>
+      <w:tblPr>
+        <w:tblStyle w:val="TableGrid"/>
+        <w:tblW w:w="0" w:type="auto"/>
+        <w:tblInd w:w="1413" w:type="dxa"/>
+        <w:tblLook w:val="04A0" w:firstRow="1" w:lastRow="0" w:firstColumn="1" w:lastColumn="0" w:noHBand="0" w:noVBand="1"/>
+      </w:tblPr>
+      <w:tblGrid>
+        <w:gridCol w:w="2835"/>
+        <w:gridCol w:w="3827"/>
+      </w:tblGrid>
+      <w:tr>
+        <w:tc>
+          <w:tcPr>
+            <w:tcW w:w="2835" w:type="dxa"/>
+          </w:tcPr>
+          <w:p>
+            <w:pPr>
+              <w:bidi w:val="0"/>
+              <w:ind w:firstLine="0"/>
+              <w:rPr>
+                <w:szCs w:val="24"/>
+              </w:rPr>
+            </w:pPr>
+            <w:r>
+              <w:rPr>
+                <w:szCs w:val="24"/>
+              </w:rPr>
+              <w:lastRenderedPageBreak/>
+              <w:t>Plan and requirements</w:t>
+            </w:r>
+          </w:p>
+        </w:tc>
+        <w:tc>
+          <w:tcPr>
+            <w:tcW w:w="3827" w:type="dxa"/>
+          </w:tcPr>
+          <w:p>
+            <w:pPr>
+              <w:bidi w:val="0"/>
+              <w:ind w:firstLine="0"/>
+              <w:rPr>
+                <w:szCs w:val="24"/>
+              </w:rPr>
+            </w:pPr>
+            <w:r>
+              <w:rPr>
+                <w:szCs w:val="24"/>
+              </w:rPr>
+              <w:t>2.</w:t>
+            </w:r>
+            <w:r>
+              <w:rPr>
+                <w:szCs w:val="24"/>
+              </w:rPr>
+              <w:t>8</w:t>
+            </w:r>
+            <w:r>
+              <w:rPr>
+                <w:szCs w:val="24"/>
+              </w:rPr>
+              <w:t>75 * 0.06 = 0.1</w:t>
+            </w:r>
+            <w:r>
+              <w:rPr>
+                <w:szCs w:val="24"/>
+              </w:rPr>
+              <w:t>7</w:t>
+            </w:r>
+            <w:r>
+              <w:rPr>
+                <w:szCs w:val="24"/>
+              </w:rPr>
+              <w:t xml:space="preserve"> </w:t>
+            </w:r>
+            <w:r>
+              <w:rPr>
+                <w:szCs w:val="24"/>
+              </w:rPr>
+              <w:t>PM</w:t>
+            </w:r>
+            <w:r>
+              <w:rPr>
+                <w:szCs w:val="24"/>
+              </w:rPr>
+              <w:t xml:space="preserve"> = </w:t>
+            </w:r>
+            <w:r>
+              <w:rPr>
+                <w:szCs w:val="24"/>
+              </w:rPr>
+              <w:t>5</w:t>
+            </w:r>
+            <w:r>
+              <w:rPr>
+                <w:szCs w:val="24"/>
+              </w:rPr>
+              <w:t xml:space="preserve"> </w:t>
+            </w:r>
+            <w:r>
+              <w:rPr>
+                <w:szCs w:val="24"/>
+              </w:rPr>
+              <w:t>PD</w:t>
+            </w:r>
+          </w:p>
+        </w:tc>
+      </w:tr>
+      <w:tr>
+        <w:tc>
+          <w:tcPr>
+            <w:tcW w:w="2835" w:type="dxa"/>
+          </w:tcPr>
+          <w:p>
+            <w:pPr>
+              <w:bidi w:val="0"/>
+              <w:ind w:firstLine="0"/>
+              <w:rPr>
+                <w:szCs w:val="24"/>
+              </w:rPr>
+            </w:pPr>
+            <w:r>
+              <w:rPr>
+                <w:szCs w:val="24"/>
+              </w:rPr>
+              <w:t>System Design</w:t>
+            </w:r>
+          </w:p>
+        </w:tc>
+        <w:tc>
+          <w:tcPr>
+            <w:tcW w:w="3827" w:type="dxa"/>
+          </w:tcPr>
+          <w:p>
+            <w:pPr>
+              <w:bidi w:val="0"/>
+              <w:ind w:firstLine="0"/>
+              <w:rPr>
+                <w:szCs w:val="24"/>
+              </w:rPr>
+            </w:pPr>
+            <w:r>
+              <w:rPr>
+                <w:szCs w:val="24"/>
+              </w:rPr>
+              <w:t>2.</w:t>
+            </w:r>
+            <w:r>
+              <w:rPr>
+                <w:szCs w:val="24"/>
+              </w:rPr>
+              <w:t>8</w:t>
+            </w:r>
+            <w:r>
+              <w:rPr>
+                <w:szCs w:val="24"/>
+              </w:rPr>
+              <w:t>75*0.16 = 0.</w:t>
+            </w:r>
+            <w:r>
+              <w:rPr>
+                <w:szCs w:val="24"/>
+              </w:rPr>
+              <w:t>46</w:t>
+            </w:r>
+            <w:r>
+              <w:rPr>
+                <w:szCs w:val="24"/>
+              </w:rPr>
+              <w:t xml:space="preserve"> PM = 1</w:t>
+            </w:r>
+            <w:r>
+              <w:rPr>
+                <w:szCs w:val="24"/>
+              </w:rPr>
+              <w:t>4</w:t>
+            </w:r>
+            <w:r>
+              <w:rPr>
+                <w:szCs w:val="24"/>
+              </w:rPr>
+              <w:t xml:space="preserve"> PD</w:t>
+            </w:r>
+          </w:p>
+        </w:tc>
+      </w:tr>
+      <w:tr>
+        <w:tc>
+          <w:tcPr>
+            <w:tcW w:w="2835" w:type="dxa"/>
+          </w:tcPr>
+          <w:p>
+            <w:pPr>
+              <w:bidi w:val="0"/>
+              <w:ind w:firstLine="0"/>
+              <w:rPr>
+                <w:szCs w:val="24"/>
+              </w:rPr>
+            </w:pPr>
+            <w:r>
+              <w:rPr>
+                <w:szCs w:val="24"/>
+              </w:rPr>
+              <w:t>Detail Design</w:t>
+            </w:r>
+          </w:p>
+        </w:tc>
+        <w:tc>
+          <w:tcPr>
+            <w:tcW w:w="3827" w:type="dxa"/>
+          </w:tcPr>
+          <w:p>
+            <w:pPr>
+              <w:bidi w:val="0"/>
+              <w:ind w:firstLine="0"/>
+              <w:rPr>
+                <w:szCs w:val="24"/>
+              </w:rPr>
+            </w:pPr>
+            <w:r>
+              <w:rPr>
+                <w:szCs w:val="24"/>
+              </w:rPr>
+              <w:t>2.</w:t>
+            </w:r>
+            <w:r>
+              <w:rPr>
+                <w:szCs w:val="24"/>
+              </w:rPr>
+              <w:t>8</w:t>
+            </w:r>
+            <w:r>
+              <w:rPr>
+                <w:szCs w:val="24"/>
+              </w:rPr>
+              <w:t>75*0.26 = 0.</w:t>
+            </w:r>
+            <w:r>
+              <w:rPr>
+                <w:szCs w:val="24"/>
+              </w:rPr>
+              <w:t>747</w:t>
+            </w:r>
+            <w:r>
+              <w:rPr>
+                <w:szCs w:val="24"/>
+              </w:rPr>
+              <w:t xml:space="preserve"> PM = 2</w:t>
+            </w:r>
+            <w:r>
+              <w:rPr>
+                <w:szCs w:val="24"/>
+              </w:rPr>
+              <w:t>2</w:t>
+            </w:r>
+            <w:r>
+              <w:rPr>
+                <w:szCs w:val="24"/>
+              </w:rPr>
+              <w:t xml:space="preserve"> PD</w:t>
+            </w:r>
+          </w:p>
+        </w:tc>
+      </w:tr>
+      <w:tr>
+        <w:tc>
+          <w:tcPr>
+            <w:tcW w:w="2835" w:type="dxa"/>
+          </w:tcPr>
+          <w:p>
+            <w:pPr>
+              <w:bidi w:val="0"/>
+              <w:ind w:firstLine="0"/>
+              <w:rPr>
+                <w:szCs w:val="24"/>
+              </w:rPr>
+            </w:pPr>
+            <w:r>
+              <w:rPr>
+                <w:szCs w:val="24"/>
+              </w:rPr>
+              <w:t>Module Code and Test</w:t>
+            </w:r>
+          </w:p>
+        </w:tc>
+        <w:tc>
+          <w:tcPr>
+            <w:tcW w:w="3827" w:type="dxa"/>
+          </w:tcPr>
+          <w:p>
+            <w:pPr>
+              <w:bidi w:val="0"/>
+              <w:ind w:firstLine="0"/>
+              <w:rPr>
+                <w:szCs w:val="24"/>
+              </w:rPr>
+            </w:pPr>
+            <w:r>
+              <w:rPr>
+                <w:szCs w:val="24"/>
+              </w:rPr>
+              <w:t>2.</w:t>
+            </w:r>
+            <w:r>
+              <w:rPr>
+                <w:szCs w:val="24"/>
+              </w:rPr>
+              <w:t>8</w:t>
+            </w:r>
+            <w:r>
+              <w:rPr>
+                <w:szCs w:val="24"/>
+              </w:rPr>
+              <w:t>75*0.42 = 1.</w:t>
+            </w:r>
+            <w:r>
+              <w:rPr>
+                <w:szCs w:val="24"/>
+              </w:rPr>
+              <w:t>20</w:t>
+            </w:r>
+            <w:r>
+              <w:rPr>
+                <w:szCs w:val="24"/>
+              </w:rPr>
+              <w:t xml:space="preserve"> PM = 3</w:t>
+            </w:r>
+            <w:r>
+              <w:rPr>
+                <w:szCs w:val="24"/>
+              </w:rPr>
+              <w:t>6</w:t>
+            </w:r>
+            <w:r>
+              <w:rPr>
+                <w:szCs w:val="24"/>
+              </w:rPr>
+              <w:t xml:space="preserve"> PD</w:t>
+            </w:r>
+          </w:p>
+        </w:tc>
+      </w:tr>
+      <w:tr>
+        <w:tc>
+          <w:tcPr>
+            <w:tcW w:w="2835" w:type="dxa"/>
+          </w:tcPr>
+          <w:p>
+            <w:pPr>
+              <w:bidi w:val="0"/>
+              <w:ind w:firstLine="0"/>
+              <w:rPr>
+                <w:szCs w:val="24"/>
+              </w:rPr>
+            </w:pPr>
+            <w:r>
+              <w:rPr>
+                <w:szCs w:val="24"/>
+              </w:rPr>
+              <w:t>Integration and Test</w:t>
+            </w:r>
+          </w:p>
+        </w:tc>
+        <w:tc>
+          <w:tcPr>
+            <w:tcW w:w="3827" w:type="dxa"/>
+          </w:tcPr>
+          <w:p>
+            <w:pPr>
+              <w:bidi w:val="0"/>
+              <w:ind w:firstLine="0"/>
+              <w:rPr>
+                <w:szCs w:val="24"/>
+              </w:rPr>
+            </w:pPr>
+            <w:r>
+              <w:rPr>
+                <w:szCs w:val="24"/>
+              </w:rPr>
+              <w:t>2.</w:t>
+            </w:r>
+            <w:r>
+              <w:rPr>
+                <w:szCs w:val="24"/>
+              </w:rPr>
+              <w:t>8</w:t>
+            </w:r>
+            <w:r>
+              <w:rPr>
+                <w:szCs w:val="24"/>
+              </w:rPr>
+              <w:t>75*0.16 = 0.4</w:t>
+            </w:r>
+            <w:r>
+              <w:rPr>
+                <w:szCs w:val="24"/>
+              </w:rPr>
+              <w:t>6</w:t>
+            </w:r>
+            <w:r>
+              <w:rPr>
+                <w:szCs w:val="24"/>
+              </w:rPr>
+              <w:t xml:space="preserve"> PM = 1</w:t>
+            </w:r>
+            <w:r>
+              <w:rPr>
+                <w:szCs w:val="24"/>
+              </w:rPr>
+              <w:t>4</w:t>
+            </w:r>
+            <w:r>
+              <w:rPr>
+                <w:szCs w:val="24"/>
+              </w:rPr>
+              <w:t xml:space="preserve"> PD</w:t>
+            </w:r>
+          </w:p>
+        </w:tc>
+      </w:tr>
+    </w:tbl>
+    <w:p>
+      <w:pPr>
+        <w:bidi w:val="0"/>
+        <w:rPr>
+          <w:sz w:val="24"/>
+          <w:szCs w:val="28"/>
+        </w:rPr>
+      </w:pPr>
+      <w:r>
+        <w:rPr>
+          <w:sz w:val="24"/>
+          <w:szCs w:val="28"/>
+        </w:rPr>
+        <w:t>D</w:t>
+      </w:r>
+      <w:r>
+        <w:rPr>
+          <w:sz w:val="24"/>
+          <w:szCs w:val="28"/>
+          <w:vertAlign w:val="subscript"/>
+        </w:rPr>
+        <w:t>p</w:t>
+      </w:r>
+      <w:r>
+        <w:rPr>
+          <w:sz w:val="24"/>
+          <w:szCs w:val="28"/>
+        </w:rPr>
+        <w:t xml:space="preserve"> = </w:t>
+      </w:r>
+      <w:r>
+        <w:rPr>
+          <w:rFonts w:ascii="IRNazanin" w:hAnsi="IRNazanin"/>
+          <w:sz w:val="24"/>
+          <w:szCs w:val="28"/>
+        </w:rPr>
+        <w:t>□</w:t>
+      </w:r>
+      <w:r>
+        <w:rPr>
+          <w:sz w:val="24"/>
+          <w:szCs w:val="28"/>
+          <w:vertAlign w:val="subscript"/>
+        </w:rPr>
+        <w:t>p</w:t>
+      </w:r>
+      <w:r>
+        <w:rPr>
+          <w:sz w:val="24"/>
+          <w:szCs w:val="28"/>
+        </w:rPr>
+        <w:t>D</w:t>
+      </w:r>
+    </w:p>
+    <w:tbl>
+      <w:tblPr>
+        <w:tblStyle w:val="TableGrid"/>
+        <w:tblW w:w="0" w:type="auto"/>
+        <w:tblInd w:w="1413" w:type="dxa"/>
+        <w:tblLook w:val="04A0" w:firstRow="1" w:lastRow="0" w:firstColumn="1" w:lastColumn="0" w:noHBand="0" w:noVBand="1"/>
+      </w:tblPr>
+      <w:tblGrid>
+        <w:gridCol w:w="2835"/>
+        <w:gridCol w:w="3827"/>
+      </w:tblGrid>
+      <w:tr>
+        <w:tc>
+          <w:tcPr>
+            <w:tcW w:w="2835" w:type="dxa"/>
+          </w:tcPr>
+          <w:p>
+            <w:pPr>
+              <w:bidi w:val="0"/>
+              <w:ind w:firstLine="0"/>
+              <w:rPr>
+                <w:szCs w:val="24"/>
+              </w:rPr>
+            </w:pPr>
+            <w:r>
+              <w:rPr>
+                <w:szCs w:val="24"/>
+              </w:rPr>
+              <w:t>Plan and requirements</w:t>
+            </w:r>
+          </w:p>
+        </w:tc>
+        <w:tc>
+          <w:tcPr>
+            <w:tcW w:w="3827" w:type="dxa"/>
+          </w:tcPr>
+          <w:p>
+            <w:pPr>
+              <w:bidi w:val="0"/>
+              <w:ind w:firstLine="0"/>
+              <w:rPr>
+                <w:szCs w:val="24"/>
+              </w:rPr>
+            </w:pPr>
+            <w:r>
+              <w:rPr>
+                <w:szCs w:val="24"/>
+              </w:rPr>
+              <w:t>3.</w:t>
+            </w:r>
+            <w:r>
+              <w:rPr>
+                <w:szCs w:val="24"/>
+              </w:rPr>
+              <w:t>734</w:t>
+            </w:r>
+            <w:r>
+              <w:rPr>
+                <w:szCs w:val="24"/>
+              </w:rPr>
+              <w:t>*0.10 = 0.</w:t>
+            </w:r>
+            <w:r>
+              <w:rPr>
+                <w:szCs w:val="24"/>
+              </w:rPr>
+              <w:t>373</w:t>
+            </w:r>
+            <w:r>
+              <w:rPr>
+                <w:szCs w:val="24"/>
+              </w:rPr>
+              <w:t xml:space="preserve"> M = 11 D</w:t>
+            </w:r>
+          </w:p>
+        </w:tc>
+      </w:tr>
+      <w:tr>
+        <w:tc>
+          <w:tcPr>
+            <w:tcW w:w="2835" w:type="dxa"/>
+          </w:tcPr>
+          <w:p>
+            <w:pPr>
+              <w:bidi w:val="0"/>
+              <w:ind w:firstLine="0"/>
+              <w:rPr>
+                <w:szCs w:val="24"/>
+              </w:rPr>
+            </w:pPr>
+            <w:r>
+              <w:rPr>
+                <w:szCs w:val="24"/>
+              </w:rPr>
+              <w:t>System Design</w:t>
+            </w:r>
+          </w:p>
+        </w:tc>
+        <w:tc>
+          <w:tcPr>
+            <w:tcW w:w="3827" w:type="dxa"/>
+          </w:tcPr>
+          <w:p>
+            <w:pPr>
+              <w:bidi w:val="0"/>
+              <w:ind w:firstLine="0"/>
+              <w:rPr>
+                <w:szCs w:val="24"/>
+              </w:rPr>
+            </w:pPr>
+            <w:r>
+              <w:rPr>
+                <w:szCs w:val="24"/>
+              </w:rPr>
+              <w:t>3.</w:t>
+            </w:r>
+            <w:r>
+              <w:rPr>
+                <w:szCs w:val="24"/>
+              </w:rPr>
+              <w:t>734</w:t>
+            </w:r>
+            <w:r>
+              <w:rPr>
+                <w:szCs w:val="24"/>
+              </w:rPr>
+              <w:t>*0.19 = 0.</w:t>
+            </w:r>
+            <w:r>
+              <w:rPr>
+                <w:szCs w:val="24"/>
+              </w:rPr>
+              <w:t>70</w:t>
+            </w:r>
+            <w:r>
+              <w:rPr>
+                <w:szCs w:val="24"/>
+              </w:rPr>
+              <w:t xml:space="preserve"> M = 21 D</w:t>
+            </w:r>
+          </w:p>
+        </w:tc>
+      </w:tr>
+      <w:tr>
+        <w:tc>
+          <w:tcPr>
+            <w:tcW w:w="2835" w:type="dxa"/>
+          </w:tcPr>
+          <w:p>
+            <w:pPr>
+              <w:bidi w:val="0"/>
+              <w:ind w:firstLine="0"/>
+              <w:rPr>
+                <w:szCs w:val="24"/>
+              </w:rPr>
+            </w:pPr>
+            <w:r>
+              <w:rPr>
+                <w:szCs w:val="24"/>
+              </w:rPr>
+              <w:t>Detail Design</w:t>
+            </w:r>
+          </w:p>
+        </w:tc>
+        <w:tc>
+          <w:tcPr>
+            <w:tcW w:w="3827" w:type="dxa"/>
+          </w:tcPr>
+          <w:p>
+            <w:pPr>
+              <w:bidi w:val="0"/>
+              <w:ind w:firstLine="0"/>
+              <w:rPr>
+                <w:szCs w:val="24"/>
+              </w:rPr>
+            </w:pPr>
+            <w:r>
+              <w:rPr>
+                <w:szCs w:val="24"/>
+              </w:rPr>
+              <w:t>3.</w:t>
+            </w:r>
+            <w:r>
+              <w:rPr>
+                <w:szCs w:val="24"/>
+              </w:rPr>
+              <w:t>734</w:t>
+            </w:r>
+            <w:r>
+              <w:rPr>
+                <w:szCs w:val="24"/>
+              </w:rPr>
+              <w:t>*0.24 = 0.8</w:t>
+            </w:r>
+            <w:r>
+              <w:rPr>
+                <w:szCs w:val="24"/>
+              </w:rPr>
+              <w:t>9</w:t>
+            </w:r>
+            <w:r>
+              <w:rPr>
+                <w:szCs w:val="24"/>
+              </w:rPr>
+              <w:t xml:space="preserve"> M = 2</w:t>
+            </w:r>
+            <w:r>
+              <w:rPr>
+                <w:szCs w:val="24"/>
+              </w:rPr>
+              <w:t>7</w:t>
+            </w:r>
+            <w:r>
+              <w:rPr>
+                <w:szCs w:val="24"/>
+              </w:rPr>
+              <w:t xml:space="preserve"> D</w:t>
+            </w:r>
+          </w:p>
+        </w:tc>
+      </w:tr>
+      <w:tr>
+        <w:tc>
+          <w:tcPr>
+            <w:tcW w:w="2835" w:type="dxa"/>
+          </w:tcPr>
+          <w:p>
+            <w:pPr>
+              <w:bidi w:val="0"/>
+              <w:ind w:firstLine="0"/>
+              <w:rPr>
+                <w:szCs w:val="24"/>
+              </w:rPr>
+            </w:pPr>
+            <w:r>
+              <w:rPr>
+                <w:szCs w:val="24"/>
+              </w:rPr>
+              <w:t>Module Code and Test</w:t>
+            </w:r>
+          </w:p>
+        </w:tc>
+        <w:tc>
+          <w:tcPr>
+            <w:tcW w:w="3827" w:type="dxa"/>
+          </w:tcPr>
+          <w:p>
+            <w:pPr>
+              <w:bidi w:val="0"/>
+              <w:ind w:firstLine="0"/>
+              <w:rPr>
+                <w:szCs w:val="24"/>
+              </w:rPr>
+            </w:pPr>
+            <w:r>
+              <w:rPr>
+                <w:szCs w:val="24"/>
+              </w:rPr>
+              <w:t>3.</w:t>
+            </w:r>
+            <w:r>
+              <w:rPr>
+                <w:szCs w:val="24"/>
+              </w:rPr>
+              <w:t>734</w:t>
+            </w:r>
+            <w:r>
+              <w:rPr>
+                <w:szCs w:val="24"/>
+              </w:rPr>
+              <w:t>*0.39 = 1.4</w:t>
+            </w:r>
+            <w:r>
+              <w:rPr>
+                <w:szCs w:val="24"/>
+              </w:rPr>
+              <w:t>5</w:t>
+            </w:r>
+            <w:r>
+              <w:rPr>
+                <w:szCs w:val="24"/>
+              </w:rPr>
+              <w:t xml:space="preserve"> M = 4</w:t>
+            </w:r>
+            <w:r>
+              <w:rPr>
+                <w:szCs w:val="24"/>
+              </w:rPr>
+              <w:t>4</w:t>
+            </w:r>
+            <w:r>
+              <w:rPr>
+                <w:szCs w:val="24"/>
+              </w:rPr>
+              <w:t xml:space="preserve"> D</w:t>
+            </w:r>
+          </w:p>
+        </w:tc>
+      </w:tr>
+      <w:tr>
+        <w:tc>
+          <w:tcPr>
+            <w:tcW w:w="2835" w:type="dxa"/>
+          </w:tcPr>
+          <w:p>
+            <w:pPr>
+              <w:bidi w:val="0"/>
+              <w:ind w:firstLine="0"/>
+              <w:rPr>
+                <w:szCs w:val="24"/>
+              </w:rPr>
+            </w:pPr>
+            <w:r>
+              <w:rPr>
+                <w:szCs w:val="24"/>
+              </w:rPr>
+              <w:t>Integration and Test</w:t>
+            </w:r>
+          </w:p>
+        </w:tc>
+        <w:tc>
+          <w:tcPr>
+            <w:tcW w:w="3827" w:type="dxa"/>
+          </w:tcPr>
+          <w:p>
+            <w:pPr>
+              <w:bidi w:val="0"/>
+              <w:ind w:firstLine="0"/>
+              <w:rPr>
+                <w:szCs w:val="24"/>
+              </w:rPr>
+            </w:pPr>
+            <w:r>
+              <w:rPr>
+                <w:szCs w:val="24"/>
+              </w:rPr>
+              <w:t>3.</w:t>
+            </w:r>
+            <w:r>
+              <w:rPr>
+                <w:szCs w:val="24"/>
+              </w:rPr>
+              <w:t>734</w:t>
+            </w:r>
+            <w:r>
+              <w:rPr>
+                <w:szCs w:val="24"/>
+              </w:rPr>
+              <w:t>*0.18 = 0.6</w:t>
+            </w:r>
+            <w:r>
+              <w:rPr>
+                <w:szCs w:val="24"/>
+              </w:rPr>
+              <w:t>7</w:t>
+            </w:r>
+            <w:r>
+              <w:rPr>
+                <w:szCs w:val="24"/>
+              </w:rPr>
+              <w:t xml:space="preserve"> M = </w:t>
+            </w:r>
+            <w:r>
+              <w:rPr>
+                <w:szCs w:val="24"/>
+              </w:rPr>
+              <w:t>20</w:t>
+            </w:r>
+            <w:r>
+              <w:rPr>
+                <w:szCs w:val="24"/>
+              </w:rPr>
+              <w:t xml:space="preserve"> D</w:t>
+            </w:r>
+          </w:p>
+        </w:tc>
+      </w:tr>
+    </w:tbl>
+    <w:p>
+      <w:pPr>
+        <w:bidi w:val="0"/>
+        <w:rPr>
+          <w:sz w:val="24"/>
+          <w:szCs w:val="28"/>
+        </w:rPr>
+      </w:pPr>
+      <w:r>
+        <w:rPr>
+          <w:sz w:val="24"/>
+          <w:szCs w:val="28"/>
+        </w:rPr>
+        <w:t>SS = E/D persons</w:t>
+      </w:r>
+      <w:r>
+        <w:rPr>
+          <w:sz w:val="24"/>
+          <w:szCs w:val="28"/>
+        </w:rPr>
+        <w:t xml:space="preserve"> = 2.</w:t>
+      </w:r>
+      <w:r>
+        <w:rPr>
+          <w:sz w:val="24"/>
+          <w:szCs w:val="28"/>
+        </w:rPr>
+        <w:t>875</w:t>
+      </w:r>
+      <w:r>
+        <w:rPr>
+          <w:sz w:val="24"/>
+          <w:szCs w:val="28"/>
+        </w:rPr>
+        <w:t xml:space="preserve"> / 3.</w:t>
+      </w:r>
+      <w:r>
+        <w:rPr>
+          <w:sz w:val="24"/>
+          <w:szCs w:val="28"/>
+        </w:rPr>
+        <w:t>734</w:t>
+      </w:r>
+      <w:r>
+        <w:rPr>
+          <w:sz w:val="24"/>
+          <w:szCs w:val="28"/>
+        </w:rPr>
+        <w:t xml:space="preserve"> = 0.7</w:t>
+      </w:r>
+      <w:r>
+        <w:rPr>
+          <w:sz w:val="24"/>
+          <w:szCs w:val="28"/>
+        </w:rPr>
+        <w:t>69</w:t>
+      </w:r>
+    </w:p>
+    <w:p>
+      <w:pPr>
+        <w:bidi w:val="0"/>
+        <w:rPr>
+          <w:rFonts w:hint="cs"/>
+          <w:rtl/>
+        </w:rPr>
+      </w:pPr>
+      <w:r>
+        <w:t>P = KLOC/E</w:t>
+      </w:r>
+      <w:r>
+        <w:t xml:space="preserve"> = 0.</w:t>
+      </w:r>
+      <w:r>
+        <w:t>634</w:t>
+      </w:r>
+      <w:r>
+        <w:t xml:space="preserve"> / 2.</w:t>
+      </w:r>
+      <w:r>
+        <w:t>8</w:t>
+      </w:r>
+      <w:r>
+        <w:t>75 = 0.22</w:t>
+      </w:r>
+      <w:r>
+        <w:t>0</w:t>
       </w:r>
     </w:p>
     <w:sectPr>
@@ -11688,7 +15977,7 @@
     <w:name w:val="Normal"/>
     <w:aliases w:val="متن عادی"/>
     <w:qFormat/>
-    <w:rsid w:val="00D049E2"/>
+    <w:rsid w:val="009C29E5"/>
     <w:pPr>
       <w:bidi/>
       <w:spacing w:after="240"/>

</xml_diff>